<commit_message>
Ændrer navne på SD'er, samt skriver noget rapportværk.
</commit_message>
<xml_diff>
--- a/Handin2/SWT_Handin2_Group10.docx
+++ b/Handin2/SWT_Handin2_Group10.docx
@@ -1025,7 +1025,21 @@
         <w:rPr>
           <w:lang w:val="da-DK"/>
         </w:rPr>
-        <w:t xml:space="preserve"> Diagrammet er vedlagt som Appendix A, og </w:t>
+        <w:t xml:space="preserve"> Diagrammet er vedlagt som Appendix </w:t>
+      </w:r>
+      <w:r>
+        <w:rPr>
+          <w:lang w:val="da-DK"/>
+        </w:rPr>
+        <w:t>1</w:t>
+      </w:r>
+      <w:bookmarkStart w:id="1" w:name="_GoBack"/>
+      <w:bookmarkEnd w:id="1"/>
+      <w:r>
+        <w:rPr>
+          <w:lang w:val="da-DK"/>
+        </w:rPr>
+        <w:t xml:space="preserve">, og </w:t>
       </w:r>
       <w:r>
         <w:rPr>
@@ -1062,26 +1076,19 @@
     </w:p>
     <w:p>
       <w:pPr>
-        <w:rPr>
-          <w:lang w:val="da-DK"/>
-        </w:rPr>
-      </w:pPr>
-    </w:p>
-    <w:p>
-      <w:pPr>
         <w:pStyle w:val="Heading2"/>
         <w:rPr>
           <w:lang w:val="da-DK"/>
         </w:rPr>
       </w:pPr>
-      <w:bookmarkStart w:id="1" w:name="_Toc526346049"/>
+      <w:bookmarkStart w:id="2" w:name="_Toc526346049"/>
       <w:r>
         <w:rPr>
           <w:lang w:val="da-DK"/>
         </w:rPr>
         <w:t>Interfaces</w:t>
       </w:r>
-      <w:bookmarkEnd w:id="1"/>
+      <w:bookmarkEnd w:id="2"/>
     </w:p>
     <w:p>
       <w:pPr>
@@ -1109,14 +1116,14 @@
           <w:lang w:val="da-DK"/>
         </w:rPr>
       </w:pPr>
-      <w:bookmarkStart w:id="2" w:name="_Toc526346050"/>
+      <w:bookmarkStart w:id="3" w:name="_Toc526346050"/>
       <w:r>
         <w:rPr>
           <w:lang w:val="da-DK"/>
         </w:rPr>
         <w:t>Fakes</w:t>
       </w:r>
-      <w:bookmarkEnd w:id="2"/>
+      <w:bookmarkEnd w:id="3"/>
     </w:p>
     <w:p>
       <w:pPr>
@@ -1139,19 +1146,46 @@
     </w:p>
     <w:p>
       <w:pPr>
+        <w:pStyle w:val="Heading2"/>
+        <w:rPr>
+          <w:lang w:val="da-DK"/>
+        </w:rPr>
+      </w:pPr>
+      <w:r>
+        <w:rPr>
+          <w:lang w:val="da-DK"/>
+        </w:rPr>
+        <w:t>Observer Pattern</w:t>
+      </w:r>
+    </w:p>
+    <w:p>
+      <w:pPr>
+        <w:rPr>
+          <w:lang w:val="da-DK"/>
+        </w:rPr>
+      </w:pPr>
+      <w:r>
+        <w:rPr>
+          <w:lang w:val="da-DK"/>
+        </w:rPr>
+        <w:t>Systemet er desuden designet med et observer-pattern, hvilket resulterer i at hver gang der kommer ny data, behandles denne af alle ”subscribede” airspaces. På denne måde vil det være nemt senere at koble flere Airspaces på systemet.</w:t>
+      </w:r>
+    </w:p>
+    <w:p>
+      <w:pPr>
         <w:pStyle w:val="Heading1"/>
         <w:rPr>
           <w:lang w:val="da-DK"/>
         </w:rPr>
       </w:pPr>
-      <w:bookmarkStart w:id="3" w:name="_Toc526346051"/>
+      <w:bookmarkStart w:id="4" w:name="_Toc526346051"/>
       <w:r>
         <w:rPr>
           <w:lang w:val="da-DK"/>
         </w:rPr>
         <w:t>Refleksion over tests</w:t>
       </w:r>
-      <w:bookmarkEnd w:id="3"/>
+      <w:bookmarkEnd w:id="4"/>
     </w:p>
     <w:p>
       <w:pPr>
@@ -1160,14 +1194,14 @@
           <w:lang w:val="da-DK"/>
         </w:rPr>
       </w:pPr>
-      <w:bookmarkStart w:id="4" w:name="_Toc526346052"/>
+      <w:bookmarkStart w:id="5" w:name="_Toc526346052"/>
       <w:r>
         <w:rPr>
           <w:lang w:val="da-DK"/>
         </w:rPr>
         <w:t>Ingen test af FileLogger og ConsoleRenderer</w:t>
       </w:r>
-      <w:bookmarkEnd w:id="4"/>
+      <w:bookmarkEnd w:id="5"/>
     </w:p>
     <w:p>
       <w:pPr>
@@ -1222,16 +1256,44 @@
     </w:p>
     <w:p>
       <w:pPr>
+        <w:pStyle w:val="Heading2"/>
+        <w:rPr>
+          <w:lang w:val="da-DK"/>
+        </w:rPr>
+      </w:pPr>
+      <w:r>
+        <w:rPr>
+          <w:lang w:val="da-DK"/>
+        </w:rPr>
+        <w:t>Boundary Values</w:t>
+      </w:r>
+    </w:p>
+    <w:p>
+      <w:pPr>
+        <w:rPr>
+          <w:lang w:val="da-DK"/>
+        </w:rPr>
+      </w:pPr>
+      <w:r>
+        <w:rPr>
+          <w:lang w:val="da-DK"/>
+        </w:rPr>
+        <w:t>I forbindelse med test af Airspace-klassen skal funktionen checkIfInMonitoredAirspace checke om koordinaterne fra det indkommende fly ligger inde for de specificerede grænser. I denne forbindelse har vi testet både x- og y-koordinaterne når de er henholdsvis inde for, ude for og på grænserne, for at se om metoden agerer som forventet.</w:t>
+      </w:r>
+    </w:p>
+    <w:p>
+      <w:pPr>
         <w:pStyle w:val="Heading1"/>
         <w:rPr>
           <w:lang w:val="da-DK"/>
         </w:rPr>
       </w:pPr>
-      <w:bookmarkStart w:id="5" w:name="_Toc526346053"/>
-      <w:r>
-        <w:rPr>
-          <w:lang w:val="da-DK"/>
-        </w:rPr>
+      <w:bookmarkStart w:id="6" w:name="_Toc526346053"/>
+      <w:r>
+        <w:rPr>
+          <w:lang w:val="da-DK"/>
+        </w:rPr>
+        <w:lastRenderedPageBreak/>
         <w:t>Refkel</w:t>
       </w:r>
       <w:r>
@@ -1240,7 +1302,7 @@
         </w:rPr>
         <w:t>sion over arbejdsdeling</w:t>
       </w:r>
-      <w:bookmarkEnd w:id="5"/>
+      <w:bookmarkEnd w:id="6"/>
     </w:p>
     <w:p>
       <w:pPr>
@@ -1338,38 +1400,61 @@
         <w:rPr>
           <w:lang w:val="da-DK"/>
         </w:rPr>
+        <w:t>Da holdet, som implementerede og testede de ”små” klasser var færdige, rykkede dette hold videre til opsætning af CI-job, så vi kunne holde øje med code coverage, og udarbejdelse af tests til de øvrige dele af systemet i takt med at disse blev implementeret.</w:t>
+      </w:r>
+    </w:p>
+    <w:p>
+      <w:pPr>
+        <w:rPr>
+          <w:lang w:val="da-DK"/>
+        </w:rPr>
+      </w:pPr>
+      <w:r>
+        <w:rPr>
+          <w:lang w:val="da-DK"/>
+        </w:rPr>
+        <w:t>Efter endt implementering og test lavedes et revideret klassediagram ud fra implementeringen samt sekvens-diagrammer til at beskrive nogle af hovedscenarierne. Dette er gjort for at skabe overblik over systemet med henblik på videreudvikling.</w:t>
+      </w:r>
+      <w:r>
+        <w:rPr>
+          <w:lang w:val="da-DK"/>
+        </w:rPr>
+        <w:t xml:space="preserve"> Disse kan findes som Appendix 3-6</w:t>
+      </w:r>
+    </w:p>
+    <w:p>
+      <w:pPr>
+        <w:rPr>
+          <w:rFonts w:asciiTheme="majorHAnsi" w:eastAsiaTheme="majorEastAsia" w:hAnsiTheme="majorHAnsi" w:cstheme="majorBidi"/>
+          <w:color w:val="2F5496" w:themeColor="accent1" w:themeShade="BF"/>
+          <w:sz w:val="32"/>
+          <w:szCs w:val="32"/>
+          <w:lang w:val="da-DK"/>
+        </w:rPr>
+      </w:pPr>
+      <w:bookmarkStart w:id="7" w:name="_Toc526346054"/>
+      <w:r>
+        <w:rPr>
+          <w:lang w:val="da-DK"/>
+        </w:rPr>
+        <w:br w:type="page"/>
+      </w:r>
+    </w:p>
+    <w:p>
+      <w:pPr>
+        <w:pStyle w:val="Heading1"/>
+        <w:rPr>
+          <w:lang w:val="da-DK"/>
+        </w:rPr>
+      </w:pPr>
+      <w:r>
+        <w:rPr>
+          <w:lang w:val="da-DK"/>
+        </w:rPr>
         <w:lastRenderedPageBreak/>
-        <w:t>Da holdet, som implementerede og testede de ”små” klasser var færdige, rykkede dette hold videre til opsætning af CI-job, så vi kunne holde øje med code coverage, og udarbejdelse af tests til de øvrige dele af systemet i takt med at disse blev implementeret.</w:t>
-      </w:r>
-    </w:p>
-    <w:p>
-      <w:pPr>
-        <w:rPr>
-          <w:lang w:val="da-DK"/>
-        </w:rPr>
-      </w:pPr>
-      <w:r>
-        <w:rPr>
-          <w:lang w:val="da-DK"/>
-        </w:rPr>
-        <w:t>Efter endt implementering og test lavedes et revideret klassediagram ud fra implementeringen samt sekvens-diagrammer til at beskrive nogle af hovedscenarierne. Dette er gjort for at skabe overblik over systemet med henblik på videreudvikling.</w:t>
-      </w:r>
-    </w:p>
-    <w:p>
-      <w:pPr>
-        <w:pStyle w:val="Heading1"/>
-        <w:rPr>
-          <w:lang w:val="da-DK"/>
-        </w:rPr>
-      </w:pPr>
-      <w:bookmarkStart w:id="6" w:name="_Toc526346054"/>
-      <w:r>
-        <w:rPr>
-          <w:lang w:val="da-DK"/>
-        </w:rPr>
         <w:t>Refleksion over CI</w:t>
       </w:r>
-      <w:bookmarkEnd w:id="6"/>
+      <w:bookmarkEnd w:id="7"/>
     </w:p>
     <w:p>
       <w:pPr>
@@ -1391,14 +1476,14 @@
           <w:lang w:val="da-DK"/>
         </w:rPr>
       </w:pPr>
-      <w:bookmarkStart w:id="7" w:name="_Toc526346055"/>
+      <w:bookmarkStart w:id="8" w:name="_Toc526346055"/>
       <w:r>
         <w:rPr>
           <w:lang w:val="da-DK"/>
         </w:rPr>
         <w:t>Verfikation af tests</w:t>
       </w:r>
-      <w:bookmarkEnd w:id="7"/>
+      <w:bookmarkEnd w:id="8"/>
     </w:p>
     <w:p>
       <w:pPr>
@@ -1420,14 +1505,14 @@
           <w:lang w:val="da-DK"/>
         </w:rPr>
       </w:pPr>
-      <w:bookmarkStart w:id="8" w:name="_Toc526346056"/>
+      <w:bookmarkStart w:id="9" w:name="_Toc526346056"/>
       <w:r>
         <w:rPr>
           <w:lang w:val="da-DK"/>
         </w:rPr>
         <w:t>Code Coverage</w:t>
       </w:r>
-      <w:bookmarkEnd w:id="8"/>
+      <w:bookmarkEnd w:id="9"/>
     </w:p>
     <w:p>
       <w:pPr>
@@ -1478,8 +1563,6 @@
         </w:rPr>
         <w:t xml:space="preserve"> Når der ses bort fra disse har vi opnået 100% Code Coverage.</w:t>
       </w:r>
-      <w:bookmarkStart w:id="9" w:name="_GoBack"/>
-      <w:bookmarkEnd w:id="9"/>
     </w:p>
     <w:p>
       <w:pPr>
@@ -1536,9 +1619,6 @@
     <w:p>
       <w:pPr>
         <w:pStyle w:val="Caption"/>
-        <w:rPr>
-          <w:lang w:val="da-DK"/>
-        </w:rPr>
       </w:pPr>
       <w:proofErr w:type="spellStart"/>
       <w:r>
@@ -1548,25 +1628,41 @@
       <w:r>
         <w:t xml:space="preserve"> </w:t>
       </w:r>
-      <w:fldSimple w:instr=" SEQ Figur \* ARABIC ">
-        <w:r>
-          <w:rPr>
-            <w:noProof/>
-          </w:rPr>
-          <w:t>1</w:t>
-        </w:r>
-      </w:fldSimple>
+      <w:r>
+        <w:rPr>
+          <w:noProof/>
+        </w:rPr>
+        <w:fldChar w:fldCharType="begin"/>
+      </w:r>
+      <w:r>
+        <w:rPr>
+          <w:noProof/>
+        </w:rPr>
+        <w:instrText xml:space="preserve"> SEQ Figur \* ARABIC </w:instrText>
+      </w:r>
+      <w:r>
+        <w:rPr>
+          <w:noProof/>
+        </w:rPr>
+        <w:fldChar w:fldCharType="separate"/>
+      </w:r>
+      <w:r>
+        <w:rPr>
+          <w:noProof/>
+        </w:rPr>
+        <w:t>1</w:t>
+      </w:r>
+      <w:r>
+        <w:rPr>
+          <w:noProof/>
+        </w:rPr>
+        <w:fldChar w:fldCharType="end"/>
+      </w:r>
       <w:r>
         <w:t>: Coverage Report</w:t>
       </w:r>
     </w:p>
-    <w:p>
-      <w:pPr>
-        <w:rPr>
-          <w:lang w:val="da-DK"/>
-        </w:rPr>
-      </w:pPr>
-    </w:p>
+    <w:p/>
     <w:p>
       <w:pPr>
         <w:pStyle w:val="Heading1"/>
@@ -1726,9 +1822,325 @@
         </w:drawing>
       </w:r>
     </w:p>
+    <w:p>
+      <w:pPr>
+        <w:rPr>
+          <w:lang w:val="da-DK"/>
+        </w:rPr>
+      </w:pPr>
+      <w:r>
+        <w:rPr>
+          <w:lang w:val="da-DK"/>
+        </w:rPr>
+        <w:br w:type="page"/>
+      </w:r>
+    </w:p>
+    <w:p>
+      <w:pPr>
+        <w:pStyle w:val="Heading2"/>
+        <w:rPr>
+          <w:lang w:val="da-DK"/>
+        </w:rPr>
+      </w:pPr>
+      <w:r>
+        <w:rPr>
+          <w:lang w:val="da-DK"/>
+        </w:rPr>
+        <w:lastRenderedPageBreak/>
+        <w:t>Appendix 3 – Revideret klassediagram</w:t>
+      </w:r>
+    </w:p>
+    <w:p>
+      <w:pPr>
+        <w:rPr>
+          <w:lang w:val="da-DK"/>
+        </w:rPr>
+      </w:pPr>
+      <w:r>
+        <w:rPr>
+          <w:lang w:val="da-DK"/>
+        </w:rPr>
+        <w:t>INDSÆT DET!</w:t>
+      </w:r>
+    </w:p>
+    <w:p>
+      <w:pPr>
+        <w:rPr>
+          <w:lang w:val="da-DK"/>
+        </w:rPr>
+      </w:pPr>
+      <w:r>
+        <w:rPr>
+          <w:lang w:val="da-DK"/>
+        </w:rPr>
+        <w:br w:type="page"/>
+      </w:r>
+    </w:p>
+    <w:p>
+      <w:pPr>
+        <w:pStyle w:val="Heading2"/>
+        <w:rPr>
+          <w:lang w:val="da-DK"/>
+        </w:rPr>
+      </w:pPr>
+      <w:r>
+        <w:rPr>
+          <w:lang w:val="da-DK"/>
+        </w:rPr>
+        <w:lastRenderedPageBreak/>
+        <w:t>Appendix 4 – Sekvensdiagram: Ny trackData modtages, og der opstår en ny Seperation Event</w:t>
+      </w:r>
+    </w:p>
+    <w:p>
+      <w:pPr>
+        <w:rPr>
+          <w:lang w:val="da-DK"/>
+        </w:rPr>
+      </w:pPr>
+      <w:r>
+        <w:rPr>
+          <w:noProof/>
+          <w:lang w:val="da-DK"/>
+        </w:rPr>
+        <w:drawing>
+          <wp:inline distT="0" distB="0" distL="0" distR="0" wp14:anchorId="617F7D5F" wp14:editId="7B2B47BC">
+            <wp:extent cx="7748971" cy="4345551"/>
+            <wp:effectExtent l="6350" t="0" r="0" b="0"/>
+            <wp:docPr id="4" name="Picture 4"/>
+            <wp:cNvGraphicFramePr>
+              <a:graphicFrameLocks xmlns:a="http://schemas.openxmlformats.org/drawingml/2006/main" noChangeAspect="1"/>
+            </wp:cNvGraphicFramePr>
+            <a:graphic xmlns:a="http://schemas.openxmlformats.org/drawingml/2006/main">
+              <a:graphicData uri="http://schemas.openxmlformats.org/drawingml/2006/picture">
+                <pic:pic xmlns:pic="http://schemas.openxmlformats.org/drawingml/2006/picture">
+                  <pic:nvPicPr>
+                    <pic:cNvPr id="4" name="SD_HandleNewTrackData_NewTrack_And_NewSeparationEvent.png"/>
+                    <pic:cNvPicPr/>
+                  </pic:nvPicPr>
+                  <pic:blipFill>
+                    <a:blip r:embed="rId10">
+                      <a:extLst>
+                        <a:ext uri="{28A0092B-C50C-407E-A947-70E740481C1C}">
+                          <a14:useLocalDpi xmlns:a14="http://schemas.microsoft.com/office/drawing/2010/main" val="0"/>
+                        </a:ext>
+                      </a:extLst>
+                    </a:blip>
+                    <a:stretch>
+                      <a:fillRect/>
+                    </a:stretch>
+                  </pic:blipFill>
+                  <pic:spPr>
+                    <a:xfrm rot="16200000">
+                      <a:off x="0" y="0"/>
+                      <a:ext cx="7774469" cy="4359850"/>
+                    </a:xfrm>
+                    <a:prstGeom prst="rect">
+                      <a:avLst/>
+                    </a:prstGeom>
+                  </pic:spPr>
+                </pic:pic>
+              </a:graphicData>
+            </a:graphic>
+          </wp:inline>
+        </w:drawing>
+      </w:r>
+    </w:p>
+    <w:p>
+      <w:pPr>
+        <w:pStyle w:val="Heading2"/>
+        <w:rPr>
+          <w:lang w:val="da-DK"/>
+        </w:rPr>
+      </w:pPr>
+      <w:r>
+        <w:rPr>
+          <w:lang w:val="da-DK"/>
+        </w:rPr>
+        <w:br w:type="page"/>
+      </w:r>
+      <w:r>
+        <w:rPr>
+          <w:lang w:val="da-DK"/>
+        </w:rPr>
+        <w:lastRenderedPageBreak/>
+        <w:t xml:space="preserve">Appendix </w:t>
+      </w:r>
+      <w:r>
+        <w:rPr>
+          <w:lang w:val="da-DK"/>
+        </w:rPr>
+        <w:t>5</w:t>
+      </w:r>
+      <w:r>
+        <w:rPr>
+          <w:lang w:val="da-DK"/>
+        </w:rPr>
+        <w:t xml:space="preserve"> - </w:t>
+      </w:r>
+      <w:r>
+        <w:rPr>
+          <w:lang w:val="da-DK"/>
+        </w:rPr>
+        <w:t xml:space="preserve">Sekvensdiagram: Ny trackData modtages, og </w:t>
+      </w:r>
+      <w:r>
+        <w:rPr>
+          <w:lang w:val="da-DK"/>
+        </w:rPr>
+        <w:t>Seperation Event eksisterer allerede</w:t>
+      </w:r>
+    </w:p>
+    <w:p>
+      <w:pPr>
+        <w:rPr>
+          <w:lang w:val="da-DK"/>
+        </w:rPr>
+      </w:pPr>
+      <w:r>
+        <w:rPr>
+          <w:noProof/>
+          <w:lang w:val="da-DK"/>
+        </w:rPr>
+        <w:drawing>
+          <wp:inline distT="0" distB="0" distL="0" distR="0" wp14:anchorId="7123ADD1" wp14:editId="0D9638AC">
+            <wp:extent cx="7598499" cy="4261167"/>
+            <wp:effectExtent l="0" t="7620" r="0" b="0"/>
+            <wp:docPr id="5" name="Picture 5"/>
+            <wp:cNvGraphicFramePr>
+              <a:graphicFrameLocks xmlns:a="http://schemas.openxmlformats.org/drawingml/2006/main" noChangeAspect="1"/>
+            </wp:cNvGraphicFramePr>
+            <a:graphic xmlns:a="http://schemas.openxmlformats.org/drawingml/2006/main">
+              <a:graphicData uri="http://schemas.openxmlformats.org/drawingml/2006/picture">
+                <pic:pic xmlns:pic="http://schemas.openxmlformats.org/drawingml/2006/picture">
+                  <pic:nvPicPr>
+                    <pic:cNvPr id="5" name="SD_HandleNewTrackData_UpdateTrack_And_CheckSeparationEvent.png"/>
+                    <pic:cNvPicPr/>
+                  </pic:nvPicPr>
+                  <pic:blipFill>
+                    <a:blip r:embed="rId11" cstate="print">
+                      <a:extLst>
+                        <a:ext uri="{28A0092B-C50C-407E-A947-70E740481C1C}">
+                          <a14:useLocalDpi xmlns:a14="http://schemas.microsoft.com/office/drawing/2010/main" val="0"/>
+                        </a:ext>
+                      </a:extLst>
+                    </a:blip>
+                    <a:stretch>
+                      <a:fillRect/>
+                    </a:stretch>
+                  </pic:blipFill>
+                  <pic:spPr>
+                    <a:xfrm rot="16200000">
+                      <a:off x="0" y="0"/>
+                      <a:ext cx="7622592" cy="4274678"/>
+                    </a:xfrm>
+                    <a:prstGeom prst="rect">
+                      <a:avLst/>
+                    </a:prstGeom>
+                  </pic:spPr>
+                </pic:pic>
+              </a:graphicData>
+            </a:graphic>
+          </wp:inline>
+        </w:drawing>
+      </w:r>
+    </w:p>
+    <w:p>
+      <w:pPr>
+        <w:pStyle w:val="Heading2"/>
+        <w:rPr>
+          <w:lang w:val="da-DK"/>
+        </w:rPr>
+      </w:pPr>
+      <w:r>
+        <w:rPr>
+          <w:lang w:val="da-DK"/>
+        </w:rPr>
+        <w:lastRenderedPageBreak/>
+        <w:t xml:space="preserve">Appendix </w:t>
+      </w:r>
+      <w:r>
+        <w:rPr>
+          <w:lang w:val="da-DK"/>
+        </w:rPr>
+        <w:t>6</w:t>
+      </w:r>
+      <w:r>
+        <w:rPr>
+          <w:lang w:val="da-DK"/>
+        </w:rPr>
+        <w:t xml:space="preserve"> - Sekvensdiagram: Ny trackData modtages, og Seperation Event </w:t>
+      </w:r>
+      <w:r>
+        <w:rPr>
+          <w:lang w:val="da-DK"/>
+        </w:rPr>
+        <w:t>fjernes</w:t>
+      </w:r>
+    </w:p>
+    <w:p>
+      <w:pPr>
+        <w:rPr>
+          <w:lang w:val="da-DK"/>
+        </w:rPr>
+      </w:pPr>
+      <w:r>
+        <w:rPr>
+          <w:noProof/>
+          <w:lang w:val="da-DK"/>
+        </w:rPr>
+        <w:drawing>
+          <wp:inline distT="0" distB="0" distL="0" distR="0" wp14:anchorId="68853546" wp14:editId="79349B0C">
+            <wp:extent cx="7923720" cy="4657725"/>
+            <wp:effectExtent l="0" t="5398" r="0" b="0"/>
+            <wp:docPr id="6" name="Picture 6"/>
+            <wp:cNvGraphicFramePr>
+              <a:graphicFrameLocks xmlns:a="http://schemas.openxmlformats.org/drawingml/2006/main" noChangeAspect="1"/>
+            </wp:cNvGraphicFramePr>
+            <a:graphic xmlns:a="http://schemas.openxmlformats.org/drawingml/2006/main">
+              <a:graphicData uri="http://schemas.openxmlformats.org/drawingml/2006/picture">
+                <pic:pic xmlns:pic="http://schemas.openxmlformats.org/drawingml/2006/picture">
+                  <pic:nvPicPr>
+                    <pic:cNvPr id="6" name="SD_HandleNewTrackData_UpdateTrack_And_RemoveSeparationEvent.png"/>
+                    <pic:cNvPicPr/>
+                  </pic:nvPicPr>
+                  <pic:blipFill>
+                    <a:blip r:embed="rId12">
+                      <a:extLst>
+                        <a:ext uri="{28A0092B-C50C-407E-A947-70E740481C1C}">
+                          <a14:useLocalDpi xmlns:a14="http://schemas.microsoft.com/office/drawing/2010/main" val="0"/>
+                        </a:ext>
+                      </a:extLst>
+                    </a:blip>
+                    <a:stretch>
+                      <a:fillRect/>
+                    </a:stretch>
+                  </pic:blipFill>
+                  <pic:spPr>
+                    <a:xfrm rot="16200000">
+                      <a:off x="0" y="0"/>
+                      <a:ext cx="7929920" cy="4661370"/>
+                    </a:xfrm>
+                    <a:prstGeom prst="rect">
+                      <a:avLst/>
+                    </a:prstGeom>
+                  </pic:spPr>
+                </pic:pic>
+              </a:graphicData>
+            </a:graphic>
+          </wp:inline>
+        </w:drawing>
+      </w:r>
+    </w:p>
+    <w:p>
+      <w:pPr>
+        <w:rPr>
+          <w:lang w:val="da-DK"/>
+        </w:rPr>
+      </w:pPr>
+    </w:p>
     <w:sectPr>
-      <w:headerReference w:type="default" r:id="rId10"/>
-      <w:footerReference w:type="default" r:id="rId11"/>
+      <w:headerReference w:type="default" r:id="rId13"/>
+      <w:footerReference w:type="default" r:id="rId14"/>
       <w:pgSz w:w="12240" w:h="15840"/>
       <w:pgMar w:top="1440" w:right="1440" w:bottom="1440" w:left="1440" w:header="720" w:footer="720" w:gutter="0"/>
       <w:cols w:space="720"/>
@@ -2816,7 +3228,7 @@
 </file>
 
 <file path=customXml/itemProps1.xml><?xml version="1.0" encoding="utf-8"?>
-<ds:datastoreItem xmlns:ds="http://schemas.openxmlformats.org/officeDocument/2006/customXml" ds:itemID="{75FE3463-9974-4118-BC13-80043206A2EE}">
+<ds:datastoreItem xmlns:ds="http://schemas.openxmlformats.org/officeDocument/2006/customXml" ds:itemID="{7ECA7DDA-F808-43E8-B9BE-FC76C108E0B8}">
   <ds:schemaRefs>
     <ds:schemaRef ds:uri="http://schemas.openxmlformats.org/officeDocument/2006/bibliography"/>
   </ds:schemaRefs>

</xml_diff>

<commit_message>
Rapport = Don Domingo
</commit_message>
<xml_diff>
--- a/Handin2/SWT_Handin2_Group10.docx
+++ b/Handin2/SWT_Handin2_Group10.docx
@@ -10,6 +10,9 @@
       <w:r>
         <w:t>SWT Hand-in 2</w:t>
       </w:r>
+      <w:r>
+        <w:t xml:space="preserve"> – Group 10</w:t>
+      </w:r>
     </w:p>
     <w:p>
       <w:pPr>
@@ -40,11 +43,49 @@
       </w:r>
       <w:proofErr w:type="spellStart"/>
       <w:r>
-        <w:t>Lilholdt</w:t>
+        <w:t>Lil</w:t>
+      </w:r>
+      <w:r>
+        <w:t>d</w:t>
+      </w:r>
+      <w:r>
+        <w:t>holdt</w:t>
       </w:r>
       <w:proofErr w:type="spellEnd"/>
       <w:r>
         <w:t xml:space="preserve"> – au545690</w:t>
+      </w:r>
+    </w:p>
+    <w:p>
+      <w:pPr>
+        <w:jc w:val="center"/>
+      </w:pPr>
+    </w:p>
+    <w:p>
+      <w:pPr>
+        <w:jc w:val="center"/>
+      </w:pPr>
+      <w:r>
+        <w:t xml:space="preserve">GitHub Repository: </w:t>
+      </w:r>
+      <w:hyperlink r:id="rId7" w:history="1">
+        <w:r>
+          <w:rPr>
+            <w:rStyle w:val="Hyperlink"/>
+          </w:rPr>
+          <w:t>https://github.com/Phalap/SWTGroup10/tree/master/Handin2</w:t>
+        </w:r>
+      </w:hyperlink>
+    </w:p>
+    <w:p>
+      <w:pPr>
+        <w:jc w:val="center"/>
+      </w:pPr>
+      <w:r>
+        <w:t xml:space="preserve">Jenkins-Job: </w:t>
+      </w:r>
+      <w:r>
+        <w:t>http://ci3.ase.au.dk:8080/job/SWTgroup10/</w:t>
       </w:r>
     </w:p>
     <w:sdt>
@@ -122,7 +163,7 @@
             </w:rPr>
             <w:fldChar w:fldCharType="separate"/>
           </w:r>
-          <w:hyperlink w:anchor="_Toc526346048" w:history="1">
+          <w:hyperlink w:anchor="_Toc526411951" w:history="1">
             <w:r>
               <w:rPr>
                 <w:rStyle w:val="Hyperlink"/>
@@ -150,7 +191,7 @@
                 <w:noProof/>
                 <w:webHidden/>
               </w:rPr>
-              <w:instrText xml:space="preserve"> PAGEREF _Toc526346048 \h </w:instrText>
+              <w:instrText xml:space="preserve"> PAGEREF _Toc526411951 \h </w:instrText>
             </w:r>
             <w:r>
               <w:rPr>
@@ -192,7 +233,7 @@
               <w:noProof/>
             </w:rPr>
           </w:pPr>
-          <w:hyperlink w:anchor="_Toc526346049" w:history="1">
+          <w:hyperlink w:anchor="_Toc526411952" w:history="1">
             <w:r>
               <w:rPr>
                 <w:rStyle w:val="Hyperlink"/>
@@ -220,7 +261,7 @@
                 <w:noProof/>
                 <w:webHidden/>
               </w:rPr>
-              <w:instrText xml:space="preserve"> PAGEREF _Toc526346049 \h </w:instrText>
+              <w:instrText xml:space="preserve"> PAGEREF _Toc526411952 \h </w:instrText>
             </w:r>
             <w:r>
               <w:rPr>
@@ -262,7 +303,7 @@
               <w:noProof/>
             </w:rPr>
           </w:pPr>
-          <w:hyperlink w:anchor="_Toc526346050" w:history="1">
+          <w:hyperlink w:anchor="_Toc526411953" w:history="1">
             <w:r>
               <w:rPr>
                 <w:rStyle w:val="Hyperlink"/>
@@ -290,7 +331,77 @@
                 <w:noProof/>
                 <w:webHidden/>
               </w:rPr>
-              <w:instrText xml:space="preserve"> PAGEREF _Toc526346050 \h </w:instrText>
+              <w:instrText xml:space="preserve"> PAGEREF _Toc526411953 \h </w:instrText>
+            </w:r>
+            <w:r>
+              <w:rPr>
+                <w:noProof/>
+                <w:webHidden/>
+              </w:rPr>
+            </w:r>
+            <w:r>
+              <w:rPr>
+                <w:noProof/>
+                <w:webHidden/>
+              </w:rPr>
+              <w:fldChar w:fldCharType="separate"/>
+            </w:r>
+            <w:r>
+              <w:rPr>
+                <w:noProof/>
+                <w:webHidden/>
+              </w:rPr>
+              <w:t>2</w:t>
+            </w:r>
+            <w:r>
+              <w:rPr>
+                <w:noProof/>
+                <w:webHidden/>
+              </w:rPr>
+              <w:fldChar w:fldCharType="end"/>
+            </w:r>
+          </w:hyperlink>
+        </w:p>
+        <w:p>
+          <w:pPr>
+            <w:pStyle w:val="TOC2"/>
+            <w:tabs>
+              <w:tab w:val="right" w:leader="dot" w:pos="9350"/>
+            </w:tabs>
+            <w:rPr>
+              <w:rFonts w:eastAsiaTheme="minorEastAsia"/>
+              <w:noProof/>
+            </w:rPr>
+          </w:pPr>
+          <w:hyperlink w:anchor="_Toc526411954" w:history="1">
+            <w:r>
+              <w:rPr>
+                <w:rStyle w:val="Hyperlink"/>
+                <w:noProof/>
+                <w:lang w:val="da-DK"/>
+              </w:rPr>
+              <w:t>Observer Pattern</w:t>
+            </w:r>
+            <w:r>
+              <w:rPr>
+                <w:noProof/>
+                <w:webHidden/>
+              </w:rPr>
+              <w:tab/>
+            </w:r>
+            <w:r>
+              <w:rPr>
+                <w:noProof/>
+                <w:webHidden/>
+              </w:rPr>
+              <w:fldChar w:fldCharType="begin"/>
+            </w:r>
+            <w:r>
+              <w:rPr>
+                <w:noProof/>
+                <w:webHidden/>
+              </w:rPr>
+              <w:instrText xml:space="preserve"> PAGEREF _Toc526411954 \h </w:instrText>
             </w:r>
             <w:r>
               <w:rPr>
@@ -332,7 +443,7 @@
               <w:noProof/>
             </w:rPr>
           </w:pPr>
-          <w:hyperlink w:anchor="_Toc526346051" w:history="1">
+          <w:hyperlink w:anchor="_Toc526411955" w:history="1">
             <w:r>
               <w:rPr>
                 <w:rStyle w:val="Hyperlink"/>
@@ -360,7 +471,7 @@
                 <w:noProof/>
                 <w:webHidden/>
               </w:rPr>
-              <w:instrText xml:space="preserve"> PAGEREF _Toc526346051 \h </w:instrText>
+              <w:instrText xml:space="preserve"> PAGEREF _Toc526411955 \h </w:instrText>
             </w:r>
             <w:r>
               <w:rPr>
@@ -402,7 +513,7 @@
               <w:noProof/>
             </w:rPr>
           </w:pPr>
-          <w:hyperlink w:anchor="_Toc526346052" w:history="1">
+          <w:hyperlink w:anchor="_Toc526411956" w:history="1">
             <w:r>
               <w:rPr>
                 <w:rStyle w:val="Hyperlink"/>
@@ -430,7 +541,77 @@
                 <w:noProof/>
                 <w:webHidden/>
               </w:rPr>
-              <w:instrText xml:space="preserve"> PAGEREF _Toc526346052 \h </w:instrText>
+              <w:instrText xml:space="preserve"> PAGEREF _Toc526411956 \h </w:instrText>
+            </w:r>
+            <w:r>
+              <w:rPr>
+                <w:noProof/>
+                <w:webHidden/>
+              </w:rPr>
+            </w:r>
+            <w:r>
+              <w:rPr>
+                <w:noProof/>
+                <w:webHidden/>
+              </w:rPr>
+              <w:fldChar w:fldCharType="separate"/>
+            </w:r>
+            <w:r>
+              <w:rPr>
+                <w:noProof/>
+                <w:webHidden/>
+              </w:rPr>
+              <w:t>2</w:t>
+            </w:r>
+            <w:r>
+              <w:rPr>
+                <w:noProof/>
+                <w:webHidden/>
+              </w:rPr>
+              <w:fldChar w:fldCharType="end"/>
+            </w:r>
+          </w:hyperlink>
+        </w:p>
+        <w:p>
+          <w:pPr>
+            <w:pStyle w:val="TOC2"/>
+            <w:tabs>
+              <w:tab w:val="right" w:leader="dot" w:pos="9350"/>
+            </w:tabs>
+            <w:rPr>
+              <w:rFonts w:eastAsiaTheme="minorEastAsia"/>
+              <w:noProof/>
+            </w:rPr>
+          </w:pPr>
+          <w:hyperlink w:anchor="_Toc526411957" w:history="1">
+            <w:r>
+              <w:rPr>
+                <w:rStyle w:val="Hyperlink"/>
+                <w:noProof/>
+                <w:lang w:val="da-DK"/>
+              </w:rPr>
+              <w:t>Boundary Values</w:t>
+            </w:r>
+            <w:r>
+              <w:rPr>
+                <w:noProof/>
+                <w:webHidden/>
+              </w:rPr>
+              <w:tab/>
+            </w:r>
+            <w:r>
+              <w:rPr>
+                <w:noProof/>
+                <w:webHidden/>
+              </w:rPr>
+              <w:fldChar w:fldCharType="begin"/>
+            </w:r>
+            <w:r>
+              <w:rPr>
+                <w:noProof/>
+                <w:webHidden/>
+              </w:rPr>
+              <w:instrText xml:space="preserve"> PAGEREF _Toc526411957 \h </w:instrText>
             </w:r>
             <w:r>
               <w:rPr>
@@ -472,7 +653,7 @@
               <w:noProof/>
             </w:rPr>
           </w:pPr>
-          <w:hyperlink w:anchor="_Toc526346053" w:history="1">
+          <w:hyperlink w:anchor="_Toc526411958" w:history="1">
             <w:r>
               <w:rPr>
                 <w:rStyle w:val="Hyperlink"/>
@@ -500,7 +681,7 @@
                 <w:noProof/>
                 <w:webHidden/>
               </w:rPr>
-              <w:instrText xml:space="preserve"> PAGEREF _Toc526346053 \h </w:instrText>
+              <w:instrText xml:space="preserve"> PAGEREF _Toc526411958 \h </w:instrText>
             </w:r>
             <w:r>
               <w:rPr>
@@ -520,7 +701,7 @@
                 <w:noProof/>
                 <w:webHidden/>
               </w:rPr>
-              <w:t>2</w:t>
+              <w:t>3</w:t>
             </w:r>
             <w:r>
               <w:rPr>
@@ -542,7 +723,7 @@
               <w:noProof/>
             </w:rPr>
           </w:pPr>
-          <w:hyperlink w:anchor="_Toc526346054" w:history="1">
+          <w:hyperlink w:anchor="_Toc526411959" w:history="1">
             <w:r>
               <w:rPr>
                 <w:rStyle w:val="Hyperlink"/>
@@ -570,7 +751,7 @@
                 <w:noProof/>
                 <w:webHidden/>
               </w:rPr>
-              <w:instrText xml:space="preserve"> PAGEREF _Toc526346054 \h </w:instrText>
+              <w:instrText xml:space="preserve"> PAGEREF _Toc526411959 \h </w:instrText>
             </w:r>
             <w:r>
               <w:rPr>
@@ -590,7 +771,7 @@
                 <w:noProof/>
                 <w:webHidden/>
               </w:rPr>
-              <w:t>3</w:t>
+              <w:t>4</w:t>
             </w:r>
             <w:r>
               <w:rPr>
@@ -612,7 +793,7 @@
               <w:noProof/>
             </w:rPr>
           </w:pPr>
-          <w:hyperlink w:anchor="_Toc526346055" w:history="1">
+          <w:hyperlink w:anchor="_Toc526411960" w:history="1">
             <w:r>
               <w:rPr>
                 <w:rStyle w:val="Hyperlink"/>
@@ -640,7 +821,7 @@
                 <w:noProof/>
                 <w:webHidden/>
               </w:rPr>
-              <w:instrText xml:space="preserve"> PAGEREF _Toc526346055 \h </w:instrText>
+              <w:instrText xml:space="preserve"> PAGEREF _Toc526411960 \h </w:instrText>
             </w:r>
             <w:r>
               <w:rPr>
@@ -660,7 +841,7 @@
                 <w:noProof/>
                 <w:webHidden/>
               </w:rPr>
-              <w:t>3</w:t>
+              <w:t>4</w:t>
             </w:r>
             <w:r>
               <w:rPr>
@@ -682,7 +863,7 @@
               <w:noProof/>
             </w:rPr>
           </w:pPr>
-          <w:hyperlink w:anchor="_Toc526346056" w:history="1">
+          <w:hyperlink w:anchor="_Toc526411961" w:history="1">
             <w:r>
               <w:rPr>
                 <w:rStyle w:val="Hyperlink"/>
@@ -710,7 +891,7 @@
                 <w:noProof/>
                 <w:webHidden/>
               </w:rPr>
-              <w:instrText xml:space="preserve"> PAGEREF _Toc526346056 \h </w:instrText>
+              <w:instrText xml:space="preserve"> PAGEREF _Toc526411961 \h </w:instrText>
             </w:r>
             <w:r>
               <w:rPr>
@@ -730,7 +911,7 @@
                 <w:noProof/>
                 <w:webHidden/>
               </w:rPr>
-              <w:t>3</w:t>
+              <w:t>4</w:t>
             </w:r>
             <w:r>
               <w:rPr>
@@ -752,7 +933,7 @@
               <w:noProof/>
             </w:rPr>
           </w:pPr>
-          <w:hyperlink w:anchor="_Toc526346057" w:history="1">
+          <w:hyperlink w:anchor="_Toc526411962" w:history="1">
             <w:r>
               <w:rPr>
                 <w:rStyle w:val="Hyperlink"/>
@@ -779,7 +960,7 @@
                 <w:noProof/>
                 <w:webHidden/>
               </w:rPr>
-              <w:instrText xml:space="preserve"> PAGEREF _Toc526346057 \h </w:instrText>
+              <w:instrText xml:space="preserve"> PAGEREF _Toc526411962 \h </w:instrText>
             </w:r>
             <w:r>
               <w:rPr>
@@ -799,7 +980,7 @@
                 <w:noProof/>
                 <w:webHidden/>
               </w:rPr>
-              <w:t>4</w:t>
+              <w:t>5</w:t>
             </w:r>
             <w:r>
               <w:rPr>
@@ -821,7 +1002,7 @@
               <w:noProof/>
             </w:rPr>
           </w:pPr>
-          <w:hyperlink w:anchor="_Toc526346058" w:history="1">
+          <w:hyperlink w:anchor="_Toc526411963" w:history="1">
             <w:r>
               <w:rPr>
                 <w:rStyle w:val="Hyperlink"/>
@@ -848,7 +1029,7 @@
                 <w:noProof/>
                 <w:webHidden/>
               </w:rPr>
-              <w:instrText xml:space="preserve"> PAGEREF _Toc526346058 \h </w:instrText>
+              <w:instrText xml:space="preserve"> PAGEREF _Toc526411963 \h </w:instrText>
             </w:r>
             <w:r>
               <w:rPr>
@@ -868,7 +1049,7 @@
                 <w:noProof/>
                 <w:webHidden/>
               </w:rPr>
-              <w:t>4</w:t>
+              <w:t>5</w:t>
             </w:r>
             <w:r>
               <w:rPr>
@@ -890,7 +1071,7 @@
               <w:noProof/>
             </w:rPr>
           </w:pPr>
-          <w:hyperlink w:anchor="_Toc526346059" w:history="1">
+          <w:hyperlink w:anchor="_Toc526411964" w:history="1">
             <w:r>
               <w:rPr>
                 <w:rStyle w:val="Hyperlink"/>
@@ -918,7 +1099,7 @@
                 <w:noProof/>
                 <w:webHidden/>
               </w:rPr>
-              <w:instrText xml:space="preserve"> PAGEREF _Toc526346059 \h </w:instrText>
+              <w:instrText xml:space="preserve"> PAGEREF _Toc526411964 \h </w:instrText>
             </w:r>
             <w:r>
               <w:rPr>
@@ -938,7 +1119,287 @@
                 <w:noProof/>
                 <w:webHidden/>
               </w:rPr>
-              <w:t>5</w:t>
+              <w:t>6</w:t>
+            </w:r>
+            <w:r>
+              <w:rPr>
+                <w:noProof/>
+                <w:webHidden/>
+              </w:rPr>
+              <w:fldChar w:fldCharType="end"/>
+            </w:r>
+          </w:hyperlink>
+        </w:p>
+        <w:p>
+          <w:pPr>
+            <w:pStyle w:val="TOC2"/>
+            <w:tabs>
+              <w:tab w:val="right" w:leader="dot" w:pos="9350"/>
+            </w:tabs>
+            <w:rPr>
+              <w:rFonts w:eastAsiaTheme="minorEastAsia"/>
+              <w:noProof/>
+            </w:rPr>
+          </w:pPr>
+          <w:hyperlink w:anchor="_Toc526411965" w:history="1">
+            <w:r>
+              <w:rPr>
+                <w:rStyle w:val="Hyperlink"/>
+                <w:noProof/>
+                <w:lang w:val="da-DK"/>
+              </w:rPr>
+              <w:t>Appendix 3 – Revideret klassediagram</w:t>
+            </w:r>
+            <w:r>
+              <w:rPr>
+                <w:noProof/>
+                <w:webHidden/>
+              </w:rPr>
+              <w:tab/>
+            </w:r>
+            <w:r>
+              <w:rPr>
+                <w:noProof/>
+                <w:webHidden/>
+              </w:rPr>
+              <w:fldChar w:fldCharType="begin"/>
+            </w:r>
+            <w:r>
+              <w:rPr>
+                <w:noProof/>
+                <w:webHidden/>
+              </w:rPr>
+              <w:instrText xml:space="preserve"> PAGEREF _Toc526411965 \h </w:instrText>
+            </w:r>
+            <w:r>
+              <w:rPr>
+                <w:noProof/>
+                <w:webHidden/>
+              </w:rPr>
+            </w:r>
+            <w:r>
+              <w:rPr>
+                <w:noProof/>
+                <w:webHidden/>
+              </w:rPr>
+              <w:fldChar w:fldCharType="separate"/>
+            </w:r>
+            <w:r>
+              <w:rPr>
+                <w:noProof/>
+                <w:webHidden/>
+              </w:rPr>
+              <w:t>7</w:t>
+            </w:r>
+            <w:r>
+              <w:rPr>
+                <w:noProof/>
+                <w:webHidden/>
+              </w:rPr>
+              <w:fldChar w:fldCharType="end"/>
+            </w:r>
+          </w:hyperlink>
+        </w:p>
+        <w:p>
+          <w:pPr>
+            <w:pStyle w:val="TOC2"/>
+            <w:tabs>
+              <w:tab w:val="right" w:leader="dot" w:pos="9350"/>
+            </w:tabs>
+            <w:rPr>
+              <w:rFonts w:eastAsiaTheme="minorEastAsia"/>
+              <w:noProof/>
+            </w:rPr>
+          </w:pPr>
+          <w:hyperlink w:anchor="_Toc526411966" w:history="1">
+            <w:r>
+              <w:rPr>
+                <w:rStyle w:val="Hyperlink"/>
+                <w:noProof/>
+                <w:lang w:val="da-DK"/>
+              </w:rPr>
+              <w:t>Appendix 4 – Sekvensdiagram: Ny trackData modtages, og der opstår en ny Seperation Event</w:t>
+            </w:r>
+            <w:r>
+              <w:rPr>
+                <w:noProof/>
+                <w:webHidden/>
+              </w:rPr>
+              <w:tab/>
+            </w:r>
+            <w:r>
+              <w:rPr>
+                <w:noProof/>
+                <w:webHidden/>
+              </w:rPr>
+              <w:fldChar w:fldCharType="begin"/>
+            </w:r>
+            <w:r>
+              <w:rPr>
+                <w:noProof/>
+                <w:webHidden/>
+              </w:rPr>
+              <w:instrText xml:space="preserve"> PAGEREF _Toc526411966 \h </w:instrText>
+            </w:r>
+            <w:r>
+              <w:rPr>
+                <w:noProof/>
+                <w:webHidden/>
+              </w:rPr>
+            </w:r>
+            <w:r>
+              <w:rPr>
+                <w:noProof/>
+                <w:webHidden/>
+              </w:rPr>
+              <w:fldChar w:fldCharType="separate"/>
+            </w:r>
+            <w:r>
+              <w:rPr>
+                <w:noProof/>
+                <w:webHidden/>
+              </w:rPr>
+              <w:t>8</w:t>
+            </w:r>
+            <w:r>
+              <w:rPr>
+                <w:noProof/>
+                <w:webHidden/>
+              </w:rPr>
+              <w:fldChar w:fldCharType="end"/>
+            </w:r>
+          </w:hyperlink>
+        </w:p>
+        <w:p>
+          <w:pPr>
+            <w:pStyle w:val="TOC2"/>
+            <w:tabs>
+              <w:tab w:val="right" w:leader="dot" w:pos="9350"/>
+            </w:tabs>
+            <w:rPr>
+              <w:rFonts w:eastAsiaTheme="minorEastAsia"/>
+              <w:noProof/>
+            </w:rPr>
+          </w:pPr>
+          <w:hyperlink w:anchor="_Toc526411967" w:history="1">
+            <w:r>
+              <w:rPr>
+                <w:rStyle w:val="Hyperlink"/>
+                <w:noProof/>
+                <w:lang w:val="da-DK"/>
+              </w:rPr>
+              <w:t>Appendix 5 - Sekvensdiagram: Ny trackData modtages, og Seperation Event eksisterer allerede</w:t>
+            </w:r>
+            <w:r>
+              <w:rPr>
+                <w:noProof/>
+                <w:webHidden/>
+              </w:rPr>
+              <w:tab/>
+            </w:r>
+            <w:r>
+              <w:rPr>
+                <w:noProof/>
+                <w:webHidden/>
+              </w:rPr>
+              <w:fldChar w:fldCharType="begin"/>
+            </w:r>
+            <w:r>
+              <w:rPr>
+                <w:noProof/>
+                <w:webHidden/>
+              </w:rPr>
+              <w:instrText xml:space="preserve"> PAGEREF _Toc526411967 \h </w:instrText>
+            </w:r>
+            <w:r>
+              <w:rPr>
+                <w:noProof/>
+                <w:webHidden/>
+              </w:rPr>
+            </w:r>
+            <w:r>
+              <w:rPr>
+                <w:noProof/>
+                <w:webHidden/>
+              </w:rPr>
+              <w:fldChar w:fldCharType="separate"/>
+            </w:r>
+            <w:r>
+              <w:rPr>
+                <w:noProof/>
+                <w:webHidden/>
+              </w:rPr>
+              <w:t>9</w:t>
+            </w:r>
+            <w:r>
+              <w:rPr>
+                <w:noProof/>
+                <w:webHidden/>
+              </w:rPr>
+              <w:fldChar w:fldCharType="end"/>
+            </w:r>
+          </w:hyperlink>
+        </w:p>
+        <w:p>
+          <w:pPr>
+            <w:pStyle w:val="TOC2"/>
+            <w:tabs>
+              <w:tab w:val="right" w:leader="dot" w:pos="9350"/>
+            </w:tabs>
+            <w:rPr>
+              <w:rFonts w:eastAsiaTheme="minorEastAsia"/>
+              <w:noProof/>
+            </w:rPr>
+          </w:pPr>
+          <w:hyperlink w:anchor="_Toc526411968" w:history="1">
+            <w:r>
+              <w:rPr>
+                <w:rStyle w:val="Hyperlink"/>
+                <w:noProof/>
+                <w:lang w:val="da-DK"/>
+              </w:rPr>
+              <w:t>Appendix 6 - Sekvensdiagram: Ny trackData modtages, og Seperation Event fjernes</w:t>
+            </w:r>
+            <w:r>
+              <w:rPr>
+                <w:noProof/>
+                <w:webHidden/>
+              </w:rPr>
+              <w:tab/>
+            </w:r>
+            <w:r>
+              <w:rPr>
+                <w:noProof/>
+                <w:webHidden/>
+              </w:rPr>
+              <w:fldChar w:fldCharType="begin"/>
+            </w:r>
+            <w:r>
+              <w:rPr>
+                <w:noProof/>
+                <w:webHidden/>
+              </w:rPr>
+              <w:instrText xml:space="preserve"> PAGEREF _Toc526411968 \h </w:instrText>
+            </w:r>
+            <w:r>
+              <w:rPr>
+                <w:noProof/>
+                <w:webHidden/>
+              </w:rPr>
+            </w:r>
+            <w:r>
+              <w:rPr>
+                <w:noProof/>
+                <w:webHidden/>
+              </w:rPr>
+              <w:fldChar w:fldCharType="separate"/>
+            </w:r>
+            <w:r>
+              <w:rPr>
+                <w:noProof/>
+                <w:webHidden/>
+              </w:rPr>
+              <w:t>10</w:t>
             </w:r>
             <w:r>
               <w:rPr>
@@ -987,7 +1448,7 @@
           <w:lang w:val="da-DK"/>
         </w:rPr>
       </w:pPr>
-      <w:bookmarkStart w:id="0" w:name="_Toc526346048"/>
+      <w:bookmarkStart w:id="0" w:name="_Toc526411951"/>
       <w:r>
         <w:rPr>
           <w:lang w:val="da-DK"/>
@@ -1033,45 +1494,77 @@
         </w:rPr>
         <w:t>1</w:t>
       </w:r>
-      <w:bookmarkStart w:id="1" w:name="_GoBack"/>
+      <w:r>
+        <w:rPr>
+          <w:lang w:val="da-DK"/>
+        </w:rPr>
+        <w:t>, og</w:t>
+      </w:r>
+      <w:r>
+        <w:rPr>
+          <w:lang w:val="da-DK"/>
+        </w:rPr>
+        <w:t xml:space="preserve"> dokumentet kan sendes ved efterspørgsel.</w:t>
+      </w:r>
+    </w:p>
+    <w:p>
+      <w:pPr>
+        <w:rPr>
+          <w:lang w:val="da-DK"/>
+        </w:rPr>
+      </w:pPr>
+      <w:r>
+        <w:rPr>
+          <w:lang w:val="da-DK"/>
+        </w:rPr>
+        <w:t xml:space="preserve">Derudover udarbejdedes et sekvens-diagram som udgjorde en skitse for flowet i </w:t>
+      </w:r>
+      <w:r>
+        <w:rPr>
+          <w:lang w:val="da-DK"/>
+        </w:rPr>
+        <w:t>ATMclass’es handleNewTrackData.</w:t>
+      </w:r>
+      <w:r>
+        <w:rPr>
+          <w:lang w:val="da-DK"/>
+        </w:rPr>
+        <w:t xml:space="preserve"> Diagrammet er vedlagt som Appendix B</w:t>
+      </w:r>
+    </w:p>
+    <w:p>
+      <w:pPr>
+        <w:pStyle w:val="Heading2"/>
+        <w:rPr>
+          <w:lang w:val="da-DK"/>
+        </w:rPr>
+      </w:pPr>
+      <w:bookmarkStart w:id="1" w:name="_Toc526411952"/>
+      <w:r>
+        <w:rPr>
+          <w:lang w:val="da-DK"/>
+        </w:rPr>
+        <w:t>Interfaces</w:t>
+      </w:r>
       <w:bookmarkEnd w:id="1"/>
-      <w:r>
-        <w:rPr>
-          <w:lang w:val="da-DK"/>
-        </w:rPr>
-        <w:t xml:space="preserve">, og </w:t>
-      </w:r>
-      <w:r>
-        <w:rPr>
-          <w:highlight w:val="red"/>
-          <w:lang w:val="da-DK"/>
-        </w:rPr>
-        <w:t>HVAD GØR VI MED DOKUMENTET?</w:t>
-      </w:r>
-    </w:p>
-    <w:p>
-      <w:pPr>
-        <w:rPr>
-          <w:lang w:val="da-DK"/>
-        </w:rPr>
-      </w:pPr>
-      <w:r>
-        <w:rPr>
-          <w:lang w:val="da-DK"/>
-        </w:rPr>
-        <w:t xml:space="preserve">Derudover udarbejdedes et sekvens-diagram som udgjorde en skitse for flowet i </w:t>
-      </w:r>
-      <w:r>
-        <w:rPr>
-          <w:lang w:val="da-DK"/>
-        </w:rPr>
-        <w:t>ATMclass’es handleNewTrackData.</w:t>
-      </w:r>
-      <w:r>
-        <w:rPr>
-          <w:lang w:val="da-DK"/>
-        </w:rPr>
-        <w:t xml:space="preserve"> Diagrammet er vedlagt som Appendix B</w:t>
+    </w:p>
+    <w:p>
+      <w:pPr>
+        <w:rPr>
+          <w:lang w:val="da-DK"/>
+        </w:rPr>
+      </w:pPr>
+      <w:r>
+        <w:rPr>
+          <w:lang w:val="da-DK"/>
+        </w:rPr>
+        <w:t xml:space="preserve">I et forsøg på at gøre vores kode mere testbar har vi brugt interfaces til at lave løs kobling i vores system. </w:t>
+      </w:r>
+      <w:r>
+        <w:rPr>
+          <w:lang w:val="da-DK"/>
+        </w:rPr>
+        <w:t>På denne måde kan de enkelte dele af systemet testes separate. Eksempelvis kan funktionaliteten i Airspace testes udenom resten af systemet. Dette gør det nemmere at lokalisere hvor eventuelle fejl måtte opstå I systemet, hvorefter disse kan udbedres.</w:t>
       </w:r>
     </w:p>
     <w:p>
@@ -1081,12 +1574,12 @@
           <w:lang w:val="da-DK"/>
         </w:rPr>
       </w:pPr>
-      <w:bookmarkStart w:id="2" w:name="_Toc526346049"/>
-      <w:r>
-        <w:rPr>
-          <w:lang w:val="da-DK"/>
-        </w:rPr>
-        <w:t>Interfaces</w:t>
+      <w:bookmarkStart w:id="2" w:name="_Toc526411953"/>
+      <w:r>
+        <w:rPr>
+          <w:lang w:val="da-DK"/>
+        </w:rPr>
+        <w:t>Fakes</w:t>
       </w:r>
       <w:bookmarkEnd w:id="2"/>
     </w:p>
@@ -1100,13 +1593,13 @@
         <w:rPr>
           <w:lang w:val="da-DK"/>
         </w:rPr>
-        <w:t xml:space="preserve">I et forsøg på at gøre vores kode mere testbar har vi brugt interfaces til at lave løs kobling i vores system. </w:t>
-      </w:r>
-      <w:r>
-        <w:rPr>
-          <w:lang w:val="da-DK"/>
-        </w:rPr>
-        <w:t>På denne måde kan de enkelte dele af systemet testes separate. Eksempelvis kan funktionaliteten i Airspace testes udenom resten af systemet. Dette gør det nemmere at lokalisere hvor eventuelle fejl måtte opstå I systemet, hvorefter disse kan udbedres.</w:t>
+        <w:t>Det at vi burger interfaces gør at vi kan fake vores implementeringer af interfaces, så vi kan verificere at de bliver kaldt I de korrekte sammenhænge.</w:t>
+      </w:r>
+      <w:r>
+        <w:rPr>
+          <w:lang w:val="da-DK"/>
+        </w:rPr>
+        <w:t xml:space="preserve"> Dette gøres simpelt ved at lave en counter, som tæller op for hvert system-kald, og eventuelt attributter til at holde på states af de passede parameter. Efter systemet har kørt i test-sammenhængen kan man så asserte på fake-objektets counter eller attributer. </w:t>
       </w:r>
     </w:p>
     <w:p>
@@ -1116,12 +1609,12 @@
           <w:lang w:val="da-DK"/>
         </w:rPr>
       </w:pPr>
-      <w:bookmarkStart w:id="3" w:name="_Toc526346050"/>
-      <w:r>
-        <w:rPr>
-          <w:lang w:val="da-DK"/>
-        </w:rPr>
-        <w:t>Fakes</w:t>
+      <w:bookmarkStart w:id="3" w:name="_Toc526411954"/>
+      <w:r>
+        <w:rPr>
+          <w:lang w:val="da-DK"/>
+        </w:rPr>
+        <w:t>Observer Pattern</w:t>
       </w:r>
       <w:bookmarkEnd w:id="3"/>
     </w:p>
@@ -1135,14 +1628,24 @@
         <w:rPr>
           <w:lang w:val="da-DK"/>
         </w:rPr>
-        <w:t>Det at vi burger interfaces gør at vi kan fake vores implementeringer af interfaces, så vi kan verificere at de bliver kaldt I de korrekte sammenhænge.</w:t>
-      </w:r>
-      <w:r>
-        <w:rPr>
-          <w:lang w:val="da-DK"/>
-        </w:rPr>
-        <w:t xml:space="preserve"> Dette gøres simpelt ved at lave en counter, som tæller op for hvert system-kald, og eventuelt attributter til at holde på states af de passede parameter. Efter systemet har kørt i test-sammenhængen kan man så asserte på fake-objektets counter eller attributer. </w:t>
-      </w:r>
+        <w:t>Systemet er desuden designet med et observer-pattern, hvilket resulterer i at hver gang der kommer ny data, behandles denne af alle ”subscribede” airspaces. På denne måde vil det være nemt senere at koble flere Airspaces på systemet.</w:t>
+      </w:r>
+    </w:p>
+    <w:p>
+      <w:pPr>
+        <w:pStyle w:val="Heading1"/>
+        <w:rPr>
+          <w:lang w:val="da-DK"/>
+        </w:rPr>
+      </w:pPr>
+      <w:bookmarkStart w:id="4" w:name="_Toc526411955"/>
+      <w:r>
+        <w:rPr>
+          <w:lang w:val="da-DK"/>
+        </w:rPr>
+        <w:t>Refleksion over tests</w:t>
+      </w:r>
+      <w:bookmarkEnd w:id="4"/>
     </w:p>
     <w:p>
       <w:pPr>
@@ -1151,24 +1654,93 @@
           <w:lang w:val="da-DK"/>
         </w:rPr>
       </w:pPr>
-      <w:r>
-        <w:rPr>
-          <w:lang w:val="da-DK"/>
-        </w:rPr>
-        <w:t>Observer Pattern</w:t>
-      </w:r>
-    </w:p>
-    <w:p>
-      <w:pPr>
-        <w:rPr>
-          <w:lang w:val="da-DK"/>
-        </w:rPr>
-      </w:pPr>
-      <w:r>
-        <w:rPr>
-          <w:lang w:val="da-DK"/>
-        </w:rPr>
-        <w:t>Systemet er desuden designet med et observer-pattern, hvilket resulterer i at hver gang der kommer ny data, behandles denne af alle ”subscribede” airspaces. På denne måde vil det være nemt senere at koble flere Airspaces på systemet.</w:t>
+      <w:bookmarkStart w:id="5" w:name="_Toc526411956"/>
+      <w:r>
+        <w:rPr>
+          <w:lang w:val="da-DK"/>
+        </w:rPr>
+        <w:t>Ingen test af FileLogger og ConsoleRenderer</w:t>
+      </w:r>
+      <w:bookmarkEnd w:id="5"/>
+    </w:p>
+    <w:p>
+      <w:pPr>
+        <w:rPr>
+          <w:lang w:val="da-DK"/>
+        </w:rPr>
+      </w:pPr>
+      <w:r>
+        <w:rPr>
+          <w:lang w:val="da-DK"/>
+        </w:rPr>
+        <w:t xml:space="preserve">Vi har undladet at teste FileLogger og ConsoleRenderer. </w:t>
+      </w:r>
+    </w:p>
+    <w:p>
+      <w:pPr>
+        <w:rPr>
+          <w:lang w:val="da-DK"/>
+        </w:rPr>
+      </w:pPr>
+      <w:r>
+        <w:rPr>
+          <w:lang w:val="da-DK"/>
+        </w:rPr>
+        <w:t>ConsoleRenderer testes ikke da den blot udskriver data I consolen, og da vi tester i Fake-udgaven at det givne parameter bliver modtaget ordentligt må den antages at virke.</w:t>
+      </w:r>
+      <w:r>
+        <w:rPr>
+          <w:lang w:val="da-DK"/>
+        </w:rPr>
+        <w:t xml:space="preserve"> Udskrivningen til consolen verficeres istedet ved en visuel test.</w:t>
+      </w:r>
+    </w:p>
+    <w:p>
+      <w:pPr>
+        <w:rPr>
+          <w:lang w:val="da-DK"/>
+        </w:rPr>
+      </w:pPr>
+      <w:r>
+        <w:rPr>
+          <w:lang w:val="da-DK"/>
+        </w:rPr>
+        <w:t>FileLogger testes heller ikke</w:t>
+      </w:r>
+      <w:r>
+        <w:rPr>
+          <w:lang w:val="da-DK"/>
+        </w:rPr>
+        <w:t>, da vi ikke er helt sikre på om dette skal gøres, og I så fald hvordan det skal gøres. Her foretages istedet en manuel test.</w:t>
+      </w:r>
+    </w:p>
+    <w:p>
+      <w:pPr>
+        <w:pStyle w:val="Heading2"/>
+        <w:rPr>
+          <w:lang w:val="da-DK"/>
+        </w:rPr>
+      </w:pPr>
+      <w:bookmarkStart w:id="6" w:name="_Toc526411957"/>
+      <w:r>
+        <w:rPr>
+          <w:lang w:val="da-DK"/>
+        </w:rPr>
+        <w:t>Boundary Values</w:t>
+      </w:r>
+      <w:bookmarkEnd w:id="6"/>
+    </w:p>
+    <w:p>
+      <w:pPr>
+        <w:rPr>
+          <w:lang w:val="da-DK"/>
+        </w:rPr>
+      </w:pPr>
+      <w:r>
+        <w:rPr>
+          <w:lang w:val="da-DK"/>
+        </w:rPr>
+        <w:t>I forbindelse med test af Airspace-klassen skal funktionen checkIfInMonitoredAirspace checke om koordinaterne fra det indkommende fly ligger inde for de specificerede grænser. I denne forbindelse har vi testet både x- og y-koordinaterne når de er henholdsvis inde for, ude for og på grænserne, for at se om metoden agerer som forventet.</w:t>
       </w:r>
     </w:p>
     <w:p>
@@ -1178,117 +1750,7 @@
           <w:lang w:val="da-DK"/>
         </w:rPr>
       </w:pPr>
-      <w:bookmarkStart w:id="4" w:name="_Toc526346051"/>
-      <w:r>
-        <w:rPr>
-          <w:lang w:val="da-DK"/>
-        </w:rPr>
-        <w:t>Refleksion over tests</w:t>
-      </w:r>
-      <w:bookmarkEnd w:id="4"/>
-    </w:p>
-    <w:p>
-      <w:pPr>
-        <w:pStyle w:val="Heading2"/>
-        <w:rPr>
-          <w:lang w:val="da-DK"/>
-        </w:rPr>
-      </w:pPr>
-      <w:bookmarkStart w:id="5" w:name="_Toc526346052"/>
-      <w:r>
-        <w:rPr>
-          <w:lang w:val="da-DK"/>
-        </w:rPr>
-        <w:t>Ingen test af FileLogger og ConsoleRenderer</w:t>
-      </w:r>
-      <w:bookmarkEnd w:id="5"/>
-    </w:p>
-    <w:p>
-      <w:pPr>
-        <w:rPr>
-          <w:lang w:val="da-DK"/>
-        </w:rPr>
-      </w:pPr>
-      <w:r>
-        <w:rPr>
-          <w:lang w:val="da-DK"/>
-        </w:rPr>
-        <w:t xml:space="preserve">Vi har undladet at teste FileLogger og ConsoleRenderer. </w:t>
-      </w:r>
-    </w:p>
-    <w:p>
-      <w:pPr>
-        <w:rPr>
-          <w:lang w:val="da-DK"/>
-        </w:rPr>
-      </w:pPr>
-      <w:r>
-        <w:rPr>
-          <w:lang w:val="da-DK"/>
-        </w:rPr>
-        <w:t>ConsoleRenderer testes ikke da den blot udskriver data I consolen, og da vi tester i Fake-udgaven at det givne parameter bliver modtaget ordentligt må den antages at virke.</w:t>
-      </w:r>
-      <w:r>
-        <w:rPr>
-          <w:lang w:val="da-DK"/>
-        </w:rPr>
-        <w:t xml:space="preserve"> Udskrivningen til consolen verficeres istedet ved en visuel test.</w:t>
-      </w:r>
-    </w:p>
-    <w:p>
-      <w:pPr>
-        <w:rPr>
-          <w:lang w:val="da-DK"/>
-        </w:rPr>
-      </w:pPr>
-      <w:r>
-        <w:rPr>
-          <w:lang w:val="da-DK"/>
-        </w:rPr>
-        <w:t>FileLogger testes heller ikke</w:t>
-      </w:r>
-      <w:r>
-        <w:rPr>
-          <w:lang w:val="da-DK"/>
-        </w:rPr>
-        <w:t>, da vi ikke er helt sikre på om dette skal gøres, og I så fald hvordan det skal gøres. Her foretages istedet en manuel test.</w:t>
-      </w:r>
-    </w:p>
-    <w:p>
-      <w:pPr>
-        <w:pStyle w:val="Heading2"/>
-        <w:rPr>
-          <w:lang w:val="da-DK"/>
-        </w:rPr>
-      </w:pPr>
-      <w:r>
-        <w:rPr>
-          <w:lang w:val="da-DK"/>
-        </w:rPr>
-        <w:t>Boundary Values</w:t>
-      </w:r>
-    </w:p>
-    <w:p>
-      <w:pPr>
-        <w:rPr>
-          <w:lang w:val="da-DK"/>
-        </w:rPr>
-      </w:pPr>
-      <w:r>
-        <w:rPr>
-          <w:lang w:val="da-DK"/>
-        </w:rPr>
-        <w:t>I forbindelse med test af Airspace-klassen skal funktionen checkIfInMonitoredAirspace checke om koordinaterne fra det indkommende fly ligger inde for de specificerede grænser. I denne forbindelse har vi testet både x- og y-koordinaterne når de er henholdsvis inde for, ude for og på grænserne, for at se om metoden agerer som forventet.</w:t>
-      </w:r>
-    </w:p>
-    <w:p>
-      <w:pPr>
-        <w:pStyle w:val="Heading1"/>
-        <w:rPr>
-          <w:lang w:val="da-DK"/>
-        </w:rPr>
-      </w:pPr>
-      <w:bookmarkStart w:id="6" w:name="_Toc526346053"/>
+      <w:bookmarkStart w:id="7" w:name="_Toc526411958"/>
       <w:r>
         <w:rPr>
           <w:lang w:val="da-DK"/>
@@ -1302,7 +1764,7 @@
         </w:rPr>
         <w:t>sion over arbejdsdeling</w:t>
       </w:r>
-      <w:bookmarkEnd w:id="6"/>
+      <w:bookmarkEnd w:id="7"/>
     </w:p>
     <w:p>
       <w:pPr>
@@ -1432,7 +1894,6 @@
           <w:lang w:val="da-DK"/>
         </w:rPr>
       </w:pPr>
-      <w:bookmarkStart w:id="7" w:name="_Toc526346054"/>
       <w:r>
         <w:rPr>
           <w:lang w:val="da-DK"/>
@@ -1447,6 +1908,7 @@
           <w:lang w:val="da-DK"/>
         </w:rPr>
       </w:pPr>
+      <w:bookmarkStart w:id="8" w:name="_Toc526411959"/>
       <w:r>
         <w:rPr>
           <w:lang w:val="da-DK"/>
@@ -1454,7 +1916,7 @@
         <w:lastRenderedPageBreak/>
         <w:t>Refleksion over CI</w:t>
       </w:r>
-      <w:bookmarkEnd w:id="7"/>
+      <w:bookmarkEnd w:id="8"/>
     </w:p>
     <w:p>
       <w:pPr>
@@ -1476,14 +1938,14 @@
           <w:lang w:val="da-DK"/>
         </w:rPr>
       </w:pPr>
-      <w:bookmarkStart w:id="8" w:name="_Toc526346055"/>
+      <w:bookmarkStart w:id="9" w:name="_Toc526411960"/>
       <w:r>
         <w:rPr>
           <w:lang w:val="da-DK"/>
         </w:rPr>
         <w:t>Verfikation af tests</w:t>
       </w:r>
-      <w:bookmarkEnd w:id="8"/>
+      <w:bookmarkEnd w:id="9"/>
     </w:p>
     <w:p>
       <w:pPr>
@@ -1505,14 +1967,14 @@
           <w:lang w:val="da-DK"/>
         </w:rPr>
       </w:pPr>
-      <w:bookmarkStart w:id="9" w:name="_Toc526346056"/>
+      <w:bookmarkStart w:id="10" w:name="_Toc526411961"/>
       <w:r>
         <w:rPr>
           <w:lang w:val="da-DK"/>
         </w:rPr>
         <w:t>Code Coverage</w:t>
       </w:r>
-      <w:bookmarkEnd w:id="9"/>
+      <w:bookmarkEnd w:id="10"/>
     </w:p>
     <w:p>
       <w:pPr>
@@ -1588,7 +2050,7 @@
                     <pic:cNvPicPr/>
                   </pic:nvPicPr>
                   <pic:blipFill rotWithShape="1">
-                    <a:blip r:embed="rId7"/>
+                    <a:blip r:embed="rId8"/>
                     <a:srcRect r="10385" b="13876"/>
                     <a:stretch/>
                   </pic:blipFill>
@@ -1662,23 +2124,83 @@
         <w:t>: Coverage Report</w:t>
       </w:r>
     </w:p>
-    <w:p/>
     <w:p>
       <w:pPr>
         <w:pStyle w:val="Heading1"/>
       </w:pPr>
-      <w:bookmarkStart w:id="10" w:name="_Toc526346057"/>
+      <w:proofErr w:type="spellStart"/>
+      <w:r>
+        <w:t>Konklusion</w:t>
+      </w:r>
+      <w:proofErr w:type="spellEnd"/>
+    </w:p>
+    <w:p>
+      <w:pPr>
+        <w:rPr>
+          <w:lang w:val="da-DK"/>
+        </w:rPr>
+      </w:pPr>
+      <w:r>
+        <w:rPr>
+          <w:lang w:val="da-DK"/>
+        </w:rPr>
+        <w:t>Gruppen er tilfreds med r</w:t>
+      </w:r>
+      <w:r>
+        <w:rPr>
+          <w:lang w:val="da-DK"/>
+        </w:rPr>
+        <w:t xml:space="preserve">esultatet af arbejdet. </w:t>
+      </w:r>
+      <w:r>
+        <w:rPr>
+          <w:lang w:val="da-DK"/>
+        </w:rPr>
+        <w:t>Da alle gruppemedlemmer havde t</w:t>
+      </w:r>
+      <w:r>
+        <w:rPr>
+          <w:lang w:val="da-DK"/>
+        </w:rPr>
+        <w:t xml:space="preserve">idligere erfaring med at arbejde med git var dette ikke den store </w:t>
+      </w:r>
+      <w:r>
+        <w:rPr>
+          <w:lang w:val="da-DK"/>
+        </w:rPr>
+        <w:t>ø</w:t>
+      </w:r>
+      <w:r>
+        <w:rPr>
+          <w:lang w:val="da-DK"/>
+        </w:rPr>
+        <w:t>jenåbner-oplevelse, da vi allerede vidste hvor meget det hjælper i forhold til at arbejde flere mand på et projekt.</w:t>
+      </w:r>
+      <w:r>
+        <w:rPr>
+          <w:lang w:val="da-DK"/>
+        </w:rPr>
+        <w:t xml:space="preserve"> Unit Tests samt Jenkins-jobbet har dog været lidt af en øjenåbner for gruppen, da dette var med til at skabe et klart overblik over hvad der virkede, hvad der ikke gjorde, og hvad der manglede at blive testet.</w:t>
+      </w:r>
+      <w:bookmarkStart w:id="11" w:name="_GoBack"/>
+      <w:bookmarkEnd w:id="11"/>
+    </w:p>
+    <w:p>
+      <w:pPr>
+        <w:pStyle w:val="Heading1"/>
+      </w:pPr>
+      <w:bookmarkStart w:id="12" w:name="_Toc526411962"/>
       <w:r>
         <w:lastRenderedPageBreak/>
         <w:t>Appendix</w:t>
       </w:r>
-      <w:bookmarkEnd w:id="10"/>
+      <w:bookmarkEnd w:id="12"/>
     </w:p>
     <w:p>
       <w:pPr>
         <w:pStyle w:val="Heading2"/>
       </w:pPr>
-      <w:bookmarkStart w:id="11" w:name="_Toc526346058"/>
+      <w:bookmarkStart w:id="13" w:name="_Toc526411963"/>
       <w:r>
         <w:t xml:space="preserve">Appendix 1 – </w:t>
       </w:r>
@@ -1694,7 +2216,7 @@
       <w:r>
         <w:t>udkast</w:t>
       </w:r>
-      <w:bookmarkEnd w:id="11"/>
+      <w:bookmarkEnd w:id="13"/>
       <w:proofErr w:type="spellEnd"/>
     </w:p>
     <w:p>
@@ -1724,7 +2246,7 @@
                     <pic:cNvPicPr/>
                   </pic:nvPicPr>
                   <pic:blipFill>
-                    <a:blip r:embed="rId8" cstate="print">
+                    <a:blip r:embed="rId9" cstate="print">
                       <a:extLst>
                         <a:ext uri="{28A0092B-C50C-407E-A947-70E740481C1C}">
                           <a14:useLocalDpi xmlns:a14="http://schemas.microsoft.com/office/drawing/2010/main" val="0"/>
@@ -1758,7 +2280,7 @@
           <w:lang w:val="da-DK"/>
         </w:rPr>
       </w:pPr>
-      <w:bookmarkStart w:id="12" w:name="_Toc526346059"/>
+      <w:bookmarkStart w:id="14" w:name="_Toc526411964"/>
       <w:r>
         <w:rPr>
           <w:lang w:val="da-DK"/>
@@ -1766,7 +2288,7 @@
         <w:lastRenderedPageBreak/>
         <w:t>Appendix 2 – Sekvensdiagram udkast for handleNewTrackData</w:t>
       </w:r>
-      <w:bookmarkEnd w:id="12"/>
+      <w:bookmarkEnd w:id="14"/>
     </w:p>
     <w:p>
       <w:pPr>
@@ -1795,7 +2317,7 @@
                     <pic:cNvPicPr/>
                   </pic:nvPicPr>
                   <pic:blipFill>
-                    <a:blip r:embed="rId9" cstate="print">
+                    <a:blip r:embed="rId10" cstate="print">
                       <a:extLst>
                         <a:ext uri="{28A0092B-C50C-407E-A947-70E740481C1C}">
                           <a14:useLocalDpi xmlns:a14="http://schemas.microsoft.com/office/drawing/2010/main" val="0"/>
@@ -1842,6 +2364,7 @@
           <w:lang w:val="da-DK"/>
         </w:rPr>
       </w:pPr>
+      <w:bookmarkStart w:id="15" w:name="_Toc526411965"/>
       <w:r>
         <w:rPr>
           <w:lang w:val="da-DK"/>
@@ -1849,26 +2372,61 @@
         <w:lastRenderedPageBreak/>
         <w:t>Appendix 3 – Revideret klassediagram</w:t>
       </w:r>
-    </w:p>
-    <w:p>
-      <w:pPr>
-        <w:rPr>
-          <w:lang w:val="da-DK"/>
-        </w:rPr>
-      </w:pPr>
-      <w:r>
-        <w:rPr>
-          <w:lang w:val="da-DK"/>
-        </w:rPr>
-        <w:t>INDSÆT DET!</w:t>
-      </w:r>
-    </w:p>
-    <w:p>
-      <w:pPr>
-        <w:rPr>
-          <w:lang w:val="da-DK"/>
-        </w:rPr>
-      </w:pPr>
+      <w:bookmarkEnd w:id="15"/>
+    </w:p>
+    <w:p>
+      <w:pPr>
+        <w:rPr>
+          <w:lang w:val="da-DK"/>
+        </w:rPr>
+      </w:pPr>
+      <w:r>
+        <w:rPr>
+          <w:noProof/>
+          <w:lang w:val="da-DK"/>
+        </w:rPr>
+        <w:drawing>
+          <wp:inline distT="0" distB="0" distL="0" distR="0" wp14:anchorId="4A43DF74" wp14:editId="2AD4C672">
+            <wp:extent cx="7924944" cy="5797232"/>
+            <wp:effectExtent l="0" t="2858" r="0" b="0"/>
+            <wp:docPr id="7" name="Picture 7"/>
+            <wp:cNvGraphicFramePr>
+              <a:graphicFrameLocks xmlns:a="http://schemas.openxmlformats.org/drawingml/2006/main" noChangeAspect="1"/>
+            </wp:cNvGraphicFramePr>
+            <a:graphic xmlns:a="http://schemas.openxmlformats.org/drawingml/2006/main">
+              <a:graphicData uri="http://schemas.openxmlformats.org/drawingml/2006/picture">
+                <pic:pic xmlns:pic="http://schemas.openxmlformats.org/drawingml/2006/picture">
+                  <pic:nvPicPr>
+                    <pic:cNvPr id="7" name="ATM_class_diagram_final_version.png"/>
+                    <pic:cNvPicPr/>
+                  </pic:nvPicPr>
+                  <pic:blipFill>
+                    <a:blip r:embed="rId11" cstate="print">
+                      <a:extLst>
+                        <a:ext uri="{28A0092B-C50C-407E-A947-70E740481C1C}">
+                          <a14:useLocalDpi xmlns:a14="http://schemas.microsoft.com/office/drawing/2010/main" val="0"/>
+                        </a:ext>
+                      </a:extLst>
+                    </a:blip>
+                    <a:stretch>
+                      <a:fillRect/>
+                    </a:stretch>
+                  </pic:blipFill>
+                  <pic:spPr>
+                    <a:xfrm rot="16200000">
+                      <a:off x="0" y="0"/>
+                      <a:ext cx="7933877" cy="5803766"/>
+                    </a:xfrm>
+                    <a:prstGeom prst="rect">
+                      <a:avLst/>
+                    </a:prstGeom>
+                  </pic:spPr>
+                </pic:pic>
+              </a:graphicData>
+            </a:graphic>
+          </wp:inline>
+        </w:drawing>
+      </w:r>
       <w:r>
         <w:rPr>
           <w:lang w:val="da-DK"/>
@@ -1883,6 +2441,7 @@
           <w:lang w:val="da-DK"/>
         </w:rPr>
       </w:pPr>
+      <w:bookmarkStart w:id="16" w:name="_Toc526411966"/>
       <w:r>
         <w:rPr>
           <w:lang w:val="da-DK"/>
@@ -1890,6 +2449,7 @@
         <w:lastRenderedPageBreak/>
         <w:t>Appendix 4 – Sekvensdiagram: Ny trackData modtages, og der opstår en ny Seperation Event</w:t>
       </w:r>
+      <w:bookmarkEnd w:id="16"/>
     </w:p>
     <w:p>
       <w:pPr>
@@ -1918,7 +2478,7 @@
                     <pic:cNvPicPr/>
                   </pic:nvPicPr>
                   <pic:blipFill>
-                    <a:blip r:embed="rId10">
+                    <a:blip r:embed="rId12">
                       <a:extLst>
                         <a:ext uri="{28A0092B-C50C-407E-A947-70E740481C1C}">
                           <a14:useLocalDpi xmlns:a14="http://schemas.microsoft.com/office/drawing/2010/main" val="0"/>
@@ -1958,6 +2518,7 @@
         </w:rPr>
         <w:br w:type="page"/>
       </w:r>
+      <w:bookmarkStart w:id="17" w:name="_Toc526411967"/>
       <w:r>
         <w:rPr>
           <w:lang w:val="da-DK"/>
@@ -1975,20 +2536,9 @@
         <w:rPr>
           <w:lang w:val="da-DK"/>
         </w:rPr>
-        <w:t xml:space="preserve"> - </w:t>
-      </w:r>
-      <w:r>
-        <w:rPr>
-          <w:lang w:val="da-DK"/>
-        </w:rPr>
-        <w:t xml:space="preserve">Sekvensdiagram: Ny trackData modtages, og </w:t>
-      </w:r>
-      <w:r>
-        <w:rPr>
-          <w:lang w:val="da-DK"/>
-        </w:rPr>
-        <w:t>Seperation Event eksisterer allerede</w:t>
-      </w:r>
+        <w:t xml:space="preserve"> - Sekvensdiagram: Ny trackData modtages, og Seperation Event eksisterer allerede</w:t>
+      </w:r>
+      <w:bookmarkEnd w:id="17"/>
     </w:p>
     <w:p>
       <w:pPr>
@@ -2017,7 +2567,7 @@
                     <pic:cNvPicPr/>
                   </pic:nvPicPr>
                   <pic:blipFill>
-                    <a:blip r:embed="rId11" cstate="print">
+                    <a:blip r:embed="rId13" cstate="print">
                       <a:extLst>
                         <a:ext uri="{28A0092B-C50C-407E-A947-70E740481C1C}">
                           <a14:useLocalDpi xmlns:a14="http://schemas.microsoft.com/office/drawing/2010/main" val="0"/>
@@ -2051,31 +2601,15 @@
           <w:lang w:val="da-DK"/>
         </w:rPr>
       </w:pPr>
+      <w:bookmarkStart w:id="18" w:name="_Toc526411968"/>
       <w:r>
         <w:rPr>
           <w:lang w:val="da-DK"/>
         </w:rPr>
         <w:lastRenderedPageBreak/>
-        <w:t xml:space="preserve">Appendix </w:t>
-      </w:r>
-      <w:r>
-        <w:rPr>
-          <w:lang w:val="da-DK"/>
-        </w:rPr>
-        <w:t>6</w:t>
-      </w:r>
-      <w:r>
-        <w:rPr>
-          <w:lang w:val="da-DK"/>
-        </w:rPr>
-        <w:t xml:space="preserve"> - Sekvensdiagram: Ny trackData modtages, og Seperation Event </w:t>
-      </w:r>
-      <w:r>
-        <w:rPr>
-          <w:lang w:val="da-DK"/>
-        </w:rPr>
-        <w:t>fjernes</w:t>
-      </w:r>
+        <w:t>Appendix 6 - Sekvensdiagram: Ny trackData modtages, og Seperation Event fjernes</w:t>
+      </w:r>
+      <w:bookmarkEnd w:id="18"/>
     </w:p>
     <w:p>
       <w:pPr>
@@ -2104,7 +2638,7 @@
                     <pic:cNvPicPr/>
                   </pic:nvPicPr>
                   <pic:blipFill>
-                    <a:blip r:embed="rId12">
+                    <a:blip r:embed="rId14">
                       <a:extLst>
                         <a:ext uri="{28A0092B-C50C-407E-A947-70E740481C1C}">
                           <a14:useLocalDpi xmlns:a14="http://schemas.microsoft.com/office/drawing/2010/main" val="0"/>
@@ -2139,8 +2673,8 @@
       </w:pPr>
     </w:p>
     <w:sectPr>
-      <w:headerReference w:type="default" r:id="rId13"/>
-      <w:footerReference w:type="default" r:id="rId14"/>
+      <w:headerReference w:type="default" r:id="rId15"/>
+      <w:footerReference w:type="default" r:id="rId16"/>
       <w:pgSz w:w="12240" w:h="15840"/>
       <w:pgMar w:top="1440" w:right="1440" w:bottom="1440" w:left="1440" w:header="720" w:footer="720" w:gutter="0"/>
       <w:cols w:space="720"/>
@@ -2269,6 +2803,9 @@
     <w:proofErr w:type="spellEnd"/>
     <w:r>
       <w:t xml:space="preserve"> 2</w:t>
+    </w:r>
+    <w:r>
+      <w:t xml:space="preserve"> – Group 10</w:t>
     </w:r>
     <w:r>
       <w:ptab w:relativeTo="margin" w:alignment="center" w:leader="none"/>
@@ -2925,6 +3462,18 @@
       <w:szCs w:val="18"/>
     </w:rPr>
   </w:style>
+  <w:style w:type="character" w:styleId="UnresolvedMention">
+    <w:name w:val="Unresolved Mention"/>
+    <w:basedOn w:val="DefaultParagraphFont"/>
+    <w:uiPriority w:val="99"/>
+    <w:semiHidden/>
+    <w:unhideWhenUsed/>
+    <w:rsid w:val="005649F1"/>
+    <w:rPr>
+      <w:color w:val="605E5C"/>
+      <w:shd w:val="clear" w:color="auto" w:fill="E1DFDD"/>
+    </w:rPr>
+  </w:style>
 </w:styles>
 </file>
 
@@ -3228,7 +3777,7 @@
 </file>
 
 <file path=customXml/itemProps1.xml><?xml version="1.0" encoding="utf-8"?>
-<ds:datastoreItem xmlns:ds="http://schemas.openxmlformats.org/officeDocument/2006/customXml" ds:itemID="{7ECA7DDA-F808-43E8-B9BE-FC76C108E0B8}">
+<ds:datastoreItem xmlns:ds="http://schemas.openxmlformats.org/officeDocument/2006/customXml" ds:itemID="{0276C4D6-B84A-4DC8-A1A7-27F96BA58A52}">
   <ds:schemaRefs>
     <ds:schemaRef ds:uri="http://schemas.openxmlformats.org/officeDocument/2006/bibliography"/>
   </ds:schemaRefs>

</xml_diff>

<commit_message>
Okay, jeg havde glemt at opdatere indholdsfortegnelsen..
</commit_message>
<xml_diff>
--- a/Handin2/SWT_Handin2_Group10.docx
+++ b/Handin2/SWT_Handin2_Group10.docx
@@ -27,33 +27,17 @@
       </w:r>
       <w:r>
         <w:br/>
-        <w:t xml:space="preserve">Daniel </w:t>
-      </w:r>
-      <w:proofErr w:type="spellStart"/>
-      <w:r>
-        <w:t>Tøttrup</w:t>
-      </w:r>
-      <w:proofErr w:type="spellEnd"/>
-      <w:r>
-        <w:t xml:space="preserve"> – au544366</w:t>
+        <w:t>Daniel Tøttrup – au544366</w:t>
       </w:r>
       <w:r>
         <w:br/>
-        <w:t xml:space="preserve">Lasse </w:t>
-      </w:r>
-      <w:proofErr w:type="spellStart"/>
-      <w:r>
-        <w:t>Lil</w:t>
+        <w:t>Lasse Lil</w:t>
       </w:r>
       <w:r>
         <w:t>d</w:t>
       </w:r>
       <w:r>
-        <w:t>holdt</w:t>
-      </w:r>
-      <w:proofErr w:type="spellEnd"/>
-      <w:r>
-        <w:t xml:space="preserve"> – au545690</w:t>
+        <w:t>holdt – au545690</w:t>
       </w:r>
     </w:p>
     <w:p>
@@ -124,6 +108,8 @@
             </w:rPr>
             <w:t>Contents</w:t>
           </w:r>
+          <w:bookmarkStart w:id="0" w:name="_GoBack"/>
+          <w:bookmarkEnd w:id="0"/>
         </w:p>
         <w:p>
           <w:pPr>
@@ -163,7 +149,7 @@
             </w:rPr>
             <w:fldChar w:fldCharType="separate"/>
           </w:r>
-          <w:hyperlink w:anchor="_Toc526411951" w:history="1">
+          <w:hyperlink w:anchor="_Toc526412265" w:history="1">
             <w:r>
               <w:rPr>
                 <w:rStyle w:val="Hyperlink"/>
@@ -191,7 +177,7 @@
                 <w:noProof/>
                 <w:webHidden/>
               </w:rPr>
-              <w:instrText xml:space="preserve"> PAGEREF _Toc526411951 \h </w:instrText>
+              <w:instrText xml:space="preserve"> PAGEREF _Toc526412265 \h </w:instrText>
             </w:r>
             <w:r>
               <w:rPr>
@@ -233,7 +219,7 @@
               <w:noProof/>
             </w:rPr>
           </w:pPr>
-          <w:hyperlink w:anchor="_Toc526411952" w:history="1">
+          <w:hyperlink w:anchor="_Toc526412266" w:history="1">
             <w:r>
               <w:rPr>
                 <w:rStyle w:val="Hyperlink"/>
@@ -261,7 +247,7 @@
                 <w:noProof/>
                 <w:webHidden/>
               </w:rPr>
-              <w:instrText xml:space="preserve"> PAGEREF _Toc526411952 \h </w:instrText>
+              <w:instrText xml:space="preserve"> PAGEREF _Toc526412266 \h </w:instrText>
             </w:r>
             <w:r>
               <w:rPr>
@@ -303,7 +289,7 @@
               <w:noProof/>
             </w:rPr>
           </w:pPr>
-          <w:hyperlink w:anchor="_Toc526411953" w:history="1">
+          <w:hyperlink w:anchor="_Toc526412267" w:history="1">
             <w:r>
               <w:rPr>
                 <w:rStyle w:val="Hyperlink"/>
@@ -331,7 +317,7 @@
                 <w:noProof/>
                 <w:webHidden/>
               </w:rPr>
-              <w:instrText xml:space="preserve"> PAGEREF _Toc526411953 \h </w:instrText>
+              <w:instrText xml:space="preserve"> PAGEREF _Toc526412267 \h </w:instrText>
             </w:r>
             <w:r>
               <w:rPr>
@@ -373,7 +359,7 @@
               <w:noProof/>
             </w:rPr>
           </w:pPr>
-          <w:hyperlink w:anchor="_Toc526411954" w:history="1">
+          <w:hyperlink w:anchor="_Toc526412268" w:history="1">
             <w:r>
               <w:rPr>
                 <w:rStyle w:val="Hyperlink"/>
@@ -401,7 +387,7 @@
                 <w:noProof/>
                 <w:webHidden/>
               </w:rPr>
-              <w:instrText xml:space="preserve"> PAGEREF _Toc526411954 \h </w:instrText>
+              <w:instrText xml:space="preserve"> PAGEREF _Toc526412268 \h </w:instrText>
             </w:r>
             <w:r>
               <w:rPr>
@@ -443,7 +429,7 @@
               <w:noProof/>
             </w:rPr>
           </w:pPr>
-          <w:hyperlink w:anchor="_Toc526411955" w:history="1">
+          <w:hyperlink w:anchor="_Toc526412269" w:history="1">
             <w:r>
               <w:rPr>
                 <w:rStyle w:val="Hyperlink"/>
@@ -471,7 +457,7 @@
                 <w:noProof/>
                 <w:webHidden/>
               </w:rPr>
-              <w:instrText xml:space="preserve"> PAGEREF _Toc526411955 \h </w:instrText>
+              <w:instrText xml:space="preserve"> PAGEREF _Toc526412269 \h </w:instrText>
             </w:r>
             <w:r>
               <w:rPr>
@@ -513,7 +499,7 @@
               <w:noProof/>
             </w:rPr>
           </w:pPr>
-          <w:hyperlink w:anchor="_Toc526411956" w:history="1">
+          <w:hyperlink w:anchor="_Toc526412270" w:history="1">
             <w:r>
               <w:rPr>
                 <w:rStyle w:val="Hyperlink"/>
@@ -541,7 +527,7 @@
                 <w:noProof/>
                 <w:webHidden/>
               </w:rPr>
-              <w:instrText xml:space="preserve"> PAGEREF _Toc526411956 \h </w:instrText>
+              <w:instrText xml:space="preserve"> PAGEREF _Toc526412270 \h </w:instrText>
             </w:r>
             <w:r>
               <w:rPr>
@@ -583,7 +569,7 @@
               <w:noProof/>
             </w:rPr>
           </w:pPr>
-          <w:hyperlink w:anchor="_Toc526411957" w:history="1">
+          <w:hyperlink w:anchor="_Toc526412271" w:history="1">
             <w:r>
               <w:rPr>
                 <w:rStyle w:val="Hyperlink"/>
@@ -611,7 +597,7 @@
                 <w:noProof/>
                 <w:webHidden/>
               </w:rPr>
-              <w:instrText xml:space="preserve"> PAGEREF _Toc526411957 \h </w:instrText>
+              <w:instrText xml:space="preserve"> PAGEREF _Toc526412271 \h </w:instrText>
             </w:r>
             <w:r>
               <w:rPr>
@@ -653,7 +639,7 @@
               <w:noProof/>
             </w:rPr>
           </w:pPr>
-          <w:hyperlink w:anchor="_Toc526411958" w:history="1">
+          <w:hyperlink w:anchor="_Toc526412272" w:history="1">
             <w:r>
               <w:rPr>
                 <w:rStyle w:val="Hyperlink"/>
@@ -681,7 +667,7 @@
                 <w:noProof/>
                 <w:webHidden/>
               </w:rPr>
-              <w:instrText xml:space="preserve"> PAGEREF _Toc526411958 \h </w:instrText>
+              <w:instrText xml:space="preserve"> PAGEREF _Toc526412272 \h </w:instrText>
             </w:r>
             <w:r>
               <w:rPr>
@@ -723,7 +709,7 @@
               <w:noProof/>
             </w:rPr>
           </w:pPr>
-          <w:hyperlink w:anchor="_Toc526411959" w:history="1">
+          <w:hyperlink w:anchor="_Toc526412273" w:history="1">
             <w:r>
               <w:rPr>
                 <w:rStyle w:val="Hyperlink"/>
@@ -751,7 +737,7 @@
                 <w:noProof/>
                 <w:webHidden/>
               </w:rPr>
-              <w:instrText xml:space="preserve"> PAGEREF _Toc526411959 \h </w:instrText>
+              <w:instrText xml:space="preserve"> PAGEREF _Toc526412273 \h </w:instrText>
             </w:r>
             <w:r>
               <w:rPr>
@@ -793,7 +779,7 @@
               <w:noProof/>
             </w:rPr>
           </w:pPr>
-          <w:hyperlink w:anchor="_Toc526411960" w:history="1">
+          <w:hyperlink w:anchor="_Toc526412274" w:history="1">
             <w:r>
               <w:rPr>
                 <w:rStyle w:val="Hyperlink"/>
@@ -821,7 +807,7 @@
                 <w:noProof/>
                 <w:webHidden/>
               </w:rPr>
-              <w:instrText xml:space="preserve"> PAGEREF _Toc526411960 \h </w:instrText>
+              <w:instrText xml:space="preserve"> PAGEREF _Toc526412274 \h </w:instrText>
             </w:r>
             <w:r>
               <w:rPr>
@@ -863,7 +849,7 @@
               <w:noProof/>
             </w:rPr>
           </w:pPr>
-          <w:hyperlink w:anchor="_Toc526411961" w:history="1">
+          <w:hyperlink w:anchor="_Toc526412275" w:history="1">
             <w:r>
               <w:rPr>
                 <w:rStyle w:val="Hyperlink"/>
@@ -891,7 +877,7 @@
                 <w:noProof/>
                 <w:webHidden/>
               </w:rPr>
-              <w:instrText xml:space="preserve"> PAGEREF _Toc526411961 \h </w:instrText>
+              <w:instrText xml:space="preserve"> PAGEREF _Toc526412275 \h </w:instrText>
             </w:r>
             <w:r>
               <w:rPr>
@@ -933,12 +919,81 @@
               <w:noProof/>
             </w:rPr>
           </w:pPr>
-          <w:hyperlink w:anchor="_Toc526411962" w:history="1">
+          <w:hyperlink w:anchor="_Toc526412276" w:history="1">
             <w:r>
               <w:rPr>
                 <w:rStyle w:val="Hyperlink"/>
                 <w:noProof/>
               </w:rPr>
+              <w:t>Konklusion</w:t>
+            </w:r>
+            <w:r>
+              <w:rPr>
+                <w:noProof/>
+                <w:webHidden/>
+              </w:rPr>
+              <w:tab/>
+            </w:r>
+            <w:r>
+              <w:rPr>
+                <w:noProof/>
+                <w:webHidden/>
+              </w:rPr>
+              <w:fldChar w:fldCharType="begin"/>
+            </w:r>
+            <w:r>
+              <w:rPr>
+                <w:noProof/>
+                <w:webHidden/>
+              </w:rPr>
+              <w:instrText xml:space="preserve"> PAGEREF _Toc526412276 \h </w:instrText>
+            </w:r>
+            <w:r>
+              <w:rPr>
+                <w:noProof/>
+                <w:webHidden/>
+              </w:rPr>
+            </w:r>
+            <w:r>
+              <w:rPr>
+                <w:noProof/>
+                <w:webHidden/>
+              </w:rPr>
+              <w:fldChar w:fldCharType="separate"/>
+            </w:r>
+            <w:r>
+              <w:rPr>
+                <w:noProof/>
+                <w:webHidden/>
+              </w:rPr>
+              <w:t>4</w:t>
+            </w:r>
+            <w:r>
+              <w:rPr>
+                <w:noProof/>
+                <w:webHidden/>
+              </w:rPr>
+              <w:fldChar w:fldCharType="end"/>
+            </w:r>
+          </w:hyperlink>
+        </w:p>
+        <w:p>
+          <w:pPr>
+            <w:pStyle w:val="TOC1"/>
+            <w:tabs>
+              <w:tab w:val="right" w:leader="dot" w:pos="9350"/>
+            </w:tabs>
+            <w:rPr>
+              <w:rFonts w:eastAsiaTheme="minorEastAsia"/>
+              <w:noProof/>
+            </w:rPr>
+          </w:pPr>
+          <w:hyperlink w:anchor="_Toc526412277" w:history="1">
+            <w:r>
+              <w:rPr>
+                <w:rStyle w:val="Hyperlink"/>
+                <w:noProof/>
+              </w:rPr>
               <w:t>Appendix</w:t>
             </w:r>
             <w:r>
@@ -960,7 +1015,7 @@
                 <w:noProof/>
                 <w:webHidden/>
               </w:rPr>
-              <w:instrText xml:space="preserve"> PAGEREF _Toc526411962 \h </w:instrText>
+              <w:instrText xml:space="preserve"> PAGEREF _Toc526412277 \h </w:instrText>
             </w:r>
             <w:r>
               <w:rPr>
@@ -1002,7 +1057,7 @@
               <w:noProof/>
             </w:rPr>
           </w:pPr>
-          <w:hyperlink w:anchor="_Toc526411963" w:history="1">
+          <w:hyperlink w:anchor="_Toc526412278" w:history="1">
             <w:r>
               <w:rPr>
                 <w:rStyle w:val="Hyperlink"/>
@@ -1029,7 +1084,7 @@
                 <w:noProof/>
                 <w:webHidden/>
               </w:rPr>
-              <w:instrText xml:space="preserve"> PAGEREF _Toc526411963 \h </w:instrText>
+              <w:instrText xml:space="preserve"> PAGEREF _Toc526412278 \h </w:instrText>
             </w:r>
             <w:r>
               <w:rPr>
@@ -1071,7 +1126,7 @@
               <w:noProof/>
             </w:rPr>
           </w:pPr>
-          <w:hyperlink w:anchor="_Toc526411964" w:history="1">
+          <w:hyperlink w:anchor="_Toc526412279" w:history="1">
             <w:r>
               <w:rPr>
                 <w:rStyle w:val="Hyperlink"/>
@@ -1099,7 +1154,7 @@
                 <w:noProof/>
                 <w:webHidden/>
               </w:rPr>
-              <w:instrText xml:space="preserve"> PAGEREF _Toc526411964 \h </w:instrText>
+              <w:instrText xml:space="preserve"> PAGEREF _Toc526412279 \h </w:instrText>
             </w:r>
             <w:r>
               <w:rPr>
@@ -1141,7 +1196,7 @@
               <w:noProof/>
             </w:rPr>
           </w:pPr>
-          <w:hyperlink w:anchor="_Toc526411965" w:history="1">
+          <w:hyperlink w:anchor="_Toc526412280" w:history="1">
             <w:r>
               <w:rPr>
                 <w:rStyle w:val="Hyperlink"/>
@@ -1169,7 +1224,7 @@
                 <w:noProof/>
                 <w:webHidden/>
               </w:rPr>
-              <w:instrText xml:space="preserve"> PAGEREF _Toc526411965 \h </w:instrText>
+              <w:instrText xml:space="preserve"> PAGEREF _Toc526412280 \h </w:instrText>
             </w:r>
             <w:r>
               <w:rPr>
@@ -1211,7 +1266,7 @@
               <w:noProof/>
             </w:rPr>
           </w:pPr>
-          <w:hyperlink w:anchor="_Toc526411966" w:history="1">
+          <w:hyperlink w:anchor="_Toc526412281" w:history="1">
             <w:r>
               <w:rPr>
                 <w:rStyle w:val="Hyperlink"/>
@@ -1239,7 +1294,7 @@
                 <w:noProof/>
                 <w:webHidden/>
               </w:rPr>
-              <w:instrText xml:space="preserve"> PAGEREF _Toc526411966 \h </w:instrText>
+              <w:instrText xml:space="preserve"> PAGEREF _Toc526412281 \h </w:instrText>
             </w:r>
             <w:r>
               <w:rPr>
@@ -1281,7 +1336,7 @@
               <w:noProof/>
             </w:rPr>
           </w:pPr>
-          <w:hyperlink w:anchor="_Toc526411967" w:history="1">
+          <w:hyperlink w:anchor="_Toc526412282" w:history="1">
             <w:r>
               <w:rPr>
                 <w:rStyle w:val="Hyperlink"/>
@@ -1309,7 +1364,7 @@
                 <w:noProof/>
                 <w:webHidden/>
               </w:rPr>
-              <w:instrText xml:space="preserve"> PAGEREF _Toc526411967 \h </w:instrText>
+              <w:instrText xml:space="preserve"> PAGEREF _Toc526412282 \h </w:instrText>
             </w:r>
             <w:r>
               <w:rPr>
@@ -1351,7 +1406,7 @@
               <w:noProof/>
             </w:rPr>
           </w:pPr>
-          <w:hyperlink w:anchor="_Toc526411968" w:history="1">
+          <w:hyperlink w:anchor="_Toc526412283" w:history="1">
             <w:r>
               <w:rPr>
                 <w:rStyle w:val="Hyperlink"/>
@@ -1379,7 +1434,7 @@
                 <w:noProof/>
                 <w:webHidden/>
               </w:rPr>
-              <w:instrText xml:space="preserve"> PAGEREF _Toc526411968 \h </w:instrText>
+              <w:instrText xml:space="preserve"> PAGEREF _Toc526412283 \h </w:instrText>
             </w:r>
             <w:r>
               <w:rPr>
@@ -1448,7 +1503,7 @@
           <w:lang w:val="da-DK"/>
         </w:rPr>
       </w:pPr>
-      <w:bookmarkStart w:id="0" w:name="_Toc526411951"/>
+      <w:bookmarkStart w:id="1" w:name="_Toc526412265"/>
       <w:r>
         <w:rPr>
           <w:lang w:val="da-DK"/>
@@ -1456,7 +1511,7 @@
         <w:lastRenderedPageBreak/>
         <w:t>Refleksion over design</w:t>
       </w:r>
-      <w:bookmarkEnd w:id="0"/>
+      <w:bookmarkEnd w:id="1"/>
     </w:p>
     <w:p>
       <w:pPr>
@@ -1539,14 +1594,14 @@
           <w:lang w:val="da-DK"/>
         </w:rPr>
       </w:pPr>
-      <w:bookmarkStart w:id="1" w:name="_Toc526411952"/>
+      <w:bookmarkStart w:id="2" w:name="_Toc526412266"/>
       <w:r>
         <w:rPr>
           <w:lang w:val="da-DK"/>
         </w:rPr>
         <w:t>Interfaces</w:t>
       </w:r>
-      <w:bookmarkEnd w:id="1"/>
+      <w:bookmarkEnd w:id="2"/>
     </w:p>
     <w:p>
       <w:pPr>
@@ -1574,14 +1629,14 @@
           <w:lang w:val="da-DK"/>
         </w:rPr>
       </w:pPr>
-      <w:bookmarkStart w:id="2" w:name="_Toc526411953"/>
+      <w:bookmarkStart w:id="3" w:name="_Toc526412267"/>
       <w:r>
         <w:rPr>
           <w:lang w:val="da-DK"/>
         </w:rPr>
         <w:t>Fakes</w:t>
       </w:r>
-      <w:bookmarkEnd w:id="2"/>
+      <w:bookmarkEnd w:id="3"/>
     </w:p>
     <w:p>
       <w:pPr>
@@ -1609,14 +1664,14 @@
           <w:lang w:val="da-DK"/>
         </w:rPr>
       </w:pPr>
-      <w:bookmarkStart w:id="3" w:name="_Toc526411954"/>
+      <w:bookmarkStart w:id="4" w:name="_Toc526412268"/>
       <w:r>
         <w:rPr>
           <w:lang w:val="da-DK"/>
         </w:rPr>
         <w:t>Observer Pattern</w:t>
       </w:r>
-      <w:bookmarkEnd w:id="3"/>
+      <w:bookmarkEnd w:id="4"/>
     </w:p>
     <w:p>
       <w:pPr>
@@ -1638,14 +1693,14 @@
           <w:lang w:val="da-DK"/>
         </w:rPr>
       </w:pPr>
-      <w:bookmarkStart w:id="4" w:name="_Toc526411955"/>
+      <w:bookmarkStart w:id="5" w:name="_Toc526412269"/>
       <w:r>
         <w:rPr>
           <w:lang w:val="da-DK"/>
         </w:rPr>
         <w:t>Refleksion over tests</w:t>
       </w:r>
-      <w:bookmarkEnd w:id="4"/>
+      <w:bookmarkEnd w:id="5"/>
     </w:p>
     <w:p>
       <w:pPr>
@@ -1654,14 +1709,14 @@
           <w:lang w:val="da-DK"/>
         </w:rPr>
       </w:pPr>
-      <w:bookmarkStart w:id="5" w:name="_Toc526411956"/>
+      <w:bookmarkStart w:id="6" w:name="_Toc526412270"/>
       <w:r>
         <w:rPr>
           <w:lang w:val="da-DK"/>
         </w:rPr>
         <w:t>Ingen test af FileLogger og ConsoleRenderer</w:t>
       </w:r>
-      <w:bookmarkEnd w:id="5"/>
+      <w:bookmarkEnd w:id="6"/>
     </w:p>
     <w:p>
       <w:pPr>
@@ -1721,14 +1776,14 @@
           <w:lang w:val="da-DK"/>
         </w:rPr>
       </w:pPr>
-      <w:bookmarkStart w:id="6" w:name="_Toc526411957"/>
+      <w:bookmarkStart w:id="7" w:name="_Toc526412271"/>
       <w:r>
         <w:rPr>
           <w:lang w:val="da-DK"/>
         </w:rPr>
         <w:t>Boundary Values</w:t>
       </w:r>
-      <w:bookmarkEnd w:id="6"/>
+      <w:bookmarkEnd w:id="7"/>
     </w:p>
     <w:p>
       <w:pPr>
@@ -1750,7 +1805,7 @@
           <w:lang w:val="da-DK"/>
         </w:rPr>
       </w:pPr>
-      <w:bookmarkStart w:id="7" w:name="_Toc526411958"/>
+      <w:bookmarkStart w:id="8" w:name="_Toc526412272"/>
       <w:r>
         <w:rPr>
           <w:lang w:val="da-DK"/>
@@ -1764,7 +1819,7 @@
         </w:rPr>
         <w:t>sion over arbejdsdeling</w:t>
       </w:r>
-      <w:bookmarkEnd w:id="7"/>
+      <w:bookmarkEnd w:id="8"/>
     </w:p>
     <w:p>
       <w:pPr>
@@ -1908,7 +1963,7 @@
           <w:lang w:val="da-DK"/>
         </w:rPr>
       </w:pPr>
-      <w:bookmarkStart w:id="8" w:name="_Toc526411959"/>
+      <w:bookmarkStart w:id="9" w:name="_Toc526412273"/>
       <w:r>
         <w:rPr>
           <w:lang w:val="da-DK"/>
@@ -1916,7 +1971,7 @@
         <w:lastRenderedPageBreak/>
         <w:t>Refleksion over CI</w:t>
       </w:r>
-      <w:bookmarkEnd w:id="8"/>
+      <w:bookmarkEnd w:id="9"/>
     </w:p>
     <w:p>
       <w:pPr>
@@ -1938,14 +1993,14 @@
           <w:lang w:val="da-DK"/>
         </w:rPr>
       </w:pPr>
-      <w:bookmarkStart w:id="9" w:name="_Toc526411960"/>
+      <w:bookmarkStart w:id="10" w:name="_Toc526412274"/>
       <w:r>
         <w:rPr>
           <w:lang w:val="da-DK"/>
         </w:rPr>
         <w:t>Verfikation af tests</w:t>
       </w:r>
-      <w:bookmarkEnd w:id="9"/>
+      <w:bookmarkEnd w:id="10"/>
     </w:p>
     <w:p>
       <w:pPr>
@@ -1967,14 +2022,14 @@
           <w:lang w:val="da-DK"/>
         </w:rPr>
       </w:pPr>
-      <w:bookmarkStart w:id="10" w:name="_Toc526411961"/>
+      <w:bookmarkStart w:id="11" w:name="_Toc526412275"/>
       <w:r>
         <w:rPr>
           <w:lang w:val="da-DK"/>
         </w:rPr>
         <w:t>Code Coverage</w:t>
       </w:r>
-      <w:bookmarkEnd w:id="10"/>
+      <w:bookmarkEnd w:id="11"/>
     </w:p>
     <w:p>
       <w:pPr>
@@ -2082,13 +2137,8 @@
       <w:pPr>
         <w:pStyle w:val="Caption"/>
       </w:pPr>
-      <w:proofErr w:type="spellStart"/>
-      <w:r>
-        <w:t>Figur</w:t>
-      </w:r>
-      <w:proofErr w:type="spellEnd"/>
-      <w:r>
-        <w:t xml:space="preserve"> </w:t>
+      <w:r>
+        <w:t xml:space="preserve">Figur </w:t>
       </w:r>
       <w:r>
         <w:rPr>
@@ -2128,11 +2178,11 @@
       <w:pPr>
         <w:pStyle w:val="Heading1"/>
       </w:pPr>
-      <w:proofErr w:type="spellStart"/>
+      <w:bookmarkStart w:id="12" w:name="_Toc526412276"/>
       <w:r>
         <w:t>Konklusion</w:t>
       </w:r>
-      <w:proofErr w:type="spellEnd"/>
+      <w:bookmarkEnd w:id="12"/>
     </w:p>
     <w:p>
       <w:pPr>
@@ -2182,42 +2232,27 @@
         </w:rPr>
         <w:t xml:space="preserve"> Unit Tests samt Jenkins-jobbet har dog været lidt af en øjenåbner for gruppen, da dette var med til at skabe et klart overblik over hvad der virkede, hvad der ikke gjorde, og hvad der manglede at blive testet.</w:t>
       </w:r>
-      <w:bookmarkStart w:id="11" w:name="_GoBack"/>
-      <w:bookmarkEnd w:id="11"/>
     </w:p>
     <w:p>
       <w:pPr>
         <w:pStyle w:val="Heading1"/>
       </w:pPr>
-      <w:bookmarkStart w:id="12" w:name="_Toc526411962"/>
+      <w:bookmarkStart w:id="13" w:name="_Toc526412277"/>
       <w:r>
         <w:lastRenderedPageBreak/>
         <w:t>Appendix</w:t>
       </w:r>
-      <w:bookmarkEnd w:id="12"/>
+      <w:bookmarkEnd w:id="13"/>
     </w:p>
     <w:p>
       <w:pPr>
         <w:pStyle w:val="Heading2"/>
       </w:pPr>
-      <w:bookmarkStart w:id="13" w:name="_Toc526411963"/>
-      <w:r>
-        <w:t xml:space="preserve">Appendix 1 – </w:t>
-      </w:r>
-      <w:proofErr w:type="spellStart"/>
-      <w:r>
-        <w:t>Klassediagram</w:t>
-      </w:r>
-      <w:proofErr w:type="spellEnd"/>
-      <w:r>
-        <w:t xml:space="preserve"> </w:t>
-      </w:r>
-      <w:proofErr w:type="spellStart"/>
-      <w:r>
-        <w:t>udkast</w:t>
-      </w:r>
-      <w:bookmarkEnd w:id="13"/>
-      <w:proofErr w:type="spellEnd"/>
+      <w:bookmarkStart w:id="14" w:name="_Toc526412278"/>
+      <w:r>
+        <w:t>Appendix 1 – Klassediagram udkast</w:t>
+      </w:r>
+      <w:bookmarkEnd w:id="14"/>
     </w:p>
     <w:p>
       <w:pPr>
@@ -2280,7 +2315,7 @@
           <w:lang w:val="da-DK"/>
         </w:rPr>
       </w:pPr>
-      <w:bookmarkStart w:id="14" w:name="_Toc526411964"/>
+      <w:bookmarkStart w:id="15" w:name="_Toc526412279"/>
       <w:r>
         <w:rPr>
           <w:lang w:val="da-DK"/>
@@ -2288,7 +2323,7 @@
         <w:lastRenderedPageBreak/>
         <w:t>Appendix 2 – Sekvensdiagram udkast for handleNewTrackData</w:t>
       </w:r>
-      <w:bookmarkEnd w:id="14"/>
+      <w:bookmarkEnd w:id="15"/>
     </w:p>
     <w:p>
       <w:pPr>
@@ -2364,7 +2399,7 @@
           <w:lang w:val="da-DK"/>
         </w:rPr>
       </w:pPr>
-      <w:bookmarkStart w:id="15" w:name="_Toc526411965"/>
+      <w:bookmarkStart w:id="16" w:name="_Toc526412280"/>
       <w:r>
         <w:rPr>
           <w:lang w:val="da-DK"/>
@@ -2372,7 +2407,7 @@
         <w:lastRenderedPageBreak/>
         <w:t>Appendix 3 – Revideret klassediagram</w:t>
       </w:r>
-      <w:bookmarkEnd w:id="15"/>
+      <w:bookmarkEnd w:id="16"/>
     </w:p>
     <w:p>
       <w:pPr>
@@ -2441,7 +2476,7 @@
           <w:lang w:val="da-DK"/>
         </w:rPr>
       </w:pPr>
-      <w:bookmarkStart w:id="16" w:name="_Toc526411966"/>
+      <w:bookmarkStart w:id="17" w:name="_Toc526412281"/>
       <w:r>
         <w:rPr>
           <w:lang w:val="da-DK"/>
@@ -2449,7 +2484,7 @@
         <w:lastRenderedPageBreak/>
         <w:t>Appendix 4 – Sekvensdiagram: Ny trackData modtages, og der opstår en ny Seperation Event</w:t>
       </w:r>
-      <w:bookmarkEnd w:id="16"/>
+      <w:bookmarkEnd w:id="17"/>
     </w:p>
     <w:p>
       <w:pPr>
@@ -2518,7 +2553,7 @@
         </w:rPr>
         <w:br w:type="page"/>
       </w:r>
-      <w:bookmarkStart w:id="17" w:name="_Toc526411967"/>
+      <w:bookmarkStart w:id="18" w:name="_Toc526412282"/>
       <w:r>
         <w:rPr>
           <w:lang w:val="da-DK"/>
@@ -2538,7 +2573,7 @@
         </w:rPr>
         <w:t xml:space="preserve"> - Sekvensdiagram: Ny trackData modtages, og Seperation Event eksisterer allerede</w:t>
       </w:r>
-      <w:bookmarkEnd w:id="17"/>
+      <w:bookmarkEnd w:id="18"/>
     </w:p>
     <w:p>
       <w:pPr>
@@ -2601,7 +2636,7 @@
           <w:lang w:val="da-DK"/>
         </w:rPr>
       </w:pPr>
-      <w:bookmarkStart w:id="18" w:name="_Toc526411968"/>
+      <w:bookmarkStart w:id="19" w:name="_Toc526412283"/>
       <w:r>
         <w:rPr>
           <w:lang w:val="da-DK"/>
@@ -2609,7 +2644,7 @@
         <w:lastRenderedPageBreak/>
         <w:t>Appendix 6 - Sekvensdiagram: Ny trackData modtages, og Seperation Event fjernes</w:t>
       </w:r>
-      <w:bookmarkEnd w:id="18"/>
+      <w:bookmarkEnd w:id="19"/>
     </w:p>
     <w:p>
       <w:pPr>
@@ -2794,15 +2829,7 @@
       <w:pStyle w:val="Header"/>
     </w:pPr>
     <w:r>
-      <w:t xml:space="preserve">SWT </w:t>
-    </w:r>
-    <w:proofErr w:type="spellStart"/>
-    <w:r>
-      <w:t>Handin</w:t>
-    </w:r>
-    <w:proofErr w:type="spellEnd"/>
-    <w:r>
-      <w:t xml:space="preserve"> 2</w:t>
+      <w:t>SWT Handin 2</w:t>
     </w:r>
     <w:r>
       <w:t xml:space="preserve"> – Group 10</w:t>
@@ -3777,7 +3804,7 @@
 </file>
 
 <file path=customXml/itemProps1.xml><?xml version="1.0" encoding="utf-8"?>
-<ds:datastoreItem xmlns:ds="http://schemas.openxmlformats.org/officeDocument/2006/customXml" ds:itemID="{0276C4D6-B84A-4DC8-A1A7-27F96BA58A52}">
+<ds:datastoreItem xmlns:ds="http://schemas.openxmlformats.org/officeDocument/2006/customXml" ds:itemID="{873BB279-20B5-4275-AC22-E70D75B5722A}">
   <ds:schemaRefs>
     <ds:schemaRef ds:uri="http://schemas.openxmlformats.org/officeDocument/2006/bibliography"/>
   </ds:schemaRefs>

</xml_diff>

<commit_message>
retter småfejl i raporten
</commit_message>
<xml_diff>
--- a/Handin2/SWT_Handin2_Group10.docx
+++ b/Handin2/SWT_Handin2_Group10.docx
@@ -4,7 +4,7 @@
   <w:body>
     <w:p>
       <w:pPr>
-        <w:pStyle w:val="Title"/>
+        <w:pStyle w:val="Titel"/>
         <w:jc w:val="center"/>
       </w:pPr>
       <w:r>
@@ -19,7 +19,15 @@
         <w:jc w:val="center"/>
       </w:pPr>
       <w:r>
-        <w:t>Mathias Friis - au547006</w:t>
+        <w:t xml:space="preserve">Mathias </w:t>
+      </w:r>
+      <w:proofErr w:type="spellStart"/>
+      <w:r>
+        <w:t>Friis</w:t>
+      </w:r>
+      <w:proofErr w:type="spellEnd"/>
+      <w:r>
+        <w:t xml:space="preserve"> - au547006</w:t>
       </w:r>
       <w:r>
         <w:br/>
@@ -31,13 +39,21 @@
       </w:r>
       <w:r>
         <w:br/>
-        <w:t>Lasse Lil</w:t>
+        <w:t xml:space="preserve">Lasse </w:t>
+      </w:r>
+      <w:proofErr w:type="spellStart"/>
+      <w:r>
+        <w:t>Lil</w:t>
       </w:r>
       <w:r>
         <w:t>d</w:t>
       </w:r>
       <w:r>
-        <w:t>holdt – au545690</w:t>
+        <w:t>holdt</w:t>
+      </w:r>
+      <w:proofErr w:type="spellEnd"/>
+      <w:r>
+        <w:t xml:space="preserve"> – au545690</w:t>
       </w:r>
     </w:p>
     <w:p>
@@ -97,7 +113,7 @@
       <w:sdtContent>
         <w:p>
           <w:pPr>
-            <w:pStyle w:val="TOCHeading"/>
+            <w:pStyle w:val="Overskrift"/>
             <w:rPr>
               <w:lang w:val="da-DK"/>
             </w:rPr>
@@ -108,12 +124,10 @@
             </w:rPr>
             <w:t>Contents</w:t>
           </w:r>
-          <w:bookmarkStart w:id="0" w:name="_GoBack"/>
-          <w:bookmarkEnd w:id="0"/>
         </w:p>
         <w:p>
           <w:pPr>
-            <w:pStyle w:val="TOC1"/>
+            <w:pStyle w:val="Indholdsfortegnelse1"/>
             <w:tabs>
               <w:tab w:val="right" w:leader="dot" w:pos="9350"/>
             </w:tabs>
@@ -210,7 +224,7 @@
         </w:p>
         <w:p>
           <w:pPr>
-            <w:pStyle w:val="TOC2"/>
+            <w:pStyle w:val="Indholdsfortegnelse2"/>
             <w:tabs>
               <w:tab w:val="right" w:leader="dot" w:pos="9350"/>
             </w:tabs>
@@ -280,7 +294,7 @@
         </w:p>
         <w:p>
           <w:pPr>
-            <w:pStyle w:val="TOC2"/>
+            <w:pStyle w:val="Indholdsfortegnelse2"/>
             <w:tabs>
               <w:tab w:val="right" w:leader="dot" w:pos="9350"/>
             </w:tabs>
@@ -350,7 +364,7 @@
         </w:p>
         <w:p>
           <w:pPr>
-            <w:pStyle w:val="TOC2"/>
+            <w:pStyle w:val="Indholdsfortegnelse2"/>
             <w:tabs>
               <w:tab w:val="right" w:leader="dot" w:pos="9350"/>
             </w:tabs>
@@ -420,7 +434,7 @@
         </w:p>
         <w:p>
           <w:pPr>
-            <w:pStyle w:val="TOC1"/>
+            <w:pStyle w:val="Indholdsfortegnelse1"/>
             <w:tabs>
               <w:tab w:val="right" w:leader="dot" w:pos="9350"/>
             </w:tabs>
@@ -490,7 +504,7 @@
         </w:p>
         <w:p>
           <w:pPr>
-            <w:pStyle w:val="TOC2"/>
+            <w:pStyle w:val="Indholdsfortegnelse2"/>
             <w:tabs>
               <w:tab w:val="right" w:leader="dot" w:pos="9350"/>
             </w:tabs>
@@ -560,7 +574,7 @@
         </w:p>
         <w:p>
           <w:pPr>
-            <w:pStyle w:val="TOC2"/>
+            <w:pStyle w:val="Indholdsfortegnelse2"/>
             <w:tabs>
               <w:tab w:val="right" w:leader="dot" w:pos="9350"/>
             </w:tabs>
@@ -630,7 +644,7 @@
         </w:p>
         <w:p>
           <w:pPr>
-            <w:pStyle w:val="TOC1"/>
+            <w:pStyle w:val="Indholdsfortegnelse1"/>
             <w:tabs>
               <w:tab w:val="right" w:leader="dot" w:pos="9350"/>
             </w:tabs>
@@ -700,7 +714,7 @@
         </w:p>
         <w:p>
           <w:pPr>
-            <w:pStyle w:val="TOC1"/>
+            <w:pStyle w:val="Indholdsfortegnelse1"/>
             <w:tabs>
               <w:tab w:val="right" w:leader="dot" w:pos="9350"/>
             </w:tabs>
@@ -770,7 +784,7 @@
         </w:p>
         <w:p>
           <w:pPr>
-            <w:pStyle w:val="TOC2"/>
+            <w:pStyle w:val="Indholdsfortegnelse2"/>
             <w:tabs>
               <w:tab w:val="right" w:leader="dot" w:pos="9350"/>
             </w:tabs>
@@ -840,7 +854,7 @@
         </w:p>
         <w:p>
           <w:pPr>
-            <w:pStyle w:val="TOC2"/>
+            <w:pStyle w:val="Indholdsfortegnelse2"/>
             <w:tabs>
               <w:tab w:val="right" w:leader="dot" w:pos="9350"/>
             </w:tabs>
@@ -910,7 +924,7 @@
         </w:p>
         <w:p>
           <w:pPr>
-            <w:pStyle w:val="TOC1"/>
+            <w:pStyle w:val="Indholdsfortegnelse1"/>
             <w:tabs>
               <w:tab w:val="right" w:leader="dot" w:pos="9350"/>
             </w:tabs>
@@ -979,7 +993,7 @@
         </w:p>
         <w:p>
           <w:pPr>
-            <w:pStyle w:val="TOC1"/>
+            <w:pStyle w:val="Indholdsfortegnelse1"/>
             <w:tabs>
               <w:tab w:val="right" w:leader="dot" w:pos="9350"/>
             </w:tabs>
@@ -1048,7 +1062,7 @@
         </w:p>
         <w:p>
           <w:pPr>
-            <w:pStyle w:val="TOC2"/>
+            <w:pStyle w:val="Indholdsfortegnelse2"/>
             <w:tabs>
               <w:tab w:val="right" w:leader="dot" w:pos="9350"/>
             </w:tabs>
@@ -1117,7 +1131,7 @@
         </w:p>
         <w:p>
           <w:pPr>
-            <w:pStyle w:val="TOC2"/>
+            <w:pStyle w:val="Indholdsfortegnelse2"/>
             <w:tabs>
               <w:tab w:val="right" w:leader="dot" w:pos="9350"/>
             </w:tabs>
@@ -1187,7 +1201,7 @@
         </w:p>
         <w:p>
           <w:pPr>
-            <w:pStyle w:val="TOC2"/>
+            <w:pStyle w:val="Indholdsfortegnelse2"/>
             <w:tabs>
               <w:tab w:val="right" w:leader="dot" w:pos="9350"/>
             </w:tabs>
@@ -1257,7 +1271,7 @@
         </w:p>
         <w:p>
           <w:pPr>
-            <w:pStyle w:val="TOC2"/>
+            <w:pStyle w:val="Indholdsfortegnelse2"/>
             <w:tabs>
               <w:tab w:val="right" w:leader="dot" w:pos="9350"/>
             </w:tabs>
@@ -1327,7 +1341,7 @@
         </w:p>
         <w:p>
           <w:pPr>
-            <w:pStyle w:val="TOC2"/>
+            <w:pStyle w:val="Indholdsfortegnelse2"/>
             <w:tabs>
               <w:tab w:val="right" w:leader="dot" w:pos="9350"/>
             </w:tabs>
@@ -1397,7 +1411,7 @@
         </w:p>
         <w:p>
           <w:pPr>
-            <w:pStyle w:val="TOC2"/>
+            <w:pStyle w:val="Indholdsfortegnelse2"/>
             <w:tabs>
               <w:tab w:val="right" w:leader="dot" w:pos="9350"/>
             </w:tabs>
@@ -1498,12 +1512,12 @@
     </w:p>
     <w:p>
       <w:pPr>
-        <w:pStyle w:val="Heading1"/>
-        <w:rPr>
-          <w:lang w:val="da-DK"/>
-        </w:rPr>
-      </w:pPr>
-      <w:bookmarkStart w:id="1" w:name="_Toc526412265"/>
+        <w:pStyle w:val="Overskrift1"/>
+        <w:rPr>
+          <w:lang w:val="da-DK"/>
+        </w:rPr>
+      </w:pPr>
+      <w:bookmarkStart w:id="0" w:name="_Toc526412265"/>
       <w:r>
         <w:rPr>
           <w:lang w:val="da-DK"/>
@@ -1511,6 +1525,196 @@
         <w:lastRenderedPageBreak/>
         <w:t>Refleksion over design</w:t>
       </w:r>
+      <w:bookmarkEnd w:id="0"/>
+    </w:p>
+    <w:p>
+      <w:pPr>
+        <w:rPr>
+          <w:lang w:val="da-DK"/>
+        </w:rPr>
+      </w:pPr>
+      <w:r>
+        <w:rPr>
+          <w:lang w:val="da-DK"/>
+        </w:rPr>
+        <w:t>For at skabe en enighed om designet udarbejdes først en skitse til et klasse-diagram</w:t>
+      </w:r>
+      <w:r>
+        <w:rPr>
+          <w:lang w:val="da-DK"/>
+        </w:rPr>
+        <w:t>,</w:t>
+      </w:r>
+      <w:r>
+        <w:rPr>
+          <w:lang w:val="da-DK"/>
+        </w:rPr>
+        <w:t xml:space="preserve"> som beskrev modelklasser, interfaces samt “hoved-klassen”, </w:t>
+      </w:r>
+      <w:proofErr w:type="spellStart"/>
+      <w:r>
+        <w:rPr>
+          <w:lang w:val="da-DK"/>
+        </w:rPr>
+        <w:t>ATMclass</w:t>
+      </w:r>
+      <w:proofErr w:type="spellEnd"/>
+      <w:r>
+        <w:rPr>
+          <w:lang w:val="da-DK"/>
+        </w:rPr>
+        <w:t>. Udover diagrammet udarbejdedes et do</w:t>
+      </w:r>
+      <w:r>
+        <w:rPr>
+          <w:lang w:val="da-DK"/>
+        </w:rPr>
+        <w:t>k</w:t>
+      </w:r>
+      <w:r>
+        <w:rPr>
+          <w:lang w:val="da-DK"/>
+        </w:rPr>
+        <w:t>ument</w:t>
+      </w:r>
+      <w:r>
+        <w:rPr>
+          <w:lang w:val="da-DK"/>
+        </w:rPr>
+        <w:t>,</w:t>
+      </w:r>
+      <w:r>
+        <w:rPr>
+          <w:lang w:val="da-DK"/>
+        </w:rPr>
+        <w:t xml:space="preserve"> som kort beskrev alle klasser, deres formål og deres hovedfunktionalitet.</w:t>
+      </w:r>
+      <w:r>
+        <w:rPr>
+          <w:lang w:val="da-DK"/>
+        </w:rPr>
+        <w:t xml:space="preserve"> Diagrammet er vedlagt som </w:t>
+      </w:r>
+      <w:proofErr w:type="spellStart"/>
+      <w:r>
+        <w:rPr>
+          <w:lang w:val="da-DK"/>
+        </w:rPr>
+        <w:t>Appendix</w:t>
+      </w:r>
+      <w:proofErr w:type="spellEnd"/>
+      <w:r>
+        <w:rPr>
+          <w:lang w:val="da-DK"/>
+        </w:rPr>
+        <w:t xml:space="preserve"> </w:t>
+      </w:r>
+      <w:r>
+        <w:rPr>
+          <w:lang w:val="da-DK"/>
+        </w:rPr>
+        <w:t>1</w:t>
+      </w:r>
+      <w:r>
+        <w:rPr>
+          <w:lang w:val="da-DK"/>
+        </w:rPr>
+        <w:t>, og</w:t>
+      </w:r>
+      <w:r>
+        <w:rPr>
+          <w:lang w:val="da-DK"/>
+        </w:rPr>
+        <w:t xml:space="preserve"> dokumentet kan sendes ved efterspørgsel.</w:t>
+      </w:r>
+    </w:p>
+    <w:p>
+      <w:pPr>
+        <w:rPr>
+          <w:lang w:val="da-DK"/>
+        </w:rPr>
+      </w:pPr>
+      <w:r>
+        <w:rPr>
+          <w:lang w:val="da-DK"/>
+        </w:rPr>
+        <w:t>Derudover udarbejdedes et sekvens-diagram</w:t>
+      </w:r>
+      <w:r>
+        <w:rPr>
+          <w:lang w:val="da-DK"/>
+        </w:rPr>
+        <w:t>,</w:t>
+      </w:r>
+      <w:r>
+        <w:rPr>
+          <w:lang w:val="da-DK"/>
+        </w:rPr>
+        <w:t xml:space="preserve"> som udgjorde en skitse for flowet i </w:t>
+      </w:r>
+      <w:proofErr w:type="spellStart"/>
+      <w:r>
+        <w:rPr>
+          <w:lang w:val="da-DK"/>
+        </w:rPr>
+        <w:t>ATMclass’es</w:t>
+      </w:r>
+      <w:proofErr w:type="spellEnd"/>
+      <w:r>
+        <w:rPr>
+          <w:lang w:val="da-DK"/>
+        </w:rPr>
+        <w:t xml:space="preserve"> </w:t>
+      </w:r>
+      <w:proofErr w:type="spellStart"/>
+      <w:r>
+        <w:rPr>
+          <w:lang w:val="da-DK"/>
+        </w:rPr>
+        <w:t>handleNewTrackData</w:t>
+      </w:r>
+      <w:proofErr w:type="spellEnd"/>
+      <w:r>
+        <w:rPr>
+          <w:lang w:val="da-DK"/>
+        </w:rPr>
+        <w:t>.</w:t>
+      </w:r>
+      <w:r>
+        <w:rPr>
+          <w:lang w:val="da-DK"/>
+        </w:rPr>
+        <w:t xml:space="preserve"> Diagrammet er vedlagt som </w:t>
+      </w:r>
+      <w:proofErr w:type="spellStart"/>
+      <w:r>
+        <w:rPr>
+          <w:lang w:val="da-DK"/>
+        </w:rPr>
+        <w:t>Appendix</w:t>
+      </w:r>
+      <w:proofErr w:type="spellEnd"/>
+      <w:r>
+        <w:rPr>
+          <w:lang w:val="da-DK"/>
+        </w:rPr>
+        <w:t xml:space="preserve"> B</w:t>
+      </w:r>
+    </w:p>
+    <w:p>
+      <w:pPr>
+        <w:pStyle w:val="Overskrift2"/>
+        <w:rPr>
+          <w:lang w:val="da-DK"/>
+        </w:rPr>
+      </w:pPr>
+      <w:bookmarkStart w:id="1" w:name="_Toc526412266"/>
+      <w:r>
+        <w:rPr>
+          <w:lang w:val="da-DK"/>
+        </w:rPr>
+        <w:t>Interfaces</w:t>
+      </w:r>
       <w:bookmarkEnd w:id="1"/>
     </w:p>
     <w:p>
@@ -1523,118 +1727,245 @@
         <w:rPr>
           <w:lang w:val="da-DK"/>
         </w:rPr>
-        <w:t>For at skabe en enighed om designet udarbejdes først en skitse til et klasse-diagram som beskrev modelklasser, interfaces samt “hoved-klassen”, ATMclass. Udover diagrammet udarbejdedes et do</w:t>
-      </w:r>
-      <w:r>
-        <w:rPr>
-          <w:lang w:val="da-DK"/>
-        </w:rPr>
-        <w:t>k</w:t>
-      </w:r>
-      <w:r>
-        <w:rPr>
-          <w:lang w:val="da-DK"/>
-        </w:rPr>
-        <w:t>ument som kort beskrev alle klasser, deres formål og deres hovedfunktionalitet.</w:t>
-      </w:r>
-      <w:r>
-        <w:rPr>
-          <w:lang w:val="da-DK"/>
-        </w:rPr>
-        <w:t xml:space="preserve"> Diagrammet er vedlagt som Appendix </w:t>
-      </w:r>
-      <w:r>
-        <w:rPr>
-          <w:lang w:val="da-DK"/>
-        </w:rPr>
-        <w:t>1</w:t>
-      </w:r>
-      <w:r>
-        <w:rPr>
-          <w:lang w:val="da-DK"/>
-        </w:rPr>
-        <w:t>, og</w:t>
-      </w:r>
-      <w:r>
-        <w:rPr>
-          <w:lang w:val="da-DK"/>
-        </w:rPr>
-        <w:t xml:space="preserve"> dokumentet kan sendes ved efterspørgsel.</w:t>
-      </w:r>
-    </w:p>
-    <w:p>
-      <w:pPr>
-        <w:rPr>
-          <w:lang w:val="da-DK"/>
-        </w:rPr>
-      </w:pPr>
-      <w:r>
-        <w:rPr>
-          <w:lang w:val="da-DK"/>
-        </w:rPr>
-        <w:t xml:space="preserve">Derudover udarbejdedes et sekvens-diagram som udgjorde en skitse for flowet i </w:t>
-      </w:r>
-      <w:r>
-        <w:rPr>
-          <w:lang w:val="da-DK"/>
-        </w:rPr>
-        <w:t>ATMclass’es handleNewTrackData.</w:t>
-      </w:r>
-      <w:r>
-        <w:rPr>
-          <w:lang w:val="da-DK"/>
-        </w:rPr>
-        <w:t xml:space="preserve"> Diagrammet er vedlagt som Appendix B</w:t>
-      </w:r>
-    </w:p>
-    <w:p>
-      <w:pPr>
-        <w:pStyle w:val="Heading2"/>
-        <w:rPr>
-          <w:lang w:val="da-DK"/>
-        </w:rPr>
-      </w:pPr>
-      <w:bookmarkStart w:id="2" w:name="_Toc526412266"/>
-      <w:r>
-        <w:rPr>
-          <w:lang w:val="da-DK"/>
-        </w:rPr>
-        <w:t>Interfaces</w:t>
+        <w:t>I et forsøg på at gøre vores kode mere testbar</w:t>
+      </w:r>
+      <w:r>
+        <w:rPr>
+          <w:lang w:val="da-DK"/>
+        </w:rPr>
+        <w:t>,</w:t>
+      </w:r>
+      <w:r>
+        <w:rPr>
+          <w:lang w:val="da-DK"/>
+        </w:rPr>
+        <w:t xml:space="preserve"> har vi brugt interfaces til at lave løs kobling i vores system. </w:t>
+      </w:r>
+      <w:r>
+        <w:rPr>
+          <w:lang w:val="da-DK"/>
+        </w:rPr>
+        <w:t xml:space="preserve">På denne måde kan de enkelte dele af systemet testes separate. Eksempelvis kan funktionaliteten i </w:t>
+      </w:r>
+      <w:proofErr w:type="spellStart"/>
+      <w:r>
+        <w:rPr>
+          <w:lang w:val="da-DK"/>
+        </w:rPr>
+        <w:t>Airspace</w:t>
+      </w:r>
+      <w:proofErr w:type="spellEnd"/>
+      <w:r>
+        <w:rPr>
+          <w:lang w:val="da-DK"/>
+        </w:rPr>
+        <w:t xml:space="preserve"> testes udenom resten af systemet. Dette gør det nemmere at lokalisere</w:t>
+      </w:r>
+      <w:r>
+        <w:rPr>
+          <w:lang w:val="da-DK"/>
+        </w:rPr>
+        <w:t>,</w:t>
+      </w:r>
+      <w:r>
+        <w:rPr>
+          <w:lang w:val="da-DK"/>
+        </w:rPr>
+        <w:t xml:space="preserve"> hvor eventuelle fejl måtte opstå I systemet, hvorefter disse kan udbedres.</w:t>
+      </w:r>
+    </w:p>
+    <w:p>
+      <w:pPr>
+        <w:pStyle w:val="Overskrift2"/>
+        <w:rPr>
+          <w:lang w:val="da-DK"/>
+        </w:rPr>
+      </w:pPr>
+      <w:bookmarkStart w:id="2" w:name="_Toc526412267"/>
+      <w:proofErr w:type="spellStart"/>
+      <w:r>
+        <w:rPr>
+          <w:lang w:val="da-DK"/>
+        </w:rPr>
+        <w:t>Fakes</w:t>
       </w:r>
       <w:bookmarkEnd w:id="2"/>
-    </w:p>
-    <w:p>
-      <w:pPr>
-        <w:rPr>
-          <w:lang w:val="da-DK"/>
-        </w:rPr>
-      </w:pPr>
-      <w:r>
-        <w:rPr>
-          <w:lang w:val="da-DK"/>
-        </w:rPr>
-        <w:t xml:space="preserve">I et forsøg på at gøre vores kode mere testbar har vi brugt interfaces til at lave løs kobling i vores system. </w:t>
-      </w:r>
-      <w:r>
-        <w:rPr>
-          <w:lang w:val="da-DK"/>
-        </w:rPr>
-        <w:t>På denne måde kan de enkelte dele af systemet testes separate. Eksempelvis kan funktionaliteten i Airspace testes udenom resten af systemet. Dette gør det nemmere at lokalisere hvor eventuelle fejl måtte opstå I systemet, hvorefter disse kan udbedres.</w:t>
-      </w:r>
-    </w:p>
-    <w:p>
-      <w:pPr>
-        <w:pStyle w:val="Heading2"/>
-        <w:rPr>
-          <w:lang w:val="da-DK"/>
-        </w:rPr>
-      </w:pPr>
-      <w:bookmarkStart w:id="3" w:name="_Toc526412267"/>
-      <w:r>
-        <w:rPr>
-          <w:lang w:val="da-DK"/>
-        </w:rPr>
-        <w:t>Fakes</w:t>
+      <w:proofErr w:type="spellEnd"/>
+    </w:p>
+    <w:p>
+      <w:pPr>
+        <w:rPr>
+          <w:lang w:val="da-DK"/>
+        </w:rPr>
+      </w:pPr>
+      <w:r>
+        <w:rPr>
+          <w:lang w:val="da-DK"/>
+        </w:rPr>
+        <w:t xml:space="preserve">Det at vi burger </w:t>
+      </w:r>
+      <w:proofErr w:type="gramStart"/>
+      <w:r>
+        <w:rPr>
+          <w:lang w:val="da-DK"/>
+        </w:rPr>
+        <w:t>interfaces</w:t>
+      </w:r>
+      <w:r>
+        <w:rPr>
+          <w:lang w:val="da-DK"/>
+        </w:rPr>
+        <w:t>,,</w:t>
+      </w:r>
+      <w:proofErr w:type="gramEnd"/>
+      <w:r>
+        <w:rPr>
+          <w:lang w:val="da-DK"/>
+        </w:rPr>
+        <w:t xml:space="preserve"> gør at vi kan </w:t>
+      </w:r>
+      <w:proofErr w:type="spellStart"/>
+      <w:r>
+        <w:rPr>
+          <w:lang w:val="da-DK"/>
+        </w:rPr>
+        <w:t>fake</w:t>
+      </w:r>
+      <w:proofErr w:type="spellEnd"/>
+      <w:r>
+        <w:rPr>
+          <w:lang w:val="da-DK"/>
+        </w:rPr>
+        <w:t xml:space="preserve"> vores implementeringer af interfaces, så vi kan verificere at de bliver kaldt I de korrekte sammenhænge.</w:t>
+      </w:r>
+      <w:r>
+        <w:rPr>
+          <w:lang w:val="da-DK"/>
+        </w:rPr>
+        <w:t xml:space="preserve"> Dette gøres simpelt ved at lave en </w:t>
+      </w:r>
+      <w:proofErr w:type="spellStart"/>
+      <w:r>
+        <w:rPr>
+          <w:lang w:val="da-DK"/>
+        </w:rPr>
+        <w:t>counter</w:t>
+      </w:r>
+      <w:proofErr w:type="spellEnd"/>
+      <w:r>
+        <w:rPr>
+          <w:lang w:val="da-DK"/>
+        </w:rPr>
+        <w:t xml:space="preserve">, som tæller op for hvert system-kald, og eventuelt attributter til at holde på </w:t>
+      </w:r>
+      <w:proofErr w:type="spellStart"/>
+      <w:r>
+        <w:rPr>
+          <w:lang w:val="da-DK"/>
+        </w:rPr>
+        <w:t>states</w:t>
+      </w:r>
+      <w:proofErr w:type="spellEnd"/>
+      <w:r>
+        <w:rPr>
+          <w:lang w:val="da-DK"/>
+        </w:rPr>
+        <w:t xml:space="preserve"> af de passede parametr</w:t>
+      </w:r>
+      <w:r>
+        <w:rPr>
+          <w:lang w:val="da-DK"/>
+        </w:rPr>
+        <w:t>e</w:t>
+      </w:r>
+      <w:r>
+        <w:rPr>
+          <w:lang w:val="da-DK"/>
+        </w:rPr>
+        <w:t>. Efter systemet har kørt i test-sammenhængen</w:t>
+      </w:r>
+      <w:r>
+        <w:rPr>
+          <w:lang w:val="da-DK"/>
+        </w:rPr>
+        <w:t>,</w:t>
+      </w:r>
+      <w:r>
+        <w:rPr>
+          <w:lang w:val="da-DK"/>
+        </w:rPr>
+        <w:t xml:space="preserve"> kan man så </w:t>
+      </w:r>
+      <w:proofErr w:type="spellStart"/>
+      <w:r>
+        <w:rPr>
+          <w:lang w:val="da-DK"/>
+        </w:rPr>
+        <w:t>asserte</w:t>
+      </w:r>
+      <w:proofErr w:type="spellEnd"/>
+      <w:r>
+        <w:rPr>
+          <w:lang w:val="da-DK"/>
+        </w:rPr>
+        <w:t xml:space="preserve"> på </w:t>
+      </w:r>
+      <w:proofErr w:type="spellStart"/>
+      <w:r>
+        <w:rPr>
+          <w:lang w:val="da-DK"/>
+        </w:rPr>
+        <w:t>fake</w:t>
+      </w:r>
+      <w:proofErr w:type="spellEnd"/>
+      <w:r>
+        <w:rPr>
+          <w:lang w:val="da-DK"/>
+        </w:rPr>
+        <w:t xml:space="preserve">-objektets </w:t>
+      </w:r>
+      <w:proofErr w:type="spellStart"/>
+      <w:r>
+        <w:rPr>
+          <w:lang w:val="da-DK"/>
+        </w:rPr>
+        <w:t>counter</w:t>
+      </w:r>
+      <w:proofErr w:type="spellEnd"/>
+      <w:r>
+        <w:rPr>
+          <w:lang w:val="da-DK"/>
+        </w:rPr>
+        <w:t xml:space="preserve"> eller </w:t>
+      </w:r>
+      <w:proofErr w:type="spellStart"/>
+      <w:r>
+        <w:rPr>
+          <w:lang w:val="da-DK"/>
+        </w:rPr>
+        <w:t>attributer</w:t>
+      </w:r>
+      <w:proofErr w:type="spellEnd"/>
+      <w:r>
+        <w:rPr>
+          <w:lang w:val="da-DK"/>
+        </w:rPr>
+        <w:t xml:space="preserve">. </w:t>
+      </w:r>
+    </w:p>
+    <w:p>
+      <w:pPr>
+        <w:pStyle w:val="Overskrift2"/>
+        <w:rPr>
+          <w:lang w:val="da-DK"/>
+        </w:rPr>
+      </w:pPr>
+      <w:bookmarkStart w:id="3" w:name="_Toc526412268"/>
+      <w:r>
+        <w:rPr>
+          <w:lang w:val="da-DK"/>
+        </w:rPr>
+        <w:t>Observer Pattern</w:t>
       </w:r>
       <w:bookmarkEnd w:id="3"/>
     </w:p>
@@ -1648,73 +1979,331 @@
         <w:rPr>
           <w:lang w:val="da-DK"/>
         </w:rPr>
-        <w:t>Det at vi burger interfaces gør at vi kan fake vores implementeringer af interfaces, så vi kan verificere at de bliver kaldt I de korrekte sammenhænge.</w:t>
-      </w:r>
-      <w:r>
-        <w:rPr>
-          <w:lang w:val="da-DK"/>
-        </w:rPr>
-        <w:t xml:space="preserve"> Dette gøres simpelt ved at lave en counter, som tæller op for hvert system-kald, og eventuelt attributter til at holde på states af de passede parameter. Efter systemet har kørt i test-sammenhængen kan man så asserte på fake-objektets counter eller attributer. </w:t>
-      </w:r>
-    </w:p>
-    <w:p>
-      <w:pPr>
-        <w:pStyle w:val="Heading2"/>
-        <w:rPr>
-          <w:lang w:val="da-DK"/>
-        </w:rPr>
-      </w:pPr>
-      <w:bookmarkStart w:id="4" w:name="_Toc526412268"/>
-      <w:r>
-        <w:rPr>
-          <w:lang w:val="da-DK"/>
-        </w:rPr>
-        <w:t>Observer Pattern</w:t>
+        <w:t>Systemet er desuden designet med et observer-pattern, hvilket resulterer i at hver gang der kommer ny data, behandles denne af alle ”</w:t>
+      </w:r>
+      <w:proofErr w:type="spellStart"/>
+      <w:r>
+        <w:rPr>
+          <w:lang w:val="da-DK"/>
+        </w:rPr>
+        <w:t>subscribede</w:t>
+      </w:r>
+      <w:proofErr w:type="spellEnd"/>
+      <w:r>
+        <w:rPr>
+          <w:lang w:val="da-DK"/>
+        </w:rPr>
+        <w:t xml:space="preserve">” </w:t>
+      </w:r>
+      <w:proofErr w:type="spellStart"/>
+      <w:r>
+        <w:rPr>
+          <w:lang w:val="da-DK"/>
+        </w:rPr>
+        <w:t>airspaces</w:t>
+      </w:r>
+      <w:proofErr w:type="spellEnd"/>
+      <w:r>
+        <w:rPr>
+          <w:lang w:val="da-DK"/>
+        </w:rPr>
+        <w:t xml:space="preserve">. På denne måde vil det være nemt senere at koble flere </w:t>
+      </w:r>
+      <w:proofErr w:type="spellStart"/>
+      <w:r>
+        <w:rPr>
+          <w:lang w:val="da-DK"/>
+        </w:rPr>
+        <w:t>Airspaces</w:t>
+      </w:r>
+      <w:proofErr w:type="spellEnd"/>
+      <w:r>
+        <w:rPr>
+          <w:lang w:val="da-DK"/>
+        </w:rPr>
+        <w:t xml:space="preserve"> på systemet.</w:t>
+      </w:r>
+    </w:p>
+    <w:p>
+      <w:pPr>
+        <w:pStyle w:val="Overskrift1"/>
+        <w:rPr>
+          <w:lang w:val="da-DK"/>
+        </w:rPr>
+      </w:pPr>
+      <w:bookmarkStart w:id="4" w:name="_Toc526412269"/>
+      <w:r>
+        <w:rPr>
+          <w:lang w:val="da-DK"/>
+        </w:rPr>
+        <w:t>Refleksion over tests</w:t>
       </w:r>
       <w:bookmarkEnd w:id="4"/>
     </w:p>
     <w:p>
       <w:pPr>
-        <w:rPr>
-          <w:lang w:val="da-DK"/>
-        </w:rPr>
-      </w:pPr>
-      <w:r>
-        <w:rPr>
-          <w:lang w:val="da-DK"/>
-        </w:rPr>
-        <w:t>Systemet er desuden designet med et observer-pattern, hvilket resulterer i at hver gang der kommer ny data, behandles denne af alle ”subscribede” airspaces. På denne måde vil det være nemt senere at koble flere Airspaces på systemet.</w:t>
-      </w:r>
-    </w:p>
-    <w:p>
-      <w:pPr>
-        <w:pStyle w:val="Heading1"/>
-        <w:rPr>
-          <w:lang w:val="da-DK"/>
-        </w:rPr>
-      </w:pPr>
-      <w:bookmarkStart w:id="5" w:name="_Toc526412269"/>
-      <w:r>
-        <w:rPr>
-          <w:lang w:val="da-DK"/>
-        </w:rPr>
-        <w:t>Refleksion over tests</w:t>
+        <w:pStyle w:val="Overskrift2"/>
+        <w:rPr>
+          <w:lang w:val="da-DK"/>
+        </w:rPr>
+      </w:pPr>
+      <w:bookmarkStart w:id="5" w:name="_Toc526412270"/>
+      <w:r>
+        <w:rPr>
+          <w:lang w:val="da-DK"/>
+        </w:rPr>
+        <w:t xml:space="preserve">Ingen test af </w:t>
+      </w:r>
+      <w:proofErr w:type="spellStart"/>
+      <w:r>
+        <w:rPr>
+          <w:lang w:val="da-DK"/>
+        </w:rPr>
+        <w:t>FileLogger</w:t>
+      </w:r>
+      <w:proofErr w:type="spellEnd"/>
+      <w:r>
+        <w:rPr>
+          <w:lang w:val="da-DK"/>
+        </w:rPr>
+        <w:t xml:space="preserve"> og </w:t>
+      </w:r>
+      <w:proofErr w:type="spellStart"/>
+      <w:r>
+        <w:rPr>
+          <w:lang w:val="da-DK"/>
+        </w:rPr>
+        <w:t>ConsoleRenderer</w:t>
       </w:r>
       <w:bookmarkEnd w:id="5"/>
-    </w:p>
-    <w:p>
-      <w:pPr>
-        <w:pStyle w:val="Heading2"/>
-        <w:rPr>
-          <w:lang w:val="da-DK"/>
-        </w:rPr>
-      </w:pPr>
-      <w:bookmarkStart w:id="6" w:name="_Toc526412270"/>
-      <w:r>
-        <w:rPr>
-          <w:lang w:val="da-DK"/>
-        </w:rPr>
-        <w:t>Ingen test af FileLogger og ConsoleRenderer</w:t>
+      <w:proofErr w:type="spellEnd"/>
+    </w:p>
+    <w:p>
+      <w:pPr>
+        <w:rPr>
+          <w:lang w:val="da-DK"/>
+        </w:rPr>
+      </w:pPr>
+      <w:r>
+        <w:rPr>
+          <w:lang w:val="da-DK"/>
+        </w:rPr>
+        <w:t xml:space="preserve">Vi har </w:t>
+      </w:r>
+      <w:proofErr w:type="spellStart"/>
+      <w:r>
+        <w:rPr>
+          <w:lang w:val="da-DK"/>
+        </w:rPr>
+        <w:t>undladet</w:t>
+      </w:r>
+      <w:proofErr w:type="spellEnd"/>
+      <w:r>
+        <w:rPr>
+          <w:lang w:val="da-DK"/>
+        </w:rPr>
+        <w:t xml:space="preserve"> at teste </w:t>
+      </w:r>
+      <w:proofErr w:type="spellStart"/>
+      <w:r>
+        <w:rPr>
+          <w:lang w:val="da-DK"/>
+        </w:rPr>
+        <w:t>FileLogger</w:t>
+      </w:r>
+      <w:proofErr w:type="spellEnd"/>
+      <w:r>
+        <w:rPr>
+          <w:lang w:val="da-DK"/>
+        </w:rPr>
+        <w:t xml:space="preserve"> og </w:t>
+      </w:r>
+      <w:proofErr w:type="spellStart"/>
+      <w:r>
+        <w:rPr>
+          <w:lang w:val="da-DK"/>
+        </w:rPr>
+        <w:t>ConsoleRenderer</w:t>
+      </w:r>
+      <w:proofErr w:type="spellEnd"/>
+      <w:r>
+        <w:rPr>
+          <w:lang w:val="da-DK"/>
+        </w:rPr>
+        <w:t xml:space="preserve">. </w:t>
+      </w:r>
+    </w:p>
+    <w:p>
+      <w:pPr>
+        <w:rPr>
+          <w:lang w:val="da-DK"/>
+        </w:rPr>
+      </w:pPr>
+      <w:proofErr w:type="spellStart"/>
+      <w:r>
+        <w:rPr>
+          <w:lang w:val="da-DK"/>
+        </w:rPr>
+        <w:t>ConsoleRenderer</w:t>
+      </w:r>
+      <w:proofErr w:type="spellEnd"/>
+      <w:r>
+        <w:rPr>
+          <w:lang w:val="da-DK"/>
+        </w:rPr>
+        <w:t xml:space="preserve"> testes ikke</w:t>
+      </w:r>
+      <w:r>
+        <w:rPr>
+          <w:lang w:val="da-DK"/>
+        </w:rPr>
+        <w:t>,</w:t>
+      </w:r>
+      <w:r>
+        <w:rPr>
+          <w:lang w:val="da-DK"/>
+        </w:rPr>
+        <w:t xml:space="preserve"> da den blot udskriver data I </w:t>
+      </w:r>
+      <w:proofErr w:type="spellStart"/>
+      <w:r>
+        <w:rPr>
+          <w:lang w:val="da-DK"/>
+        </w:rPr>
+        <w:t>consolen</w:t>
+      </w:r>
+      <w:proofErr w:type="spellEnd"/>
+      <w:r>
+        <w:rPr>
+          <w:lang w:val="da-DK"/>
+        </w:rPr>
+        <w:t xml:space="preserve">, og da vi tester i </w:t>
+      </w:r>
+      <w:proofErr w:type="spellStart"/>
+      <w:r>
+        <w:rPr>
+          <w:lang w:val="da-DK"/>
+        </w:rPr>
+        <w:t>Fake</w:t>
+      </w:r>
+      <w:proofErr w:type="spellEnd"/>
+      <w:r>
+        <w:rPr>
+          <w:lang w:val="da-DK"/>
+        </w:rPr>
+        <w:t>-udgaven at det givne parameter bliver modtaget ordentligt må den antages at virke.</w:t>
+      </w:r>
+      <w:r>
+        <w:rPr>
+          <w:lang w:val="da-DK"/>
+        </w:rPr>
+        <w:t xml:space="preserve"> Udskrivningen til </w:t>
+      </w:r>
+      <w:proofErr w:type="spellStart"/>
+      <w:r>
+        <w:rPr>
+          <w:lang w:val="da-DK"/>
+        </w:rPr>
+        <w:t>consolen</w:t>
+      </w:r>
+      <w:proofErr w:type="spellEnd"/>
+      <w:r>
+        <w:rPr>
+          <w:lang w:val="da-DK"/>
+        </w:rPr>
+        <w:t xml:space="preserve"> </w:t>
+      </w:r>
+      <w:proofErr w:type="spellStart"/>
+      <w:r>
+        <w:rPr>
+          <w:lang w:val="da-DK"/>
+        </w:rPr>
+        <w:t>verficeres</w:t>
+      </w:r>
+      <w:proofErr w:type="spellEnd"/>
+      <w:r>
+        <w:rPr>
+          <w:lang w:val="da-DK"/>
+        </w:rPr>
+        <w:t xml:space="preserve"> </w:t>
+      </w:r>
+      <w:proofErr w:type="spellStart"/>
+      <w:r>
+        <w:rPr>
+          <w:lang w:val="da-DK"/>
+        </w:rPr>
+        <w:t>istedet</w:t>
+      </w:r>
+      <w:proofErr w:type="spellEnd"/>
+      <w:r>
+        <w:rPr>
+          <w:lang w:val="da-DK"/>
+        </w:rPr>
+        <w:t xml:space="preserve"> ved en visuel test.</w:t>
+      </w:r>
+    </w:p>
+    <w:p>
+      <w:pPr>
+        <w:rPr>
+          <w:lang w:val="da-DK"/>
+        </w:rPr>
+      </w:pPr>
+      <w:proofErr w:type="spellStart"/>
+      <w:r>
+        <w:rPr>
+          <w:lang w:val="da-DK"/>
+        </w:rPr>
+        <w:t>FileLogger</w:t>
+      </w:r>
+      <w:proofErr w:type="spellEnd"/>
+      <w:r>
+        <w:rPr>
+          <w:lang w:val="da-DK"/>
+        </w:rPr>
+        <w:t xml:space="preserve"> testes heller ikke</w:t>
+      </w:r>
+      <w:r>
+        <w:rPr>
+          <w:lang w:val="da-DK"/>
+        </w:rPr>
+        <w:t xml:space="preserve">, da vi ikke er helt sikre på om dette skal gøres, og I så fald hvordan det skal gøres. Her foretages </w:t>
+      </w:r>
+      <w:proofErr w:type="spellStart"/>
+      <w:r>
+        <w:rPr>
+          <w:lang w:val="da-DK"/>
+        </w:rPr>
+        <w:t>istedet</w:t>
+      </w:r>
+      <w:proofErr w:type="spellEnd"/>
+      <w:r>
+        <w:rPr>
+          <w:lang w:val="da-DK"/>
+        </w:rPr>
+        <w:t xml:space="preserve"> en manuel test.</w:t>
+      </w:r>
+    </w:p>
+    <w:p>
+      <w:pPr>
+        <w:pStyle w:val="Overskrift2"/>
+        <w:rPr>
+          <w:lang w:val="da-DK"/>
+        </w:rPr>
+      </w:pPr>
+      <w:bookmarkStart w:id="6" w:name="_Toc526412271"/>
+      <w:proofErr w:type="spellStart"/>
+      <w:r>
+        <w:rPr>
+          <w:lang w:val="da-DK"/>
+        </w:rPr>
+        <w:t>Boundary</w:t>
+      </w:r>
+      <w:proofErr w:type="spellEnd"/>
+      <w:r>
+        <w:rPr>
+          <w:lang w:val="da-DK"/>
+        </w:rPr>
+        <w:t xml:space="preserve"> Values</w:t>
       </w:r>
       <w:bookmarkEnd w:id="6"/>
     </w:p>
@@ -1728,84 +2317,72 @@
         <w:rPr>
           <w:lang w:val="da-DK"/>
         </w:rPr>
-        <w:t xml:space="preserve">Vi har undladet at teste FileLogger og ConsoleRenderer. </w:t>
-      </w:r>
-    </w:p>
-    <w:p>
-      <w:pPr>
-        <w:rPr>
-          <w:lang w:val="da-DK"/>
-        </w:rPr>
-      </w:pPr>
-      <w:r>
-        <w:rPr>
-          <w:lang w:val="da-DK"/>
-        </w:rPr>
-        <w:t>ConsoleRenderer testes ikke da den blot udskriver data I consolen, og da vi tester i Fake-udgaven at det givne parameter bliver modtaget ordentligt må den antages at virke.</w:t>
-      </w:r>
-      <w:r>
-        <w:rPr>
-          <w:lang w:val="da-DK"/>
-        </w:rPr>
-        <w:t xml:space="preserve"> Udskrivningen til consolen verficeres istedet ved en visuel test.</w:t>
-      </w:r>
-    </w:p>
-    <w:p>
-      <w:pPr>
-        <w:rPr>
-          <w:lang w:val="da-DK"/>
-        </w:rPr>
-      </w:pPr>
-      <w:r>
-        <w:rPr>
-          <w:lang w:val="da-DK"/>
-        </w:rPr>
-        <w:t>FileLogger testes heller ikke</w:t>
-      </w:r>
-      <w:r>
-        <w:rPr>
-          <w:lang w:val="da-DK"/>
-        </w:rPr>
-        <w:t>, da vi ikke er helt sikre på om dette skal gøres, og I så fald hvordan det skal gøres. Her foretages istedet en manuel test.</w:t>
-      </w:r>
-    </w:p>
-    <w:p>
-      <w:pPr>
-        <w:pStyle w:val="Heading2"/>
-        <w:rPr>
-          <w:lang w:val="da-DK"/>
-        </w:rPr>
-      </w:pPr>
-      <w:bookmarkStart w:id="7" w:name="_Toc526412271"/>
-      <w:r>
-        <w:rPr>
-          <w:lang w:val="da-DK"/>
-        </w:rPr>
-        <w:t>Boundary Values</w:t>
-      </w:r>
-      <w:bookmarkEnd w:id="7"/>
-    </w:p>
-    <w:p>
-      <w:pPr>
-        <w:rPr>
-          <w:lang w:val="da-DK"/>
-        </w:rPr>
-      </w:pPr>
-      <w:r>
-        <w:rPr>
-          <w:lang w:val="da-DK"/>
-        </w:rPr>
-        <w:t>I forbindelse med test af Airspace-klassen skal funktionen checkIfInMonitoredAirspace checke om koordinaterne fra det indkommende fly ligger inde for de specificerede grænser. I denne forbindelse har vi testet både x- og y-koordinaterne når de er henholdsvis inde for, ude for og på grænserne, for at se om metoden agerer som forventet.</w:t>
-      </w:r>
-    </w:p>
-    <w:p>
-      <w:pPr>
-        <w:pStyle w:val="Heading1"/>
-        <w:rPr>
-          <w:lang w:val="da-DK"/>
-        </w:rPr>
-      </w:pPr>
-      <w:bookmarkStart w:id="8" w:name="_Toc526412272"/>
+        <w:t xml:space="preserve">I forbindelse med test af </w:t>
+      </w:r>
+      <w:proofErr w:type="spellStart"/>
+      <w:r>
+        <w:rPr>
+          <w:lang w:val="da-DK"/>
+        </w:rPr>
+        <w:t>Airspace</w:t>
+      </w:r>
+      <w:proofErr w:type="spellEnd"/>
+      <w:r>
+        <w:rPr>
+          <w:lang w:val="da-DK"/>
+        </w:rPr>
+        <w:t xml:space="preserve">-klassen skal funktionen </w:t>
+      </w:r>
+      <w:proofErr w:type="spellStart"/>
+      <w:r>
+        <w:rPr>
+          <w:lang w:val="da-DK"/>
+        </w:rPr>
+        <w:t>checkIfInMonitoredAirspace</w:t>
+      </w:r>
+      <w:proofErr w:type="spellEnd"/>
+      <w:r>
+        <w:rPr>
+          <w:lang w:val="da-DK"/>
+        </w:rPr>
+        <w:t xml:space="preserve"> </w:t>
+      </w:r>
+      <w:proofErr w:type="spellStart"/>
+      <w:r>
+        <w:rPr>
+          <w:lang w:val="da-DK"/>
+        </w:rPr>
+        <w:t>checke</w:t>
+      </w:r>
+      <w:proofErr w:type="spellEnd"/>
+      <w:r>
+        <w:rPr>
+          <w:lang w:val="da-DK"/>
+        </w:rPr>
+        <w:t xml:space="preserve"> om koordinaterne fra det indkommende fly ligger inde for de specificerede grænser. I denne forbindelse har vi testet både x- og y-koordinaterne</w:t>
+      </w:r>
+      <w:r>
+        <w:rPr>
+          <w:lang w:val="da-DK"/>
+        </w:rPr>
+        <w:t>,</w:t>
+      </w:r>
+      <w:r>
+        <w:rPr>
+          <w:lang w:val="da-DK"/>
+        </w:rPr>
+        <w:t xml:space="preserve"> når de er henholdsvis inde for, ude for og på grænserne, for at se om metoden agerer som forventet.</w:t>
+      </w:r>
+    </w:p>
+    <w:p>
+      <w:pPr>
+        <w:pStyle w:val="Overskrift1"/>
+        <w:rPr>
+          <w:lang w:val="da-DK"/>
+        </w:rPr>
+      </w:pPr>
+      <w:bookmarkStart w:id="7" w:name="_Toc526412272"/>
+      <w:proofErr w:type="spellStart"/>
       <w:r>
         <w:rPr>
           <w:lang w:val="da-DK"/>
@@ -1817,9 +2394,16 @@
         <w:rPr>
           <w:lang w:val="da-DK"/>
         </w:rPr>
-        <w:t>sion over arbejdsdeling</w:t>
-      </w:r>
-      <w:bookmarkEnd w:id="8"/>
+        <w:t>sion</w:t>
+      </w:r>
+      <w:proofErr w:type="spellEnd"/>
+      <w:r>
+        <w:rPr>
+          <w:lang w:val="da-DK"/>
+        </w:rPr>
+        <w:t xml:space="preserve"> over arbejdsdeling</w:t>
+      </w:r>
+      <w:bookmarkEnd w:id="7"/>
     </w:p>
     <w:p>
       <w:pPr>
@@ -1857,11 +2441,33 @@
         </w:rPr>
         <w:t xml:space="preserve"> gik i gang med at implementere </w:t>
       </w:r>
-      <w:r>
-        <w:rPr>
-          <w:lang w:val="da-DK"/>
-        </w:rPr>
-        <w:t>interfaces’ne samt deres implementeringer, og teste disse for sig. De sidste 2 gik i gang med at implementere funktionaliteten i ”hoved-klassen”, ATMclass.</w:t>
+      <w:proofErr w:type="spellStart"/>
+      <w:r>
+        <w:rPr>
+          <w:lang w:val="da-DK"/>
+        </w:rPr>
+        <w:t>interfaces’ne</w:t>
+      </w:r>
+      <w:proofErr w:type="spellEnd"/>
+      <w:r>
+        <w:rPr>
+          <w:lang w:val="da-DK"/>
+        </w:rPr>
+        <w:t xml:space="preserve"> samt deres implementeringer, og teste disse for sig. De sidste 2 gik i gang med at implementere funktionaliteten i ”hoved-klassen”, </w:t>
+      </w:r>
+      <w:proofErr w:type="spellStart"/>
+      <w:r>
+        <w:rPr>
+          <w:lang w:val="da-DK"/>
+        </w:rPr>
+        <w:t>ATMclass</w:t>
+      </w:r>
+      <w:proofErr w:type="spellEnd"/>
+      <w:r>
+        <w:rPr>
+          <w:lang w:val="da-DK"/>
+        </w:rPr>
+        <w:t>.</w:t>
       </w:r>
       <w:r>
         <w:rPr>
@@ -1890,34 +2496,110 @@
           <w:i/>
           <w:lang w:val="da-DK"/>
         </w:rPr>
-        <w:t xml:space="preserve"> Implementeringen af ATMclass krævede sparring, da dens funktionalitet er mere kompleks end for de øvrige klasser.</w:t>
-      </w:r>
+        <w:t xml:space="preserve"> Implementeringen af </w:t>
+      </w:r>
+      <w:proofErr w:type="spellStart"/>
       <w:r>
         <w:rPr>
           <w:i/>
           <w:lang w:val="da-DK"/>
         </w:rPr>
-        <w:t xml:space="preserve"> Dette resulterede i at to mand sad ved en enkelt computer (Lasse og Daniel), hvilket er hvorfor Daniel ikke har committet så meget.</w:t>
-      </w:r>
+        <w:t>ATMclass</w:t>
+      </w:r>
+      <w:proofErr w:type="spellEnd"/>
       <w:r>
         <w:rPr>
           <w:i/>
           <w:lang w:val="da-DK"/>
         </w:rPr>
-        <w:t xml:space="preserve"> Vi hæftede os desværre først ved at hele gruppen ideelt skal committe omtrent lige meget ved implementeringens ende. Hele gruppen kan dog stå inde for at alle har bidraget i en ens grad.</w:t>
-      </w:r>
-    </w:p>
-    <w:p>
-      <w:pPr>
-        <w:rPr>
-          <w:lang w:val="da-DK"/>
-        </w:rPr>
-      </w:pPr>
-      <w:r>
-        <w:rPr>
-          <w:lang w:val="da-DK"/>
-        </w:rPr>
-        <w:t>Da holdet, som implementerede og testede de ”små” klasser var færdige, rykkede dette hold videre til opsætning af CI-job, så vi kunne holde øje med code coverage, og udarbejdelse af tests til de øvrige dele af systemet i takt med at disse blev implementeret.</w:t>
+        <w:t xml:space="preserve"> krævede sparring, da dens funktionalitet er mere kompleks end for de øvrige klasser.</w:t>
+      </w:r>
+      <w:r>
+        <w:rPr>
+          <w:i/>
+          <w:lang w:val="da-DK"/>
+        </w:rPr>
+        <w:t xml:space="preserve"> Dette resulterede i at to mand sad ved en enkelt computer (Lasse og Daniel), hvilket er hvorfor Daniel ikke har </w:t>
+      </w:r>
+      <w:proofErr w:type="spellStart"/>
+      <w:r>
+        <w:rPr>
+          <w:i/>
+          <w:lang w:val="da-DK"/>
+        </w:rPr>
+        <w:t>committet</w:t>
+      </w:r>
+      <w:proofErr w:type="spellEnd"/>
+      <w:r>
+        <w:rPr>
+          <w:i/>
+          <w:lang w:val="da-DK"/>
+        </w:rPr>
+        <w:t xml:space="preserve"> så meget.</w:t>
+      </w:r>
+      <w:r>
+        <w:rPr>
+          <w:i/>
+          <w:lang w:val="da-DK"/>
+        </w:rPr>
+        <w:t xml:space="preserve"> Vi hæftede os desværre først ved at hele gruppen ideelt skal </w:t>
+      </w:r>
+      <w:proofErr w:type="spellStart"/>
+      <w:r>
+        <w:rPr>
+          <w:i/>
+          <w:lang w:val="da-DK"/>
+        </w:rPr>
+        <w:t>committe</w:t>
+      </w:r>
+      <w:proofErr w:type="spellEnd"/>
+      <w:r>
+        <w:rPr>
+          <w:i/>
+          <w:lang w:val="da-DK"/>
+        </w:rPr>
+        <w:t xml:space="preserve"> omtrent lige meget ved implementeringens ende. Hele gruppen kan dog stå inde for at alle har bidraget i en ens grad.</w:t>
+      </w:r>
+    </w:p>
+    <w:p>
+      <w:pPr>
+        <w:rPr>
+          <w:lang w:val="da-DK"/>
+        </w:rPr>
+      </w:pPr>
+      <w:r>
+        <w:rPr>
+          <w:lang w:val="da-DK"/>
+        </w:rPr>
+        <w:t xml:space="preserve">Da holdet, som implementerede og testede de ”små” klasser var færdige, rykkede dette hold videre til opsætning af CI-job, så vi kunne holde øje med </w:t>
+      </w:r>
+      <w:proofErr w:type="spellStart"/>
+      <w:r>
+        <w:rPr>
+          <w:lang w:val="da-DK"/>
+        </w:rPr>
+        <w:t>code</w:t>
+      </w:r>
+      <w:proofErr w:type="spellEnd"/>
+      <w:r>
+        <w:rPr>
+          <w:lang w:val="da-DK"/>
+        </w:rPr>
+        <w:t xml:space="preserve"> </w:t>
+      </w:r>
+      <w:proofErr w:type="spellStart"/>
+      <w:r>
+        <w:rPr>
+          <w:lang w:val="da-DK"/>
+        </w:rPr>
+        <w:t>coverage</w:t>
+      </w:r>
+      <w:proofErr w:type="spellEnd"/>
+      <w:r>
+        <w:rPr>
+          <w:lang w:val="da-DK"/>
+        </w:rPr>
+        <w:t>, og udarbejdelse af tests til de øvrige dele af systemet i takt med at disse blev implementeret.</w:t>
       </w:r>
     </w:p>
     <w:p>
@@ -1936,7 +2618,21 @@
         <w:rPr>
           <w:lang w:val="da-DK"/>
         </w:rPr>
-        <w:t xml:space="preserve"> Disse kan findes som Appendix 3-6</w:t>
+        <w:t xml:space="preserve"> Disse kan findes som </w:t>
+      </w:r>
+      <w:proofErr w:type="spellStart"/>
+      <w:r>
+        <w:rPr>
+          <w:lang w:val="da-DK"/>
+        </w:rPr>
+        <w:t>Appendix</w:t>
+      </w:r>
+      <w:proofErr w:type="spellEnd"/>
+      <w:r>
+        <w:rPr>
+          <w:lang w:val="da-DK"/>
+        </w:rPr>
+        <w:t xml:space="preserve"> 3-6</w:t>
       </w:r>
     </w:p>
     <w:p>
@@ -1958,12 +2654,12 @@
     </w:p>
     <w:p>
       <w:pPr>
-        <w:pStyle w:val="Heading1"/>
-        <w:rPr>
-          <w:lang w:val="da-DK"/>
-        </w:rPr>
-      </w:pPr>
-      <w:bookmarkStart w:id="9" w:name="_Toc526412273"/>
+        <w:pStyle w:val="Overskrift1"/>
+        <w:rPr>
+          <w:lang w:val="da-DK"/>
+        </w:rPr>
+      </w:pPr>
+      <w:bookmarkStart w:id="8" w:name="_Toc526412273"/>
       <w:r>
         <w:rPr>
           <w:lang w:val="da-DK"/>
@@ -1971,6 +2667,57 @@
         <w:lastRenderedPageBreak/>
         <w:t>Refleksion over CI</w:t>
       </w:r>
+      <w:bookmarkEnd w:id="8"/>
+    </w:p>
+    <w:p>
+      <w:pPr>
+        <w:rPr>
+          <w:lang w:val="da-DK"/>
+        </w:rPr>
+      </w:pPr>
+      <w:r>
+        <w:rPr>
+          <w:lang w:val="da-DK"/>
+        </w:rPr>
+        <w:t xml:space="preserve">Vi har brugt </w:t>
+      </w:r>
+      <w:proofErr w:type="spellStart"/>
+      <w:r>
+        <w:rPr>
+          <w:lang w:val="da-DK"/>
+        </w:rPr>
+        <w:t>git</w:t>
+      </w:r>
+      <w:proofErr w:type="spellEnd"/>
+      <w:r>
+        <w:rPr>
+          <w:lang w:val="da-DK"/>
+        </w:rPr>
+        <w:t xml:space="preserve"> til at kunne versionsstyre, samt til at kunne arbejde flere mand på det samme projekt samtidig. På denne måde har vi alle kunnet arbejde samtidigt, hvilket selvfølgelig har øget vores effektivitet.</w:t>
+      </w:r>
+    </w:p>
+    <w:p>
+      <w:pPr>
+        <w:pStyle w:val="Overskrift2"/>
+        <w:rPr>
+          <w:lang w:val="da-DK"/>
+        </w:rPr>
+      </w:pPr>
+      <w:bookmarkStart w:id="9" w:name="_Toc526412274"/>
+      <w:proofErr w:type="spellStart"/>
+      <w:r>
+        <w:rPr>
+          <w:lang w:val="da-DK"/>
+        </w:rPr>
+        <w:t>Verfikation</w:t>
+      </w:r>
+      <w:proofErr w:type="spellEnd"/>
+      <w:r>
+        <w:rPr>
+          <w:lang w:val="da-DK"/>
+        </w:rPr>
+        <w:t xml:space="preserve"> af tests</w:t>
+      </w:r>
       <w:bookmarkEnd w:id="9"/>
     </w:p>
     <w:p>
@@ -1983,65 +2730,104 @@
         <w:rPr>
           <w:lang w:val="da-DK"/>
         </w:rPr>
-        <w:t>Vi har brugt git til at kunne versionsstyre, samt til at kunne arbejde flere mand på det samme projekt samtidig. På denne måde har vi alle kunnet arbejde samtidigt, hvilket selvfølgelig har øget vores effektivitet.</w:t>
-      </w:r>
-    </w:p>
-    <w:p>
-      <w:pPr>
-        <w:pStyle w:val="Heading2"/>
-        <w:rPr>
-          <w:lang w:val="da-DK"/>
-        </w:rPr>
-      </w:pPr>
-      <w:bookmarkStart w:id="10" w:name="_Toc526412274"/>
-      <w:r>
-        <w:rPr>
-          <w:lang w:val="da-DK"/>
-        </w:rPr>
-        <w:t>Verfikation af tests</w:t>
+        <w:t xml:space="preserve">Vi har oprettet et Jenkins-job til at køre alle vores tests igennem, og rapportere hvor mange der er gået godt. På denne måde ses det tydeligt hvis noget pushet kode </w:t>
+      </w:r>
+      <w:proofErr w:type="spellStart"/>
+      <w:r>
+        <w:rPr>
+          <w:lang w:val="da-DK"/>
+        </w:rPr>
+        <w:t>breaker</w:t>
+      </w:r>
+      <w:proofErr w:type="spellEnd"/>
+      <w:r>
+        <w:rPr>
+          <w:lang w:val="da-DK"/>
+        </w:rPr>
+        <w:t xml:space="preserve"> noget. Dette har resulteret i at fejl hurtigt er blevet opdaget og rettet.</w:t>
+      </w:r>
+    </w:p>
+    <w:p>
+      <w:pPr>
+        <w:pStyle w:val="Overskrift2"/>
+        <w:rPr>
+          <w:lang w:val="da-DK"/>
+        </w:rPr>
+      </w:pPr>
+      <w:bookmarkStart w:id="10" w:name="_Toc526412275"/>
+      <w:r>
+        <w:rPr>
+          <w:lang w:val="da-DK"/>
+        </w:rPr>
+        <w:t xml:space="preserve">Code </w:t>
+      </w:r>
+      <w:proofErr w:type="spellStart"/>
+      <w:r>
+        <w:rPr>
+          <w:lang w:val="da-DK"/>
+        </w:rPr>
+        <w:t>Coverage</w:t>
       </w:r>
       <w:bookmarkEnd w:id="10"/>
-    </w:p>
-    <w:p>
-      <w:pPr>
-        <w:rPr>
-          <w:lang w:val="da-DK"/>
-        </w:rPr>
-      </w:pPr>
-      <w:r>
-        <w:rPr>
-          <w:lang w:val="da-DK"/>
-        </w:rPr>
-        <w:t>Vi har oprettet et Jenkins-job til at køre alle vores tests igennem, og rapportere hvor mange der er gået godt. På denne måde ses det tydeligt hvis noget pushet kode breaker noget. Dette har resulteret i at fejl hurtigt er blevet opdaget og rettet.</w:t>
-      </w:r>
-    </w:p>
-    <w:p>
-      <w:pPr>
-        <w:pStyle w:val="Heading2"/>
-        <w:rPr>
-          <w:lang w:val="da-DK"/>
-        </w:rPr>
-      </w:pPr>
-      <w:bookmarkStart w:id="11" w:name="_Toc526412275"/>
-      <w:r>
-        <w:rPr>
-          <w:lang w:val="da-DK"/>
-        </w:rPr>
-        <w:t>Code Coverage</w:t>
-      </w:r>
-      <w:bookmarkEnd w:id="11"/>
-    </w:p>
-    <w:p>
-      <w:pPr>
-        <w:rPr>
-          <w:lang w:val="da-DK"/>
-        </w:rPr>
-      </w:pPr>
-      <w:r>
-        <w:rPr>
-          <w:lang w:val="da-DK"/>
-        </w:rPr>
-        <w:t>Ud over at verificere at den tilføjede kode fungerer har vi desuden brugt Jenkins til at oprette en Code Coverage report hver gang der er blevet uploadet ny kode, som går igennem alle tests.</w:t>
+      <w:proofErr w:type="spellEnd"/>
+    </w:p>
+    <w:p>
+      <w:pPr>
+        <w:rPr>
+          <w:lang w:val="da-DK"/>
+        </w:rPr>
+      </w:pPr>
+      <w:r>
+        <w:rPr>
+          <w:lang w:val="da-DK"/>
+        </w:rPr>
+        <w:t>Ud over at verificere at den tilføjede kode fungerer</w:t>
+      </w:r>
+      <w:r>
+        <w:rPr>
+          <w:lang w:val="da-DK"/>
+        </w:rPr>
+        <w:t>,</w:t>
+      </w:r>
+      <w:r>
+        <w:rPr>
+          <w:lang w:val="da-DK"/>
+        </w:rPr>
+        <w:t xml:space="preserve"> har vi desuden brugt Jenkins til at oprette en Code </w:t>
+      </w:r>
+      <w:proofErr w:type="spellStart"/>
+      <w:r>
+        <w:rPr>
+          <w:lang w:val="da-DK"/>
+        </w:rPr>
+        <w:t>Coverage</w:t>
+      </w:r>
+      <w:proofErr w:type="spellEnd"/>
+      <w:r>
+        <w:rPr>
+          <w:lang w:val="da-DK"/>
+        </w:rPr>
+        <w:t xml:space="preserve"> </w:t>
+      </w:r>
+      <w:proofErr w:type="spellStart"/>
+      <w:r>
+        <w:rPr>
+          <w:lang w:val="da-DK"/>
+        </w:rPr>
+        <w:t>report</w:t>
+      </w:r>
+      <w:proofErr w:type="spellEnd"/>
+      <w:r>
+        <w:rPr>
+          <w:lang w:val="da-DK"/>
+        </w:rPr>
+        <w:t>,</w:t>
+      </w:r>
+      <w:r>
+        <w:rPr>
+          <w:lang w:val="da-DK"/>
+        </w:rPr>
+        <w:t xml:space="preserve"> hver gang der er blevet uploadet ny kode, som går igennem alle tests.</w:t>
       </w:r>
       <w:r>
         <w:rPr>
@@ -2053,32 +2839,194 @@
         <w:rPr>
           <w:lang w:val="da-DK"/>
         </w:rPr>
-        <w:t>nne Coverage Report giver et overblik over hvor meget af den skrevne kode der bliver berørt af tests.</w:t>
-      </w:r>
-      <w:r>
-        <w:rPr>
-          <w:lang w:val="da-DK"/>
-        </w:rPr>
-        <w:t xml:space="preserve"> Vi har undladet at teste getters og setters, da disse blot er standard-implementeringerne leveret af .NET.</w:t>
-      </w:r>
-    </w:p>
-    <w:p>
-      <w:pPr>
-        <w:rPr>
-          <w:lang w:val="da-DK"/>
-        </w:rPr>
-      </w:pPr>
-      <w:r>
-        <w:rPr>
-          <w:lang w:val="da-DK"/>
-        </w:rPr>
-        <w:t>Derudover har vi, som nævnt tidligere, unladet at teste klasserne ConsoleRenderer og FileLogger. For at dette ikke resulterer i ”røde tal” i coverage reporten har vi lavet Coverage Filters i vores dotCoverCoverageConfig-fil, som tager højde for dette.</w:t>
-      </w:r>
-      <w:r>
-        <w:rPr>
-          <w:lang w:val="da-DK"/>
-        </w:rPr>
-        <w:t xml:space="preserve"> Når der ses bort fra disse har vi opnået 100% Code Coverage.</w:t>
+        <w:t xml:space="preserve">nne </w:t>
+      </w:r>
+      <w:proofErr w:type="spellStart"/>
+      <w:r>
+        <w:rPr>
+          <w:lang w:val="da-DK"/>
+        </w:rPr>
+        <w:t>Coverage</w:t>
+      </w:r>
+      <w:proofErr w:type="spellEnd"/>
+      <w:r>
+        <w:rPr>
+          <w:lang w:val="da-DK"/>
+        </w:rPr>
+        <w:t xml:space="preserve"> Report giver et overblik over hvor meget af den skrevne kode</w:t>
+      </w:r>
+      <w:r>
+        <w:rPr>
+          <w:lang w:val="da-DK"/>
+        </w:rPr>
+        <w:t>,</w:t>
+      </w:r>
+      <w:r>
+        <w:rPr>
+          <w:lang w:val="da-DK"/>
+        </w:rPr>
+        <w:t xml:space="preserve"> der bliver berørt af tests.</w:t>
+      </w:r>
+      <w:r>
+        <w:rPr>
+          <w:lang w:val="da-DK"/>
+        </w:rPr>
+        <w:t xml:space="preserve"> Vi har undladt at teste </w:t>
+      </w:r>
+      <w:proofErr w:type="spellStart"/>
+      <w:r>
+        <w:rPr>
+          <w:lang w:val="da-DK"/>
+        </w:rPr>
+        <w:t>getters</w:t>
+      </w:r>
+      <w:proofErr w:type="spellEnd"/>
+      <w:r>
+        <w:rPr>
+          <w:lang w:val="da-DK"/>
+        </w:rPr>
+        <w:t xml:space="preserve"> og setters, da disse blot er standard-implementeringerne leveret af .NET.</w:t>
+      </w:r>
+    </w:p>
+    <w:p>
+      <w:pPr>
+        <w:rPr>
+          <w:lang w:val="da-DK"/>
+        </w:rPr>
+      </w:pPr>
+      <w:r>
+        <w:rPr>
+          <w:lang w:val="da-DK"/>
+        </w:rPr>
+        <w:t>Derudover har vi, som nævnt tidligere, un</w:t>
+      </w:r>
+      <w:r>
+        <w:rPr>
+          <w:lang w:val="da-DK"/>
+        </w:rPr>
+        <w:t>d</w:t>
+      </w:r>
+      <w:r>
+        <w:rPr>
+          <w:lang w:val="da-DK"/>
+        </w:rPr>
+        <w:t xml:space="preserve">ladt at teste klasserne </w:t>
+      </w:r>
+      <w:proofErr w:type="spellStart"/>
+      <w:r>
+        <w:rPr>
+          <w:lang w:val="da-DK"/>
+        </w:rPr>
+        <w:t>ConsoleRenderer</w:t>
+      </w:r>
+      <w:proofErr w:type="spellEnd"/>
+      <w:r>
+        <w:rPr>
+          <w:lang w:val="da-DK"/>
+        </w:rPr>
+        <w:t xml:space="preserve"> og </w:t>
+      </w:r>
+      <w:proofErr w:type="spellStart"/>
+      <w:r>
+        <w:rPr>
+          <w:lang w:val="da-DK"/>
+        </w:rPr>
+        <w:t>FileLogger</w:t>
+      </w:r>
+      <w:proofErr w:type="spellEnd"/>
+      <w:r>
+        <w:rPr>
+          <w:lang w:val="da-DK"/>
+        </w:rPr>
+        <w:t xml:space="preserve">. For at dette ikke resulterer i ”røde tal” i </w:t>
+      </w:r>
+      <w:proofErr w:type="spellStart"/>
+      <w:r>
+        <w:rPr>
+          <w:lang w:val="da-DK"/>
+        </w:rPr>
+        <w:t>coverage</w:t>
+      </w:r>
+      <w:proofErr w:type="spellEnd"/>
+      <w:r>
+        <w:rPr>
+          <w:lang w:val="da-DK"/>
+        </w:rPr>
+        <w:t xml:space="preserve"> </w:t>
+      </w:r>
+      <w:proofErr w:type="spellStart"/>
+      <w:r>
+        <w:rPr>
+          <w:lang w:val="da-DK"/>
+        </w:rPr>
+        <w:t>reporten</w:t>
+      </w:r>
+      <w:proofErr w:type="spellEnd"/>
+      <w:r>
+        <w:rPr>
+          <w:lang w:val="da-DK"/>
+        </w:rPr>
+        <w:t xml:space="preserve"> har vi lavet </w:t>
+      </w:r>
+      <w:proofErr w:type="spellStart"/>
+      <w:r>
+        <w:rPr>
+          <w:lang w:val="da-DK"/>
+        </w:rPr>
+        <w:t>Coverage</w:t>
+      </w:r>
+      <w:proofErr w:type="spellEnd"/>
+      <w:r>
+        <w:rPr>
+          <w:lang w:val="da-DK"/>
+        </w:rPr>
+        <w:t xml:space="preserve"> Filters i vores </w:t>
+      </w:r>
+      <w:proofErr w:type="spellStart"/>
+      <w:r>
+        <w:rPr>
+          <w:lang w:val="da-DK"/>
+        </w:rPr>
+        <w:t>dotCoverCoverageConfig</w:t>
+      </w:r>
+      <w:proofErr w:type="spellEnd"/>
+      <w:r>
+        <w:rPr>
+          <w:lang w:val="da-DK"/>
+        </w:rPr>
+        <w:t>-fil, som tager højde for dette.</w:t>
+      </w:r>
+      <w:r>
+        <w:rPr>
+          <w:lang w:val="da-DK"/>
+        </w:rPr>
+        <w:t xml:space="preserve"> Når der ses bort fra </w:t>
+      </w:r>
+      <w:r>
+        <w:rPr>
+          <w:lang w:val="da-DK"/>
+        </w:rPr>
+        <w:t>disse,</w:t>
+      </w:r>
+      <w:r>
+        <w:rPr>
+          <w:lang w:val="da-DK"/>
+        </w:rPr>
+        <w:t xml:space="preserve"> har vi opnået 100% Code </w:t>
+      </w:r>
+      <w:proofErr w:type="spellStart"/>
+      <w:r>
+        <w:rPr>
+          <w:lang w:val="da-DK"/>
+        </w:rPr>
+        <w:t>Coverage</w:t>
+      </w:r>
+      <w:proofErr w:type="spellEnd"/>
+      <w:r>
+        <w:rPr>
+          <w:lang w:val="da-DK"/>
+        </w:rPr>
+        <w:t>.</w:t>
       </w:r>
     </w:p>
     <w:p>
@@ -2135,9 +3083,15 @@
     </w:p>
     <w:p>
       <w:pPr>
-        <w:pStyle w:val="Caption"/>
-      </w:pPr>
-      <w:r>
+        <w:pStyle w:val="Billedtekst"/>
+        <w:rPr>
+          <w:lang w:val="da-DK"/>
+        </w:rPr>
+      </w:pPr>
+      <w:r>
+        <w:rPr>
+          <w:lang w:val="da-DK"/>
+        </w:rPr>
         <w:t xml:space="preserve">Figur </w:t>
       </w:r>
       <w:r>
@@ -2149,6 +3103,7 @@
       <w:r>
         <w:rPr>
           <w:noProof/>
+          <w:lang w:val="da-DK"/>
         </w:rPr>
         <w:instrText xml:space="preserve"> SEQ Figur \* ARABIC </w:instrText>
       </w:r>
@@ -2161,6 +3116,7 @@
       <w:r>
         <w:rPr>
           <w:noProof/>
+          <w:lang w:val="da-DK"/>
         </w:rPr>
         <w:t>1</w:t>
       </w:r>
@@ -2171,48 +3127,93 @@
         <w:fldChar w:fldCharType="end"/>
       </w:r>
       <w:r>
-        <w:t>: Coverage Report</w:t>
-      </w:r>
-    </w:p>
-    <w:p>
-      <w:pPr>
-        <w:pStyle w:val="Heading1"/>
-      </w:pPr>
-      <w:bookmarkStart w:id="12" w:name="_Toc526412276"/>
-      <w:r>
+        <w:rPr>
+          <w:lang w:val="da-DK"/>
+        </w:rPr>
+        <w:t xml:space="preserve">: </w:t>
+      </w:r>
+      <w:proofErr w:type="spellStart"/>
+      <w:r>
+        <w:rPr>
+          <w:lang w:val="da-DK"/>
+        </w:rPr>
+        <w:t>Coverage</w:t>
+      </w:r>
+      <w:proofErr w:type="spellEnd"/>
+      <w:r>
+        <w:rPr>
+          <w:lang w:val="da-DK"/>
+        </w:rPr>
+        <w:t xml:space="preserve"> Report</w:t>
+      </w:r>
+    </w:p>
+    <w:p>
+      <w:pPr>
+        <w:pStyle w:val="Overskrift1"/>
+        <w:rPr>
+          <w:lang w:val="da-DK"/>
+        </w:rPr>
+      </w:pPr>
+      <w:bookmarkStart w:id="11" w:name="_Toc526412276"/>
+      <w:r>
+        <w:rPr>
+          <w:lang w:val="da-DK"/>
+        </w:rPr>
         <w:t>Konklusion</w:t>
       </w:r>
+      <w:bookmarkEnd w:id="11"/>
+    </w:p>
+    <w:p>
+      <w:pPr>
+        <w:rPr>
+          <w:lang w:val="da-DK"/>
+        </w:rPr>
+      </w:pPr>
+      <w:r>
+        <w:rPr>
+          <w:lang w:val="da-DK"/>
+        </w:rPr>
+        <w:t>Gruppen er tilfreds med r</w:t>
+      </w:r>
+      <w:r>
+        <w:rPr>
+          <w:lang w:val="da-DK"/>
+        </w:rPr>
+        <w:t xml:space="preserve">esultatet af arbejdet. </w:t>
+      </w:r>
+      <w:r>
+        <w:rPr>
+          <w:lang w:val="da-DK"/>
+        </w:rPr>
+        <w:t>Da alle gruppemedlemmer havde t</w:t>
+      </w:r>
+      <w:r>
+        <w:rPr>
+          <w:lang w:val="da-DK"/>
+        </w:rPr>
+        <w:t xml:space="preserve">idligere erfaring med at arbejde med </w:t>
+      </w:r>
+      <w:proofErr w:type="spellStart"/>
+      <w:r>
+        <w:rPr>
+          <w:lang w:val="da-DK"/>
+        </w:rPr>
+        <w:t>git</w:t>
+      </w:r>
+      <w:proofErr w:type="spellEnd"/>
+      <w:r>
+        <w:rPr>
+          <w:lang w:val="da-DK"/>
+        </w:rPr>
+        <w:t>,</w:t>
+      </w:r>
+      <w:bookmarkStart w:id="12" w:name="_GoBack"/>
       <w:bookmarkEnd w:id="12"/>
-    </w:p>
-    <w:p>
-      <w:pPr>
-        <w:rPr>
-          <w:lang w:val="da-DK"/>
-        </w:rPr>
-      </w:pPr>
-      <w:r>
-        <w:rPr>
-          <w:lang w:val="da-DK"/>
-        </w:rPr>
-        <w:t>Gruppen er tilfreds med r</w:t>
-      </w:r>
-      <w:r>
-        <w:rPr>
-          <w:lang w:val="da-DK"/>
-        </w:rPr>
-        <w:t xml:space="preserve">esultatet af arbejdet. </w:t>
-      </w:r>
-      <w:r>
-        <w:rPr>
-          <w:lang w:val="da-DK"/>
-        </w:rPr>
-        <w:t>Da alle gruppemedlemmer havde t</w:t>
-      </w:r>
-      <w:r>
-        <w:rPr>
-          <w:lang w:val="da-DK"/>
-        </w:rPr>
-        <w:t xml:space="preserve">idligere erfaring med at arbejde med git var dette ikke den store </w:t>
+      <w:r>
+        <w:rPr>
+          <w:lang w:val="da-DK"/>
+        </w:rPr>
+        <w:t xml:space="preserve"> var dette ikke den store </w:t>
       </w:r>
       <w:r>
         <w:rPr>
@@ -2235,7 +3236,7 @@
     </w:p>
     <w:p>
       <w:pPr>
-        <w:pStyle w:val="Heading1"/>
+        <w:pStyle w:val="Overskrift1"/>
       </w:pPr>
       <w:bookmarkStart w:id="13" w:name="_Toc526412277"/>
       <w:r>
@@ -2246,13 +3247,26 @@
     </w:p>
     <w:p>
       <w:pPr>
-        <w:pStyle w:val="Heading2"/>
+        <w:pStyle w:val="Overskrift2"/>
       </w:pPr>
       <w:bookmarkStart w:id="14" w:name="_Toc526412278"/>
       <w:r>
-        <w:t>Appendix 1 – Klassediagram udkast</w:t>
+        <w:t xml:space="preserve">Appendix 1 – </w:t>
+      </w:r>
+      <w:proofErr w:type="spellStart"/>
+      <w:r>
+        <w:t>Klassediagram</w:t>
+      </w:r>
+      <w:proofErr w:type="spellEnd"/>
+      <w:r>
+        <w:t xml:space="preserve"> </w:t>
+      </w:r>
+      <w:proofErr w:type="spellStart"/>
+      <w:r>
+        <w:t>udkast</w:t>
       </w:r>
       <w:bookmarkEnd w:id="14"/>
+      <w:proofErr w:type="spellEnd"/>
     </w:p>
     <w:p>
       <w:pPr>
@@ -2310,20 +3324,36 @@
     </w:p>
     <w:p>
       <w:pPr>
-        <w:pStyle w:val="Heading2"/>
+        <w:pStyle w:val="Overskrift2"/>
         <w:rPr>
           <w:lang w:val="da-DK"/>
         </w:rPr>
       </w:pPr>
       <w:bookmarkStart w:id="15" w:name="_Toc526412279"/>
+      <w:proofErr w:type="spellStart"/>
       <w:r>
         <w:rPr>
           <w:lang w:val="da-DK"/>
         </w:rPr>
         <w:lastRenderedPageBreak/>
-        <w:t>Appendix 2 – Sekvensdiagram udkast for handleNewTrackData</w:t>
+        <w:t>Appendix</w:t>
+      </w:r>
+      <w:proofErr w:type="spellEnd"/>
+      <w:r>
+        <w:rPr>
+          <w:lang w:val="da-DK"/>
+        </w:rPr>
+        <w:t xml:space="preserve"> 2 – Sekvensdiagram udkast for </w:t>
+      </w:r>
+      <w:proofErr w:type="spellStart"/>
+      <w:r>
+        <w:rPr>
+          <w:lang w:val="da-DK"/>
+        </w:rPr>
+        <w:t>handleNewTrackData</w:t>
       </w:r>
       <w:bookmarkEnd w:id="15"/>
+      <w:proofErr w:type="spellEnd"/>
     </w:p>
     <w:p>
       <w:pPr>
@@ -2394,18 +3424,26 @@
     </w:p>
     <w:p>
       <w:pPr>
-        <w:pStyle w:val="Heading2"/>
+        <w:pStyle w:val="Overskrift2"/>
         <w:rPr>
           <w:lang w:val="da-DK"/>
         </w:rPr>
       </w:pPr>
       <w:bookmarkStart w:id="16" w:name="_Toc526412280"/>
+      <w:proofErr w:type="spellStart"/>
       <w:r>
         <w:rPr>
           <w:lang w:val="da-DK"/>
         </w:rPr>
         <w:lastRenderedPageBreak/>
-        <w:t>Appendix 3 – Revideret klassediagram</w:t>
+        <w:t>Appendix</w:t>
+      </w:r>
+      <w:proofErr w:type="spellEnd"/>
+      <w:r>
+        <w:rPr>
+          <w:lang w:val="da-DK"/>
+        </w:rPr>
+        <w:t xml:space="preserve"> 3 – Revideret klassediagram</w:t>
       </w:r>
       <w:bookmarkEnd w:id="16"/>
     </w:p>
@@ -2471,18 +3509,54 @@
     </w:p>
     <w:p>
       <w:pPr>
-        <w:pStyle w:val="Heading2"/>
+        <w:pStyle w:val="Overskrift2"/>
         <w:rPr>
           <w:lang w:val="da-DK"/>
         </w:rPr>
       </w:pPr>
       <w:bookmarkStart w:id="17" w:name="_Toc526412281"/>
+      <w:proofErr w:type="spellStart"/>
       <w:r>
         <w:rPr>
           <w:lang w:val="da-DK"/>
         </w:rPr>
         <w:lastRenderedPageBreak/>
-        <w:t>Appendix 4 – Sekvensdiagram: Ny trackData modtages, og der opstår en ny Seperation Event</w:t>
+        <w:t>Appendix</w:t>
+      </w:r>
+      <w:proofErr w:type="spellEnd"/>
+      <w:r>
+        <w:rPr>
+          <w:lang w:val="da-DK"/>
+        </w:rPr>
+        <w:t xml:space="preserve"> 4 – Sekvensdiagram: Ny </w:t>
+      </w:r>
+      <w:proofErr w:type="spellStart"/>
+      <w:r>
+        <w:rPr>
+          <w:lang w:val="da-DK"/>
+        </w:rPr>
+        <w:t>trackData</w:t>
+      </w:r>
+      <w:proofErr w:type="spellEnd"/>
+      <w:r>
+        <w:rPr>
+          <w:lang w:val="da-DK"/>
+        </w:rPr>
+        <w:t xml:space="preserve"> modtages, og der opstår en ny </w:t>
+      </w:r>
+      <w:proofErr w:type="spellStart"/>
+      <w:r>
+        <w:rPr>
+          <w:lang w:val="da-DK"/>
+        </w:rPr>
+        <w:t>Seperation</w:t>
+      </w:r>
+      <w:proofErr w:type="spellEnd"/>
+      <w:r>
+        <w:rPr>
+          <w:lang w:val="da-DK"/>
+        </w:rPr>
+        <w:t xml:space="preserve"> Event</w:t>
       </w:r>
       <w:bookmarkEnd w:id="17"/>
     </w:p>
@@ -2542,7 +3616,7 @@
     </w:p>
     <w:p>
       <w:pPr>
-        <w:pStyle w:val="Heading2"/>
+        <w:pStyle w:val="Overskrift2"/>
         <w:rPr>
           <w:lang w:val="da-DK"/>
         </w:rPr>
@@ -2554,12 +3628,20 @@
         <w:br w:type="page"/>
       </w:r>
       <w:bookmarkStart w:id="18" w:name="_Toc526412282"/>
+      <w:proofErr w:type="spellStart"/>
       <w:r>
         <w:rPr>
           <w:lang w:val="da-DK"/>
         </w:rPr>
         <w:lastRenderedPageBreak/>
-        <w:t xml:space="preserve">Appendix </w:t>
+        <w:t>Appendix</w:t>
+      </w:r>
+      <w:proofErr w:type="spellEnd"/>
+      <w:r>
+        <w:rPr>
+          <w:lang w:val="da-DK"/>
+        </w:rPr>
+        <w:t xml:space="preserve"> </w:t>
       </w:r>
       <w:r>
         <w:rPr>
@@ -2571,7 +3653,35 @@
         <w:rPr>
           <w:lang w:val="da-DK"/>
         </w:rPr>
-        <w:t xml:space="preserve"> - Sekvensdiagram: Ny trackData modtages, og Seperation Event eksisterer allerede</w:t>
+        <w:t xml:space="preserve"> - Sekvensdiagram: Ny </w:t>
+      </w:r>
+      <w:proofErr w:type="spellStart"/>
+      <w:r>
+        <w:rPr>
+          <w:lang w:val="da-DK"/>
+        </w:rPr>
+        <w:t>trackData</w:t>
+      </w:r>
+      <w:proofErr w:type="spellEnd"/>
+      <w:r>
+        <w:rPr>
+          <w:lang w:val="da-DK"/>
+        </w:rPr>
+        <w:t xml:space="preserve"> modtages, og </w:t>
+      </w:r>
+      <w:proofErr w:type="spellStart"/>
+      <w:r>
+        <w:rPr>
+          <w:lang w:val="da-DK"/>
+        </w:rPr>
+        <w:t>Seperation</w:t>
+      </w:r>
+      <w:proofErr w:type="spellEnd"/>
+      <w:r>
+        <w:rPr>
+          <w:lang w:val="da-DK"/>
+        </w:rPr>
+        <w:t xml:space="preserve"> Event eksisterer allerede</w:t>
       </w:r>
       <w:bookmarkEnd w:id="18"/>
     </w:p>
@@ -2631,18 +3741,54 @@
     </w:p>
     <w:p>
       <w:pPr>
-        <w:pStyle w:val="Heading2"/>
+        <w:pStyle w:val="Overskrift2"/>
         <w:rPr>
           <w:lang w:val="da-DK"/>
         </w:rPr>
       </w:pPr>
       <w:bookmarkStart w:id="19" w:name="_Toc526412283"/>
+      <w:proofErr w:type="spellStart"/>
       <w:r>
         <w:rPr>
           <w:lang w:val="da-DK"/>
         </w:rPr>
         <w:lastRenderedPageBreak/>
-        <w:t>Appendix 6 - Sekvensdiagram: Ny trackData modtages, og Seperation Event fjernes</w:t>
+        <w:t>Appendix</w:t>
+      </w:r>
+      <w:proofErr w:type="spellEnd"/>
+      <w:r>
+        <w:rPr>
+          <w:lang w:val="da-DK"/>
+        </w:rPr>
+        <w:t xml:space="preserve"> 6 - Sekvensdiagram: Ny </w:t>
+      </w:r>
+      <w:proofErr w:type="spellStart"/>
+      <w:r>
+        <w:rPr>
+          <w:lang w:val="da-DK"/>
+        </w:rPr>
+        <w:t>trackData</w:t>
+      </w:r>
+      <w:proofErr w:type="spellEnd"/>
+      <w:r>
+        <w:rPr>
+          <w:lang w:val="da-DK"/>
+        </w:rPr>
+        <w:t xml:space="preserve"> modtages, og </w:t>
+      </w:r>
+      <w:proofErr w:type="spellStart"/>
+      <w:r>
+        <w:rPr>
+          <w:lang w:val="da-DK"/>
+        </w:rPr>
+        <w:t>Seperation</w:t>
+      </w:r>
+      <w:proofErr w:type="spellEnd"/>
+      <w:r>
+        <w:rPr>
+          <w:lang w:val="da-DK"/>
+        </w:rPr>
+        <w:t xml:space="preserve"> Event fjernes</w:t>
       </w:r>
       <w:bookmarkEnd w:id="19"/>
     </w:p>
@@ -2762,7 +3908,7 @@
     <w:sdtContent>
       <w:p>
         <w:pPr>
-          <w:pStyle w:val="Footer"/>
+          <w:pStyle w:val="Sidefod"/>
           <w:jc w:val="center"/>
         </w:pPr>
         <w:r>
@@ -2791,7 +3937,7 @@
   </w:sdt>
   <w:p>
     <w:pPr>
-      <w:pStyle w:val="Footer"/>
+      <w:pStyle w:val="Sidefod"/>
     </w:pPr>
   </w:p>
 </w:ftr>
@@ -2826,10 +3972,18 @@
 <w:hdr xmlns:wpc="http://schemas.microsoft.com/office/word/2010/wordprocessingCanvas" xmlns:cx="http://schemas.microsoft.com/office/drawing/2014/chartex" xmlns:cx1="http://schemas.microsoft.com/office/drawing/2015/9/8/chartex" xmlns:cx2="http://schemas.microsoft.com/office/drawing/2015/10/21/chartex" xmlns:cx3="http://schemas.microsoft.com/office/drawing/2016/5/9/chartex" xmlns:cx4="http://schemas.microsoft.com/office/drawing/2016/5/10/chartex" xmlns:cx5="http://schemas.microsoft.com/office/drawing/2016/5/11/chartex" xmlns:cx6="http://schemas.microsoft.com/office/drawing/2016/5/12/chartex" xmlns:cx7="http://schemas.microsoft.com/office/drawing/2016/5/13/chartex" xmlns:cx8="http://schemas.microsoft.com/office/drawing/2016/5/14/chartex" xmlns:mc="http://schemas.openxmlformats.org/markup-compatibility/2006" xmlns:aink="http://schemas.microsoft.com/office/drawing/2016/ink" xmlns:am3d="http://schemas.microsoft.com/office/drawing/2017/model3d" xmlns:o="urn:schemas-microsoft-com:office:office" xmlns:r="http://schemas.openxmlformats.org/officeDocument/2006/relationships" xmlns:m="http://schemas.openxmlformats.org/officeDocument/2006/math" xmlns:v="urn:schemas-microsoft-com:vml" xmlns:wp14="http://schemas.microsoft.com/office/word/2010/wordprocessingDrawing" xmlns:wp="http://schemas.openxmlformats.org/drawingml/2006/wordprocessingDrawing" xmlns:w10="urn:schemas-microsoft-com:office:word" xmlns:w="http://schemas.openxmlformats.org/wordprocessingml/2006/main" xmlns:w14="http://schemas.microsoft.com/office/word/2010/wordml" xmlns:w15="http://schemas.microsoft.com/office/word/2012/wordml" xmlns:w16cid="http://schemas.microsoft.com/office/word/2016/wordml/cid" xmlns:w16se="http://schemas.microsoft.com/office/word/2015/wordml/symex" xmlns:wpg="http://schemas.microsoft.com/office/word/2010/wordprocessingGroup" xmlns:wpi="http://schemas.microsoft.com/office/word/2010/wordprocessingInk" xmlns:wne="http://schemas.microsoft.com/office/word/2006/wordml" xmlns:wps="http://schemas.microsoft.com/office/word/2010/wordprocessingShape" mc:Ignorable="w14 w15 w16se w16cid wp14">
   <w:p>
     <w:pPr>
-      <w:pStyle w:val="Header"/>
+      <w:pStyle w:val="Sidehoved"/>
     </w:pPr>
     <w:r>
-      <w:t>SWT Handin 2</w:t>
+      <w:t xml:space="preserve">SWT </w:t>
+    </w:r>
+    <w:proofErr w:type="spellStart"/>
+    <w:r>
+      <w:t>Handin</w:t>
+    </w:r>
+    <w:proofErr w:type="spellEnd"/>
+    <w:r>
+      <w:t xml:space="preserve"> 2</w:t>
     </w:r>
     <w:r>
       <w:t xml:space="preserve"> – Group 10</w:t>
@@ -3248,11 +4402,11 @@
     <w:name w:val="Normal"/>
     <w:qFormat/>
   </w:style>
-  <w:style w:type="paragraph" w:styleId="Heading1">
+  <w:style w:type="paragraph" w:styleId="Overskrift1">
     <w:name w:val="heading 1"/>
     <w:basedOn w:val="Normal"/>
     <w:next w:val="Normal"/>
-    <w:link w:val="Heading1Char"/>
+    <w:link w:val="Overskrift1Tegn"/>
     <w:uiPriority w:val="9"/>
     <w:qFormat/>
     <w:rsid w:val="00E33255"/>
@@ -3269,11 +4423,11 @@
       <w:szCs w:val="32"/>
     </w:rPr>
   </w:style>
-  <w:style w:type="paragraph" w:styleId="Heading2">
+  <w:style w:type="paragraph" w:styleId="Overskrift2">
     <w:name w:val="heading 2"/>
     <w:basedOn w:val="Normal"/>
     <w:next w:val="Normal"/>
-    <w:link w:val="Heading2Char"/>
+    <w:link w:val="Overskrift2Tegn"/>
     <w:uiPriority w:val="9"/>
     <w:unhideWhenUsed/>
     <w:qFormat/>
@@ -3291,13 +4445,13 @@
       <w:szCs w:val="26"/>
     </w:rPr>
   </w:style>
-  <w:style w:type="character" w:default="1" w:styleId="DefaultParagraphFont">
+  <w:style w:type="character" w:default="1" w:styleId="Standardskrifttypeiafsnit">
     <w:name w:val="Default Paragraph Font"/>
     <w:uiPriority w:val="1"/>
     <w:semiHidden/>
     <w:unhideWhenUsed/>
   </w:style>
-  <w:style w:type="table" w:default="1" w:styleId="TableNormal">
+  <w:style w:type="table" w:default="1" w:styleId="Tabel-Normal">
     <w:name w:val="Normal Table"/>
     <w:uiPriority w:val="99"/>
     <w:semiHidden/>
@@ -3312,17 +4466,17 @@
       </w:tblCellMar>
     </w:tblPr>
   </w:style>
-  <w:style w:type="numbering" w:default="1" w:styleId="NoList">
+  <w:style w:type="numbering" w:default="1" w:styleId="Ingenoversigt">
     <w:name w:val="No List"/>
     <w:uiPriority w:val="99"/>
     <w:semiHidden/>
     <w:unhideWhenUsed/>
   </w:style>
-  <w:style w:type="paragraph" w:styleId="Title">
+  <w:style w:type="paragraph" w:styleId="Titel">
     <w:name w:val="Title"/>
     <w:basedOn w:val="Normal"/>
     <w:next w:val="Normal"/>
-    <w:link w:val="TitleChar"/>
+    <w:link w:val="TitelTegn"/>
     <w:uiPriority w:val="10"/>
     <w:qFormat/>
     <w:rsid w:val="00D14E2B"/>
@@ -3338,10 +4492,10 @@
       <w:szCs w:val="56"/>
     </w:rPr>
   </w:style>
-  <w:style w:type="character" w:customStyle="1" w:styleId="TitleChar">
-    <w:name w:val="Title Char"/>
-    <w:basedOn w:val="DefaultParagraphFont"/>
-    <w:link w:val="Title"/>
+  <w:style w:type="character" w:customStyle="1" w:styleId="TitelTegn">
+    <w:name w:val="Titel Tegn"/>
+    <w:basedOn w:val="Standardskrifttypeiafsnit"/>
+    <w:link w:val="Titel"/>
     <w:uiPriority w:val="10"/>
     <w:rsid w:val="00D14E2B"/>
     <w:rPr>
@@ -3352,10 +4506,10 @@
       <w:szCs w:val="56"/>
     </w:rPr>
   </w:style>
-  <w:style w:type="paragraph" w:styleId="Header">
+  <w:style w:type="paragraph" w:styleId="Sidehoved">
     <w:name w:val="header"/>
     <w:basedOn w:val="Normal"/>
-    <w:link w:val="HeaderChar"/>
+    <w:link w:val="SidehovedTegn"/>
     <w:uiPriority w:val="99"/>
     <w:unhideWhenUsed/>
     <w:rsid w:val="00D14E2B"/>
@@ -3367,17 +4521,17 @@
       <w:spacing w:after="0" w:line="240" w:lineRule="auto"/>
     </w:pPr>
   </w:style>
-  <w:style w:type="character" w:customStyle="1" w:styleId="HeaderChar">
-    <w:name w:val="Header Char"/>
-    <w:basedOn w:val="DefaultParagraphFont"/>
-    <w:link w:val="Header"/>
+  <w:style w:type="character" w:customStyle="1" w:styleId="SidehovedTegn">
+    <w:name w:val="Sidehoved Tegn"/>
+    <w:basedOn w:val="Standardskrifttypeiafsnit"/>
+    <w:link w:val="Sidehoved"/>
     <w:uiPriority w:val="99"/>
     <w:rsid w:val="00D14E2B"/>
   </w:style>
-  <w:style w:type="paragraph" w:styleId="Footer">
+  <w:style w:type="paragraph" w:styleId="Sidefod">
     <w:name w:val="footer"/>
     <w:basedOn w:val="Normal"/>
-    <w:link w:val="FooterChar"/>
+    <w:link w:val="SidefodTegn"/>
     <w:uiPriority w:val="99"/>
     <w:unhideWhenUsed/>
     <w:rsid w:val="00D14E2B"/>
@@ -3389,17 +4543,17 @@
       <w:spacing w:after="0" w:line="240" w:lineRule="auto"/>
     </w:pPr>
   </w:style>
-  <w:style w:type="character" w:customStyle="1" w:styleId="FooterChar">
-    <w:name w:val="Footer Char"/>
-    <w:basedOn w:val="DefaultParagraphFont"/>
-    <w:link w:val="Footer"/>
+  <w:style w:type="character" w:customStyle="1" w:styleId="SidefodTegn">
+    <w:name w:val="Sidefod Tegn"/>
+    <w:basedOn w:val="Standardskrifttypeiafsnit"/>
+    <w:link w:val="Sidefod"/>
     <w:uiPriority w:val="99"/>
     <w:rsid w:val="00D14E2B"/>
   </w:style>
-  <w:style w:type="character" w:customStyle="1" w:styleId="Heading1Char">
-    <w:name w:val="Heading 1 Char"/>
-    <w:basedOn w:val="DefaultParagraphFont"/>
-    <w:link w:val="Heading1"/>
+  <w:style w:type="character" w:customStyle="1" w:styleId="Overskrift1Tegn">
+    <w:name w:val="Overskrift 1 Tegn"/>
+    <w:basedOn w:val="Standardskrifttypeiafsnit"/>
+    <w:link w:val="Overskrift1"/>
     <w:uiPriority w:val="9"/>
     <w:rsid w:val="00E33255"/>
     <w:rPr>
@@ -3409,9 +4563,9 @@
       <w:szCs w:val="32"/>
     </w:rPr>
   </w:style>
-  <w:style w:type="paragraph" w:styleId="TOCHeading">
+  <w:style w:type="paragraph" w:styleId="Overskrift">
     <w:name w:val="TOC Heading"/>
-    <w:basedOn w:val="Heading1"/>
+    <w:basedOn w:val="Overskrift1"/>
     <w:next w:val="Normal"/>
     <w:uiPriority w:val="39"/>
     <w:unhideWhenUsed/>
@@ -3421,10 +4575,10 @@
       <w:outlineLvl w:val="9"/>
     </w:pPr>
   </w:style>
-  <w:style w:type="character" w:customStyle="1" w:styleId="Heading2Char">
-    <w:name w:val="Heading 2 Char"/>
-    <w:basedOn w:val="DefaultParagraphFont"/>
-    <w:link w:val="Heading2"/>
+  <w:style w:type="character" w:customStyle="1" w:styleId="Overskrift2Tegn">
+    <w:name w:val="Overskrift 2 Tegn"/>
+    <w:basedOn w:val="Standardskrifttypeiafsnit"/>
+    <w:link w:val="Overskrift2"/>
     <w:uiPriority w:val="9"/>
     <w:rsid w:val="00D06E83"/>
     <w:rPr>
@@ -3434,7 +4588,7 @@
       <w:szCs w:val="26"/>
     </w:rPr>
   </w:style>
-  <w:style w:type="paragraph" w:styleId="TOC1">
+  <w:style w:type="paragraph" w:styleId="Indholdsfortegnelse1">
     <w:name w:val="toc 1"/>
     <w:basedOn w:val="Normal"/>
     <w:next w:val="Normal"/>
@@ -3446,7 +4600,7 @@
       <w:spacing w:after="100"/>
     </w:pPr>
   </w:style>
-  <w:style w:type="paragraph" w:styleId="TOC2">
+  <w:style w:type="paragraph" w:styleId="Indholdsfortegnelse2">
     <w:name w:val="toc 2"/>
     <w:basedOn w:val="Normal"/>
     <w:next w:val="Normal"/>
@@ -3461,7 +4615,7 @@
   </w:style>
   <w:style w:type="character" w:styleId="Hyperlink">
     <w:name w:val="Hyperlink"/>
-    <w:basedOn w:val="DefaultParagraphFont"/>
+    <w:basedOn w:val="Standardskrifttypeiafsnit"/>
     <w:uiPriority w:val="99"/>
     <w:unhideWhenUsed/>
     <w:rsid w:val="00EE3A2C"/>
@@ -3470,7 +4624,7 @@
       <w:u w:val="single"/>
     </w:rPr>
   </w:style>
-  <w:style w:type="paragraph" w:styleId="Caption">
+  <w:style w:type="paragraph" w:styleId="Billedtekst">
     <w:name w:val="caption"/>
     <w:basedOn w:val="Normal"/>
     <w:next w:val="Normal"/>
@@ -3489,9 +4643,9 @@
       <w:szCs w:val="18"/>
     </w:rPr>
   </w:style>
-  <w:style w:type="character" w:styleId="UnresolvedMention">
+  <w:style w:type="character" w:styleId="Ulstomtale">
     <w:name w:val="Unresolved Mention"/>
-    <w:basedOn w:val="DefaultParagraphFont"/>
+    <w:basedOn w:val="Standardskrifttypeiafsnit"/>
     <w:uiPriority w:val="99"/>
     <w:semiHidden/>
     <w:unhideWhenUsed/>
@@ -3804,7 +4958,7 @@
 </file>
 
 <file path=customXml/itemProps1.xml><?xml version="1.0" encoding="utf-8"?>
-<ds:datastoreItem xmlns:ds="http://schemas.openxmlformats.org/officeDocument/2006/customXml" ds:itemID="{873BB279-20B5-4275-AC22-E70D75B5722A}">
+<ds:datastoreItem xmlns:ds="http://schemas.openxmlformats.org/officeDocument/2006/customXml" ds:itemID="{FD0D839B-2E77-4F1B-AF45-2ACAD2CFAA6A}">
   <ds:schemaRefs>
     <ds:schemaRef ds:uri="http://schemas.openxmlformats.org/officeDocument/2006/bibliography"/>
   </ds:schemaRefs>

</xml_diff>

<commit_message>
Small spelling fixes to rapport
</commit_message>
<xml_diff>
--- a/Handin2/SWT_Handin2_Group10.docx
+++ b/Handin2/SWT_Handin2_Group10.docx
@@ -39,21 +39,13 @@
       </w:r>
       <w:r>
         <w:br/>
-        <w:t xml:space="preserve">Lasse </w:t>
-      </w:r>
-      <w:proofErr w:type="spellStart"/>
-      <w:r>
-        <w:t>Lil</w:t>
+        <w:t>Lasse Lil</w:t>
       </w:r>
       <w:r>
         <w:t>d</w:t>
       </w:r>
       <w:r>
-        <w:t>holdt</w:t>
-      </w:r>
-      <w:proofErr w:type="spellEnd"/>
-      <w:r>
-        <w:t xml:space="preserve"> – au545690</w:t>
+        <w:t>holdt – au545690</w:t>
       </w:r>
     </w:p>
     <w:p>
@@ -1537,7 +1529,7 @@
         <w:rPr>
           <w:lang w:val="da-DK"/>
         </w:rPr>
-        <w:t>For at skabe en enighed om designet udarbejdes først en skitse til et klasse-diagram</w:t>
+        <w:t>For at skabe enighed om designet udarbejdes først en skitse til et klasse-diagram</w:t>
       </w:r>
       <w:r>
         <w:rPr>
@@ -1745,7 +1737,7 @@
         <w:rPr>
           <w:lang w:val="da-DK"/>
         </w:rPr>
-        <w:t xml:space="preserve">På denne måde kan de enkelte dele af systemet testes separate. Eksempelvis kan funktionaliteten i </w:t>
+        <w:t xml:space="preserve">På denne måde kan de enkelte dele af systemet testes separat. Eksempelvis kan funktionaliteten i </w:t>
       </w:r>
       <w:proofErr w:type="spellStart"/>
       <w:r>
@@ -1802,22 +1794,14 @@
         <w:rPr>
           <w:lang w:val="da-DK"/>
         </w:rPr>
-        <w:t xml:space="preserve">Det at vi burger </w:t>
-      </w:r>
-      <w:proofErr w:type="gramStart"/>
-      <w:r>
-        <w:rPr>
-          <w:lang w:val="da-DK"/>
-        </w:rPr>
-        <w:t>interfaces</w:t>
-      </w:r>
-      <w:r>
-        <w:rPr>
-          <w:lang w:val="da-DK"/>
-        </w:rPr>
-        <w:t>,,</w:t>
-      </w:r>
-      <w:proofErr w:type="gramEnd"/>
+        <w:t>Det at vi burger interfaces</w:t>
+      </w:r>
+      <w:r>
+        <w:rPr>
+          <w:lang w:val="da-DK"/>
+        </w:rPr>
+        <w:t>,</w:t>
+      </w:r>
       <w:r>
         <w:rPr>
           <w:lang w:val="da-DK"/>
@@ -1836,7 +1820,15 @@
         <w:rPr>
           <w:lang w:val="da-DK"/>
         </w:rPr>
-        <w:t xml:space="preserve"> vores implementeringer af interfaces, så vi kan verificere at de bliver kaldt I de korrekte sammenhænge.</w:t>
+        <w:t xml:space="preserve"> vores implementeringer af interfaces, så vi kan verificere at de bliver kaldt I de korrekte sammenhænge</w:t>
+      </w:r>
+      <w:bookmarkStart w:id="3" w:name="_GoBack"/>
+      <w:bookmarkEnd w:id="3"/>
+      <w:r>
+        <w:rPr>
+          <w:lang w:val="da-DK"/>
+        </w:rPr>
+        <w:t>.</w:t>
       </w:r>
       <w:r>
         <w:rPr>
@@ -1960,14 +1952,14 @@
           <w:lang w:val="da-DK"/>
         </w:rPr>
       </w:pPr>
-      <w:bookmarkStart w:id="3" w:name="_Toc526412268"/>
+      <w:bookmarkStart w:id="4" w:name="_Toc526412268"/>
       <w:r>
         <w:rPr>
           <w:lang w:val="da-DK"/>
         </w:rPr>
         <w:t>Observer Pattern</w:t>
       </w:r>
-      <w:bookmarkEnd w:id="3"/>
+      <w:bookmarkEnd w:id="4"/>
     </w:p>
     <w:p>
       <w:pPr>
@@ -2031,14 +2023,14 @@
           <w:lang w:val="da-DK"/>
         </w:rPr>
       </w:pPr>
-      <w:bookmarkStart w:id="4" w:name="_Toc526412269"/>
+      <w:bookmarkStart w:id="5" w:name="_Toc526412269"/>
       <w:r>
         <w:rPr>
           <w:lang w:val="da-DK"/>
         </w:rPr>
         <w:t>Refleksion over tests</w:t>
       </w:r>
-      <w:bookmarkEnd w:id="4"/>
+      <w:bookmarkEnd w:id="5"/>
     </w:p>
     <w:p>
       <w:pPr>
@@ -2047,7 +2039,7 @@
           <w:lang w:val="da-DK"/>
         </w:rPr>
       </w:pPr>
-      <w:bookmarkStart w:id="5" w:name="_Toc526412270"/>
+      <w:bookmarkStart w:id="6" w:name="_Toc526412270"/>
       <w:r>
         <w:rPr>
           <w:lang w:val="da-DK"/>
@@ -2075,7 +2067,7 @@
         </w:rPr>
         <w:t>ConsoleRenderer</w:t>
       </w:r>
-      <w:bookmarkEnd w:id="5"/>
+      <w:bookmarkEnd w:id="6"/>
       <w:proofErr w:type="spellEnd"/>
     </w:p>
     <w:p>
@@ -2290,7 +2282,7 @@
           <w:lang w:val="da-DK"/>
         </w:rPr>
       </w:pPr>
-      <w:bookmarkStart w:id="6" w:name="_Toc526412271"/>
+      <w:bookmarkStart w:id="7" w:name="_Toc526412271"/>
       <w:proofErr w:type="spellStart"/>
       <w:r>
         <w:rPr>
@@ -2305,7 +2297,7 @@
         </w:rPr>
         <w:t xml:space="preserve"> Values</w:t>
       </w:r>
-      <w:bookmarkEnd w:id="6"/>
+      <w:bookmarkEnd w:id="7"/>
     </w:p>
     <w:p>
       <w:pPr>
@@ -2381,7 +2373,7 @@
           <w:lang w:val="da-DK"/>
         </w:rPr>
       </w:pPr>
-      <w:bookmarkStart w:id="7" w:name="_Toc526412272"/>
+      <w:bookmarkStart w:id="8" w:name="_Toc526412272"/>
       <w:proofErr w:type="spellStart"/>
       <w:r>
         <w:rPr>
@@ -2403,7 +2395,7 @@
         </w:rPr>
         <w:t xml:space="preserve"> over arbejdsdeling</w:t>
       </w:r>
-      <w:bookmarkEnd w:id="7"/>
+      <w:bookmarkEnd w:id="8"/>
     </w:p>
     <w:p>
       <w:pPr>
@@ -2659,7 +2651,7 @@
           <w:lang w:val="da-DK"/>
         </w:rPr>
       </w:pPr>
-      <w:bookmarkStart w:id="8" w:name="_Toc526412273"/>
+      <w:bookmarkStart w:id="9" w:name="_Toc526412273"/>
       <w:r>
         <w:rPr>
           <w:lang w:val="da-DK"/>
@@ -2667,7 +2659,7 @@
         <w:lastRenderedPageBreak/>
         <w:t>Refleksion over CI</w:t>
       </w:r>
-      <w:bookmarkEnd w:id="8"/>
+      <w:bookmarkEnd w:id="9"/>
     </w:p>
     <w:p>
       <w:pPr>
@@ -2703,7 +2695,7 @@
           <w:lang w:val="da-DK"/>
         </w:rPr>
       </w:pPr>
-      <w:bookmarkStart w:id="9" w:name="_Toc526412274"/>
+      <w:bookmarkStart w:id="10" w:name="_Toc526412274"/>
       <w:proofErr w:type="spellStart"/>
       <w:r>
         <w:rPr>
@@ -2718,7 +2710,7 @@
         </w:rPr>
         <w:t xml:space="preserve"> af tests</w:t>
       </w:r>
-      <w:bookmarkEnd w:id="9"/>
+      <w:bookmarkEnd w:id="10"/>
     </w:p>
     <w:p>
       <w:pPr>
@@ -2754,7 +2746,7 @@
           <w:lang w:val="da-DK"/>
         </w:rPr>
       </w:pPr>
-      <w:bookmarkStart w:id="10" w:name="_Toc526412275"/>
+      <w:bookmarkStart w:id="11" w:name="_Toc526412275"/>
       <w:r>
         <w:rPr>
           <w:lang w:val="da-DK"/>
@@ -2768,7 +2760,7 @@
         </w:rPr>
         <w:t>Coverage</w:t>
       </w:r>
-      <w:bookmarkEnd w:id="10"/>
+      <w:bookmarkEnd w:id="11"/>
       <w:proofErr w:type="spellEnd"/>
     </w:p>
     <w:p>
@@ -3154,14 +3146,14 @@
           <w:lang w:val="da-DK"/>
         </w:rPr>
       </w:pPr>
-      <w:bookmarkStart w:id="11" w:name="_Toc526412276"/>
+      <w:bookmarkStart w:id="12" w:name="_Toc526412276"/>
       <w:r>
         <w:rPr>
           <w:lang w:val="da-DK"/>
         </w:rPr>
         <w:t>Konklusion</w:t>
       </w:r>
-      <w:bookmarkEnd w:id="11"/>
+      <w:bookmarkEnd w:id="12"/>
     </w:p>
     <w:p>
       <w:pPr>
@@ -3207,8 +3199,6 @@
         </w:rPr>
         <w:t>,</w:t>
       </w:r>
-      <w:bookmarkStart w:id="12" w:name="_GoBack"/>
-      <w:bookmarkEnd w:id="12"/>
       <w:r>
         <w:rPr>
           <w:lang w:val="da-DK"/>
@@ -4958,7 +4948,7 @@
 </file>
 
 <file path=customXml/itemProps1.xml><?xml version="1.0" encoding="utf-8"?>
-<ds:datastoreItem xmlns:ds="http://schemas.openxmlformats.org/officeDocument/2006/customXml" ds:itemID="{FD0D839B-2E77-4F1B-AF45-2ACAD2CFAA6A}">
+<ds:datastoreItem xmlns:ds="http://schemas.openxmlformats.org/officeDocument/2006/customXml" ds:itemID="{533676BC-0C24-4DD3-8DDD-6B074D9C39C2}">
   <ds:schemaRefs>
     <ds:schemaRef ds:uri="http://schemas.openxmlformats.org/officeDocument/2006/bibliography"/>
   </ds:schemaRefs>

</xml_diff>

<commit_message>
Smaller changes in .docx and creation of .pdf
</commit_message>
<xml_diff>
--- a/Handin2/SWT_Handin2_Group10.docx
+++ b/Handin2/SWT_Handin2_Group10.docx
@@ -65,7 +65,21 @@
           <w:rPr>
             <w:rStyle w:val="Hyperlink"/>
           </w:rPr>
-          <w:t>https://github.com/Phalap/SWTGroup10/tree/master/Handin2</w:t>
+          <w:t>https://githu</w:t>
+        </w:r>
+        <w:bookmarkStart w:id="0" w:name="_GoBack"/>
+        <w:bookmarkEnd w:id="0"/>
+        <w:r>
+          <w:rPr>
+            <w:rStyle w:val="Hyperlink"/>
+          </w:rPr>
+          <w:t>b</w:t>
+        </w:r>
+        <w:r>
+          <w:rPr>
+            <w:rStyle w:val="Hyperlink"/>
+          </w:rPr>
+          <w:t>.com/Phalap/SWTGroup10/tree/master/Handin2</w:t>
         </w:r>
       </w:hyperlink>
     </w:p>
@@ -76,9 +90,26 @@
       <w:r>
         <w:t xml:space="preserve">Jenkins-Job: </w:t>
       </w:r>
-      <w:r>
-        <w:t>http://ci3.ase.au.dk:8080/job/SWTgroup10/</w:t>
-      </w:r>
+      <w:hyperlink r:id="rId8" w:history="1">
+        <w:r>
+          <w:rPr>
+            <w:rStyle w:val="Hyperlink"/>
+          </w:rPr>
+          <w:t>http:/</w:t>
+        </w:r>
+        <w:r>
+          <w:rPr>
+            <w:rStyle w:val="Hyperlink"/>
+          </w:rPr>
+          <w:t>/</w:t>
+        </w:r>
+        <w:r>
+          <w:rPr>
+            <w:rStyle w:val="Hyperlink"/>
+          </w:rPr>
+          <w:t>ci3.ase.au.dk:8080/job/SWTgroup10/</w:t>
+        </w:r>
+      </w:hyperlink>
     </w:p>
     <w:sdt>
       <w:sdtPr>
@@ -1509,7 +1540,7 @@
           <w:lang w:val="da-DK"/>
         </w:rPr>
       </w:pPr>
-      <w:bookmarkStart w:id="0" w:name="_Toc526412265"/>
+      <w:bookmarkStart w:id="1" w:name="_Toc526412265"/>
       <w:r>
         <w:rPr>
           <w:lang w:val="da-DK"/>
@@ -1517,7 +1548,7 @@
         <w:lastRenderedPageBreak/>
         <w:t>Refleksion over design</w:t>
       </w:r>
-      <w:bookmarkEnd w:id="0"/>
+      <w:bookmarkEnd w:id="1"/>
     </w:p>
     <w:p>
       <w:pPr>
@@ -1700,14 +1731,14 @@
           <w:lang w:val="da-DK"/>
         </w:rPr>
       </w:pPr>
-      <w:bookmarkStart w:id="1" w:name="_Toc526412266"/>
+      <w:bookmarkStart w:id="2" w:name="_Toc526412266"/>
       <w:r>
         <w:rPr>
           <w:lang w:val="da-DK"/>
         </w:rPr>
         <w:t>Interfaces</w:t>
       </w:r>
-      <w:bookmarkEnd w:id="1"/>
+      <w:bookmarkEnd w:id="2"/>
     </w:p>
     <w:p>
       <w:pPr>
@@ -1773,7 +1804,7 @@
           <w:lang w:val="da-DK"/>
         </w:rPr>
       </w:pPr>
-      <w:bookmarkStart w:id="2" w:name="_Toc526412267"/>
+      <w:bookmarkStart w:id="3" w:name="_Toc526412267"/>
       <w:proofErr w:type="spellStart"/>
       <w:r>
         <w:rPr>
@@ -1781,7 +1812,7 @@
         </w:rPr>
         <w:t>Fakes</w:t>
       </w:r>
-      <w:bookmarkEnd w:id="2"/>
+      <w:bookmarkEnd w:id="3"/>
       <w:proofErr w:type="spellEnd"/>
     </w:p>
     <w:p>
@@ -1820,15 +1851,7 @@
         <w:rPr>
           <w:lang w:val="da-DK"/>
         </w:rPr>
-        <w:t xml:space="preserve"> vores implementeringer af interfaces, så vi kan verificere at de bliver kaldt I de korrekte sammenhænge</w:t>
-      </w:r>
-      <w:bookmarkStart w:id="3" w:name="_GoBack"/>
-      <w:bookmarkEnd w:id="3"/>
-      <w:r>
-        <w:rPr>
-          <w:lang w:val="da-DK"/>
-        </w:rPr>
-        <w:t>.</w:t>
+        <w:t xml:space="preserve"> vores implementeringer af interfaces, så vi kan verificere at de bliver kaldt I de korrekte sammenhænge.</w:t>
       </w:r>
       <w:r>
         <w:rPr>
@@ -3045,7 +3068,7 @@
                     <pic:cNvPicPr/>
                   </pic:nvPicPr>
                   <pic:blipFill rotWithShape="1">
-                    <a:blip r:embed="rId8"/>
+                    <a:blip r:embed="rId9"/>
                     <a:srcRect r="10385" b="13876"/>
                     <a:stretch/>
                   </pic:blipFill>
@@ -3285,7 +3308,7 @@
                     <pic:cNvPicPr/>
                   </pic:nvPicPr>
                   <pic:blipFill>
-                    <a:blip r:embed="rId9" cstate="print">
+                    <a:blip r:embed="rId10" cstate="print">
                       <a:extLst>
                         <a:ext uri="{28A0092B-C50C-407E-A947-70E740481C1C}">
                           <a14:useLocalDpi xmlns:a14="http://schemas.microsoft.com/office/drawing/2010/main" val="0"/>
@@ -3372,7 +3395,7 @@
                     <pic:cNvPicPr/>
                   </pic:nvPicPr>
                   <pic:blipFill>
-                    <a:blip r:embed="rId10" cstate="print">
+                    <a:blip r:embed="rId11" cstate="print">
                       <a:extLst>
                         <a:ext uri="{28A0092B-C50C-407E-A947-70E740481C1C}">
                           <a14:useLocalDpi xmlns:a14="http://schemas.microsoft.com/office/drawing/2010/main" val="0"/>
@@ -3464,7 +3487,7 @@
                     <pic:cNvPicPr/>
                   </pic:nvPicPr>
                   <pic:blipFill>
-                    <a:blip r:embed="rId11" cstate="print">
+                    <a:blip r:embed="rId12" cstate="print">
                       <a:extLst>
                         <a:ext uri="{28A0092B-C50C-407E-A947-70E740481C1C}">
                           <a14:useLocalDpi xmlns:a14="http://schemas.microsoft.com/office/drawing/2010/main" val="0"/>
@@ -3577,7 +3600,7 @@
                     <pic:cNvPicPr/>
                   </pic:nvPicPr>
                   <pic:blipFill>
-                    <a:blip r:embed="rId12">
+                    <a:blip r:embed="rId13">
                       <a:extLst>
                         <a:ext uri="{28A0092B-C50C-407E-A947-70E740481C1C}">
                           <a14:useLocalDpi xmlns:a14="http://schemas.microsoft.com/office/drawing/2010/main" val="0"/>
@@ -3702,7 +3725,7 @@
                     <pic:cNvPicPr/>
                   </pic:nvPicPr>
                   <pic:blipFill>
-                    <a:blip r:embed="rId13" cstate="print">
+                    <a:blip r:embed="rId14" cstate="print">
                       <a:extLst>
                         <a:ext uri="{28A0092B-C50C-407E-A947-70E740481C1C}">
                           <a14:useLocalDpi xmlns:a14="http://schemas.microsoft.com/office/drawing/2010/main" val="0"/>
@@ -3809,7 +3832,7 @@
                     <pic:cNvPicPr/>
                   </pic:nvPicPr>
                   <pic:blipFill>
-                    <a:blip r:embed="rId14">
+                    <a:blip r:embed="rId15">
                       <a:extLst>
                         <a:ext uri="{28A0092B-C50C-407E-A947-70E740481C1C}">
                           <a14:useLocalDpi xmlns:a14="http://schemas.microsoft.com/office/drawing/2010/main" val="0"/>
@@ -3836,16 +3859,9 @@
         </w:drawing>
       </w:r>
     </w:p>
-    <w:p>
-      <w:pPr>
-        <w:rPr>
-          <w:lang w:val="da-DK"/>
-        </w:rPr>
-      </w:pPr>
-    </w:p>
     <w:sectPr>
-      <w:headerReference w:type="default" r:id="rId15"/>
-      <w:footerReference w:type="default" r:id="rId16"/>
+      <w:headerReference w:type="default" r:id="rId16"/>
+      <w:footerReference w:type="default" r:id="rId17"/>
       <w:pgSz w:w="12240" w:h="15840"/>
       <w:pgMar w:top="1440" w:right="1440" w:bottom="1440" w:left="1440" w:header="720" w:footer="720" w:gutter="0"/>
       <w:cols w:space="720"/>
@@ -4645,6 +4661,18 @@
       <w:shd w:val="clear" w:color="auto" w:fill="E1DFDD"/>
     </w:rPr>
   </w:style>
+  <w:style w:type="character" w:styleId="BesgtLink">
+    <w:name w:val="FollowedHyperlink"/>
+    <w:basedOn w:val="Standardskrifttypeiafsnit"/>
+    <w:uiPriority w:val="99"/>
+    <w:semiHidden/>
+    <w:unhideWhenUsed/>
+    <w:rsid w:val="005B50BA"/>
+    <w:rPr>
+      <w:color w:val="954F72" w:themeColor="followedHyperlink"/>
+      <w:u w:val="single"/>
+    </w:rPr>
+  </w:style>
 </w:styles>
 </file>
 
@@ -4948,7 +4976,7 @@
 </file>
 
 <file path=customXml/itemProps1.xml><?xml version="1.0" encoding="utf-8"?>
-<ds:datastoreItem xmlns:ds="http://schemas.openxmlformats.org/officeDocument/2006/customXml" ds:itemID="{533676BC-0C24-4DD3-8DDD-6B074D9C39C2}">
+<ds:datastoreItem xmlns:ds="http://schemas.openxmlformats.org/officeDocument/2006/customXml" ds:itemID="{2725E427-68F6-4263-94CD-DDADB8EA5E4D}">
   <ds:schemaRefs>
     <ds:schemaRef ds:uri="http://schemas.openxmlformats.org/officeDocument/2006/bibliography"/>
   </ds:schemaRefs>

</xml_diff>